<commit_message>
Responsive Navbar - Hamburger Menu Button
</commit_message>
<xml_diff>
--- a/ReadMe.docx
+++ b/ReadMe.docx
@@ -5,104 +5,80 @@
     <w:p>
       <w:pPr>
         <w:rPr>
-          <w:rFonts w:ascii="Khmer OS Muol Light" w:eastAsia="Times New Roman" w:hAnsi="Khmer OS Muol Light" w:cs="Khmer OS Muol Light"/>
-          <w:kern w:val="0"/>
+          <w:rFonts w:ascii="Khmer OS Muol Light" w:hAnsi="Khmer OS Muol Light" w:cs="Khmer OS Muol Light"/>
           <w:sz w:val="40"/>
           <w:szCs w:val="40"/>
           <w:lang w:val="en-US"/>
-          <w14:ligatures w14:val="none"/>
-        </w:rPr>
-      </w:pPr>
-      <w:r>
-        <w:rPr>
-          <w:rFonts w:ascii="Khmer OS Muol Light" w:eastAsia="Times New Roman" w:hAnsi="Khmer OS Muol Light" w:cs="Khmer OS Muol Light"/>
-          <w:kern w:val="0"/>
+        </w:rPr>
+      </w:pPr>
+      <w:r>
+        <w:rPr>
+          <w:rFonts w:ascii="Khmer OS Muol Light" w:hAnsi="Khmer OS Muol Light" w:cs="Khmer OS Muol Light"/>
           <w:sz w:val="40"/>
           <w:szCs w:val="40"/>
-          <w14:ligatures w14:val="none"/>
         </w:rPr>
         <w:t xml:space="preserve">បង្កើត </w:t>
       </w:r>
       <w:r>
         <w:rPr>
-          <w:rFonts w:ascii="Khmer OS Muol Light" w:eastAsia="Times New Roman" w:hAnsi="Khmer OS Muol Light" w:cs="Khmer OS Muol Light"/>
-          <w:kern w:val="0"/>
+          <w:rFonts w:ascii="Khmer OS Muol Light" w:hAnsi="Khmer OS Muol Light" w:cs="Khmer OS Muol Light"/>
           <w:sz w:val="40"/>
           <w:szCs w:val="40"/>
           <w:lang w:val="en-US"/>
-          <w14:ligatures w14:val="none"/>
         </w:rPr>
         <w:t xml:space="preserve">blog react </w:t>
       </w:r>
       <w:proofErr w:type="spellStart"/>
       <w:r>
         <w:rPr>
-          <w:rFonts w:ascii="Khmer OS Muol Light" w:eastAsia="Times New Roman" w:hAnsi="Khmer OS Muol Light" w:cs="Khmer OS Muol Light"/>
-          <w:kern w:val="0"/>
+          <w:rFonts w:ascii="Khmer OS Muol Light" w:hAnsi="Khmer OS Muol Light" w:cs="Khmer OS Muol Light"/>
           <w:sz w:val="40"/>
           <w:szCs w:val="40"/>
           <w:lang w:val="en-US"/>
-          <w14:ligatures w14:val="none"/>
         </w:rPr>
         <w:t>vite</w:t>
       </w:r>
       <w:proofErr w:type="spellEnd"/>
       <w:r>
         <w:rPr>
-          <w:rFonts w:ascii="Khmer OS Muol Light" w:eastAsia="Times New Roman" w:hAnsi="Khmer OS Muol Light" w:cs="Khmer OS Muol Light"/>
-          <w:kern w:val="0"/>
+          <w:rFonts w:ascii="Khmer OS Muol Light" w:hAnsi="Khmer OS Muol Light" w:cs="Khmer OS Muol Light"/>
           <w:sz w:val="40"/>
           <w:szCs w:val="40"/>
           <w:lang w:val="en-US"/>
-          <w14:ligatures w14:val="none"/>
         </w:rPr>
         <w:t xml:space="preserve"> </w:t>
       </w:r>
       <w:proofErr w:type="spellStart"/>
       <w:r>
         <w:rPr>
-          <w:rFonts w:ascii="Khmer OS Muol Light" w:eastAsia="Times New Roman" w:hAnsi="Khmer OS Muol Light" w:cs="Khmer OS Muol Light"/>
-          <w:kern w:val="0"/>
+          <w:rFonts w:ascii="Khmer OS Muol Light" w:hAnsi="Khmer OS Muol Light" w:cs="Khmer OS Muol Light"/>
           <w:sz w:val="40"/>
           <w:szCs w:val="40"/>
           <w:lang w:val="en-US"/>
-          <w14:ligatures w14:val="none"/>
         </w:rPr>
         <w:t>tailwind</w:t>
       </w:r>
       <w:r>
         <w:rPr>
-          <w:rFonts w:ascii="Khmer OS Muol Light" w:eastAsia="Times New Roman" w:hAnsi="Khmer OS Muol Light" w:cs="Khmer OS Muol Light"/>
-          <w:kern w:val="0"/>
+          <w:rFonts w:ascii="Khmer OS Muol Light" w:hAnsi="Khmer OS Muol Light" w:cs="Khmer OS Muol Light"/>
           <w:sz w:val="40"/>
           <w:szCs w:val="40"/>
           <w:lang w:val="en-US"/>
-          <w14:ligatures w14:val="none"/>
         </w:rPr>
         <w:t>css</w:t>
       </w:r>
       <w:proofErr w:type="spellEnd"/>
       <w:r>
         <w:rPr>
-          <w:rFonts w:ascii="Khmer OS Muol Light" w:eastAsia="Times New Roman" w:hAnsi="Khmer OS Muol Light" w:cs="Khmer OS Muol Light"/>
-          <w:kern w:val="0"/>
+          <w:rFonts w:ascii="Khmer OS Muol Light" w:hAnsi="Khmer OS Muol Light" w:cs="Khmer OS Muol Light"/>
           <w:sz w:val="40"/>
           <w:szCs w:val="40"/>
           <w:lang w:val="en-US"/>
-          <w14:ligatures w14:val="none"/>
         </w:rPr>
         <w:t xml:space="preserve"> - Documentation</w:t>
       </w:r>
     </w:p>
-    <w:p>
-      <w:pPr>
-        <w:rPr>
-          <w:rFonts w:ascii="Times New Roman" w:eastAsia="Times New Roman" w:hAnsi="Times New Roman" w:cs="Times New Roman"/>
-          <w:kern w:val="0"/>
-          <w14:ligatures w14:val="none"/>
-        </w:rPr>
-      </w:pPr>
-    </w:p>
+    <w:p/>
     <w:p>
       <w:pPr>
         <w:pBdr>
@@ -116,88 +92,3033 @@
         <w:jc w:val="center"/>
         <w:outlineLvl w:val="0"/>
         <w:rPr>
-          <w:rFonts w:ascii="Georgia" w:eastAsia="Times New Roman" w:hAnsi="Georgia" w:cs="Times New Roman"/>
+          <w:rFonts w:ascii="Georgia" w:hAnsi="Georgia"/>
           <w:b/>
           <w:bCs/>
           <w:color w:val="374151"/>
           <w:kern w:val="36"/>
           <w:sz w:val="48"/>
           <w:szCs w:val="48"/>
-          <w14:ligatures w14:val="none"/>
-        </w:rPr>
-      </w:pPr>
-      <w:r>
-        <w:rPr>
-          <w:rFonts w:ascii="Georgia" w:eastAsia="Times New Roman" w:hAnsi="Georgia" w:cs="Times New Roman"/>
+        </w:rPr>
+      </w:pPr>
+      <w:r>
+        <w:rPr>
+          <w:rFonts w:ascii="Georgia" w:hAnsi="Georgia"/>
           <w:b/>
           <w:bCs/>
           <w:color w:val="374151"/>
           <w:kern w:val="36"/>
           <w:sz w:val="48"/>
           <w:szCs w:val="48"/>
-          <w14:ligatures w14:val="none"/>
         </w:rPr>
         <w:t>Installing React.js with Vite and Tailwind CSS: A Quick and Efficient Guide</w:t>
       </w:r>
     </w:p>
     <w:p>
-      <w:pPr>
-        <w:rPr>
-          <w:rFonts w:ascii="Times New Roman" w:eastAsia="Times New Roman" w:hAnsi="Times New Roman" w:cs="Times New Roman"/>
-          <w:kern w:val="0"/>
-          <w14:ligatures w14:val="none"/>
-        </w:rPr>
-      </w:pPr>
       <w:hyperlink r:id="rId6" w:history="1">
         <w:r>
           <w:rPr>
             <w:rStyle w:val="Hyperlink"/>
-            <w:rFonts w:ascii="Times New Roman" w:eastAsia="Times New Roman" w:hAnsi="Times New Roman" w:cs="Times New Roman"/>
-            <w:kern w:val="0"/>
-            <w14:ligatures w14:val="none"/>
           </w:rPr>
           <w:t>https://blog.100jsprojects.com/post/installing-react-js-with-vite-and-tailwind-css--a-quick-and-efficient-guide</w:t>
         </w:r>
       </w:hyperlink>
     </w:p>
-    <w:p>
-      <w:pPr>
-        <w:rPr>
-          <w:rFonts w:ascii="Times New Roman" w:eastAsia="Times New Roman" w:hAnsi="Times New Roman" w:cs="Times New Roman"/>
-          <w:kern w:val="0"/>
-          <w14:ligatures w14:val="none"/>
-        </w:rPr>
-      </w:pPr>
-    </w:p>
-    <w:p>
+    <w:p/>
+    <w:p>
+      <w:pPr>
+        <w:rPr>
+          <w:rFonts w:ascii="DaunPenh" w:hAnsi="DaunPenh" w:cs="DaunPenh"/>
+          <w:lang w:val="en-US"/>
+        </w:rPr>
+      </w:pPr>
       <w:hyperlink r:id="rId7" w:history="1">
         <w:r>
           <w:rPr>
-            <w:rFonts w:ascii="Arial" w:eastAsia="Times New Roman" w:hAnsi="Arial" w:cs="Times New Roman"/>
+            <w:rFonts w:ascii="Arial" w:hAnsi="Arial"/>
             <w:color w:val="0000FF"/>
-            <w:kern w:val="0"/>
             <w:sz w:val="27"/>
             <w:szCs w:val="27"/>
             <w:u w:val="single"/>
             <w:bdr w:val="single" w:sz="2" w:space="0" w:color="E5E7EB" w:frame="1"/>
             <w:shd w:val="clear" w:color="auto" w:fill="FFFFFF"/>
-            <w14:ligatures w14:val="none"/>
           </w:rPr>
           <w:br/>
         </w:r>
       </w:hyperlink>
       <w:r>
-        <w:rPr>
-          <w:rFonts w:ascii="Times New Roman" w:eastAsia="Times New Roman" w:hAnsi="Times New Roman" w:cs="Times New Roman"/>
-          <w:kern w:val="0"/>
-          <w14:ligatures w14:val="none"/>
-        </w:rPr>
         <w:t>React tailwind responsive layout</w:t>
       </w:r>
-    </w:p>
+      <w:r>
+        <w:t xml:space="preserve"> </w:t>
+      </w:r>
+      <w:r>
+        <w:rPr>
+          <w:rFonts w:ascii="Khmer OS Siemreap" w:hAnsi="Khmer OS Siemreap" w:cs="Khmer OS Siemreap"/>
+        </w:rPr>
+        <w:t xml:space="preserve">នៅក្នុង </w:t>
+      </w:r>
+      <w:proofErr w:type="spellStart"/>
+      <w:r>
+        <w:rPr>
+          <w:rFonts w:ascii="Khmer OS Siemreap" w:hAnsi="Khmer OS Siemreap" w:cs="Khmer OS Siemreap"/>
+          <w:lang w:val="en-US"/>
+        </w:rPr>
+        <w:t>App</w:t>
+      </w:r>
+      <w:r>
+        <w:rPr>
+          <w:rFonts w:ascii="Khmer OS Siemreap" w:hAnsi="Khmer OS Siemreap" w:cs="Khmer OS Siemreap"/>
+          <w:lang w:val="en-US"/>
+        </w:rPr>
+        <w:t>.jsx</w:t>
+      </w:r>
+      <w:proofErr w:type="spellEnd"/>
+      <w:r>
+        <w:rPr>
+          <w:rFonts w:ascii="Khmer OS Siemreap" w:hAnsi="Khmer OS Siemreap" w:cs="Khmer OS Siemreap"/>
+          <w:lang w:val="en-US"/>
+        </w:rPr>
+        <w:t xml:space="preserve"> </w:t>
+      </w:r>
+      <w:proofErr w:type="spellStart"/>
+      <w:r>
+        <w:rPr>
+          <w:rFonts w:ascii="Khmer OS Siemreap" w:hAnsi="Khmer OS Siemreap" w:cs="Khmer OS Siemreap"/>
+          <w:lang w:val="en-US"/>
+        </w:rPr>
+        <w:t>ដាក់កូដដូចខាងក្រោម</w:t>
+      </w:r>
+      <w:proofErr w:type="spellEnd"/>
+    </w:p>
+    <w:p>
+      <w:pPr>
+        <w:shd w:val="clear" w:color="auto" w:fill="1F1F1F"/>
+        <w:spacing w:line="405" w:lineRule="atLeast"/>
+        <w:rPr>
+          <w:rFonts w:ascii="Menlo" w:hAnsi="Menlo" w:cs="Menlo"/>
+          <w:color w:val="CCCCCC"/>
+          <w:sz w:val="27"/>
+          <w:szCs w:val="27"/>
+        </w:rPr>
+      </w:pPr>
+      <w:r>
+        <w:rPr>
+          <w:rFonts w:ascii="Menlo" w:hAnsi="Menlo" w:cs="Menlo"/>
+          <w:color w:val="C586C0"/>
+          <w:sz w:val="27"/>
+          <w:szCs w:val="27"/>
+        </w:rPr>
+        <w:t>import</w:t>
+      </w:r>
+      <w:r>
+        <w:rPr>
+          <w:rFonts w:ascii="Menlo" w:hAnsi="Menlo" w:cs="Menlo"/>
+          <w:color w:val="CCCCCC"/>
+          <w:sz w:val="27"/>
+          <w:szCs w:val="27"/>
+        </w:rPr>
+        <w:t xml:space="preserve"> </w:t>
+      </w:r>
+      <w:r>
+        <w:rPr>
+          <w:rFonts w:ascii="Menlo" w:hAnsi="Menlo" w:cs="Menlo"/>
+          <w:color w:val="9CDCFE"/>
+          <w:sz w:val="27"/>
+          <w:szCs w:val="27"/>
+        </w:rPr>
+        <w:t>Navbar</w:t>
+      </w:r>
+      <w:r>
+        <w:rPr>
+          <w:rFonts w:ascii="Menlo" w:hAnsi="Menlo" w:cs="Menlo"/>
+          <w:color w:val="CCCCCC"/>
+          <w:sz w:val="27"/>
+          <w:szCs w:val="27"/>
+        </w:rPr>
+        <w:t xml:space="preserve"> </w:t>
+      </w:r>
+      <w:r>
+        <w:rPr>
+          <w:rFonts w:ascii="Menlo" w:hAnsi="Menlo" w:cs="Menlo"/>
+          <w:color w:val="C586C0"/>
+          <w:sz w:val="27"/>
+          <w:szCs w:val="27"/>
+        </w:rPr>
+        <w:t>from</w:t>
+      </w:r>
+      <w:r>
+        <w:rPr>
+          <w:rFonts w:ascii="Menlo" w:hAnsi="Menlo" w:cs="Menlo"/>
+          <w:color w:val="CCCCCC"/>
+          <w:sz w:val="27"/>
+          <w:szCs w:val="27"/>
+        </w:rPr>
+        <w:t xml:space="preserve"> </w:t>
+      </w:r>
+      <w:r>
+        <w:rPr>
+          <w:rFonts w:ascii="Menlo" w:hAnsi="Menlo" w:cs="Menlo"/>
+          <w:color w:val="CE9178"/>
+          <w:sz w:val="27"/>
+          <w:szCs w:val="27"/>
+        </w:rPr>
+        <w:t>"./components/Navbar"</w:t>
+      </w:r>
+      <w:r>
+        <w:rPr>
+          <w:rFonts w:ascii="Menlo" w:hAnsi="Menlo" w:cs="Menlo"/>
+          <w:color w:val="CCCCCC"/>
+          <w:sz w:val="27"/>
+          <w:szCs w:val="27"/>
+        </w:rPr>
+        <w:t>;</w:t>
+      </w:r>
+    </w:p>
+    <w:p>
+      <w:pPr>
+        <w:shd w:val="clear" w:color="auto" w:fill="1F1F1F"/>
+        <w:spacing w:line="405" w:lineRule="atLeast"/>
+        <w:rPr>
+          <w:rFonts w:ascii="Menlo" w:hAnsi="Menlo" w:cs="Menlo"/>
+          <w:color w:val="CCCCCC"/>
+          <w:sz w:val="27"/>
+          <w:szCs w:val="27"/>
+        </w:rPr>
+      </w:pPr>
+    </w:p>
+    <w:p>
+      <w:pPr>
+        <w:shd w:val="clear" w:color="auto" w:fill="1F1F1F"/>
+        <w:spacing w:line="405" w:lineRule="atLeast"/>
+        <w:rPr>
+          <w:rFonts w:ascii="Menlo" w:hAnsi="Menlo" w:cs="Menlo"/>
+          <w:color w:val="CCCCCC"/>
+          <w:sz w:val="27"/>
+          <w:szCs w:val="27"/>
+        </w:rPr>
+      </w:pPr>
+      <w:r>
+        <w:rPr>
+          <w:rFonts w:ascii="Menlo" w:hAnsi="Menlo" w:cs="Menlo"/>
+          <w:color w:val="569CD6"/>
+          <w:sz w:val="27"/>
+          <w:szCs w:val="27"/>
+        </w:rPr>
+        <w:t>function</w:t>
+      </w:r>
+      <w:r>
+        <w:rPr>
+          <w:rFonts w:ascii="Menlo" w:hAnsi="Menlo" w:cs="Menlo"/>
+          <w:color w:val="CCCCCC"/>
+          <w:sz w:val="27"/>
+          <w:szCs w:val="27"/>
+        </w:rPr>
+        <w:t xml:space="preserve"> </w:t>
+      </w:r>
+      <w:r>
+        <w:rPr>
+          <w:rFonts w:ascii="Menlo" w:hAnsi="Menlo" w:cs="Menlo"/>
+          <w:color w:val="DCDCAA"/>
+          <w:sz w:val="27"/>
+          <w:szCs w:val="27"/>
+        </w:rPr>
+        <w:t>App</w:t>
+      </w:r>
+      <w:r>
+        <w:rPr>
+          <w:rFonts w:ascii="Menlo" w:hAnsi="Menlo" w:cs="Menlo"/>
+          <w:color w:val="CCCCCC"/>
+          <w:sz w:val="27"/>
+          <w:szCs w:val="27"/>
+        </w:rPr>
+        <w:t>() {</w:t>
+      </w:r>
+    </w:p>
+    <w:p>
+      <w:pPr>
+        <w:shd w:val="clear" w:color="auto" w:fill="1F1F1F"/>
+        <w:spacing w:line="405" w:lineRule="atLeast"/>
+        <w:rPr>
+          <w:rFonts w:ascii="Menlo" w:hAnsi="Menlo" w:cs="Menlo"/>
+          <w:color w:val="CCCCCC"/>
+          <w:sz w:val="27"/>
+          <w:szCs w:val="27"/>
+        </w:rPr>
+      </w:pPr>
+      <w:r>
+        <w:rPr>
+          <w:rFonts w:ascii="Menlo" w:hAnsi="Menlo" w:cs="Menlo"/>
+          <w:color w:val="CCCCCC"/>
+          <w:sz w:val="27"/>
+          <w:szCs w:val="27"/>
+        </w:rPr>
+        <w:t xml:space="preserve">  </w:t>
+      </w:r>
+      <w:r>
+        <w:rPr>
+          <w:rFonts w:ascii="Menlo" w:hAnsi="Menlo" w:cs="Menlo"/>
+          <w:color w:val="C586C0"/>
+          <w:sz w:val="27"/>
+          <w:szCs w:val="27"/>
+        </w:rPr>
+        <w:t>return</w:t>
+      </w:r>
+      <w:r>
+        <w:rPr>
+          <w:rFonts w:ascii="Menlo" w:hAnsi="Menlo" w:cs="Menlo"/>
+          <w:color w:val="CCCCCC"/>
+          <w:sz w:val="27"/>
+          <w:szCs w:val="27"/>
+        </w:rPr>
+        <w:t xml:space="preserve"> (</w:t>
+      </w:r>
+    </w:p>
+    <w:p>
+      <w:pPr>
+        <w:shd w:val="clear" w:color="auto" w:fill="1F1F1F"/>
+        <w:spacing w:line="405" w:lineRule="atLeast"/>
+        <w:rPr>
+          <w:rFonts w:ascii="Menlo" w:hAnsi="Menlo" w:cs="Menlo"/>
+          <w:color w:val="CCCCCC"/>
+          <w:sz w:val="27"/>
+          <w:szCs w:val="27"/>
+        </w:rPr>
+      </w:pPr>
+      <w:r>
+        <w:rPr>
+          <w:rFonts w:ascii="Menlo" w:hAnsi="Menlo" w:cs="Menlo"/>
+          <w:color w:val="CCCCCC"/>
+          <w:sz w:val="27"/>
+          <w:szCs w:val="27"/>
+        </w:rPr>
+        <w:t xml:space="preserve">    </w:t>
+      </w:r>
+      <w:r>
+        <w:rPr>
+          <w:rFonts w:ascii="Menlo" w:hAnsi="Menlo" w:cs="Menlo"/>
+          <w:color w:val="808080"/>
+          <w:sz w:val="27"/>
+          <w:szCs w:val="27"/>
+        </w:rPr>
+        <w:t>&lt;&gt;</w:t>
+      </w:r>
+    </w:p>
+    <w:p>
+      <w:pPr>
+        <w:shd w:val="clear" w:color="auto" w:fill="1F1F1F"/>
+        <w:spacing w:line="405" w:lineRule="atLeast"/>
+        <w:rPr>
+          <w:rFonts w:ascii="Menlo" w:hAnsi="Menlo" w:cs="Menlo"/>
+          <w:color w:val="CCCCCC"/>
+          <w:sz w:val="27"/>
+          <w:szCs w:val="27"/>
+        </w:rPr>
+      </w:pPr>
+      <w:r>
+        <w:rPr>
+          <w:rFonts w:ascii="Menlo" w:hAnsi="Menlo" w:cs="Menlo"/>
+          <w:color w:val="CCCCCC"/>
+          <w:sz w:val="27"/>
+          <w:szCs w:val="27"/>
+        </w:rPr>
+        <w:t xml:space="preserve">      </w:t>
+      </w:r>
+      <w:r>
+        <w:rPr>
+          <w:rFonts w:ascii="Menlo" w:hAnsi="Menlo" w:cs="Menlo"/>
+          <w:color w:val="808080"/>
+          <w:sz w:val="27"/>
+          <w:szCs w:val="27"/>
+        </w:rPr>
+        <w:t>&lt;</w:t>
+      </w:r>
+      <w:r>
+        <w:rPr>
+          <w:rFonts w:ascii="Menlo" w:hAnsi="Menlo" w:cs="Menlo"/>
+          <w:color w:val="569CD6"/>
+          <w:sz w:val="27"/>
+          <w:szCs w:val="27"/>
+        </w:rPr>
+        <w:t>div</w:t>
+      </w:r>
+      <w:r>
+        <w:rPr>
+          <w:rFonts w:ascii="Menlo" w:hAnsi="Menlo" w:cs="Menlo"/>
+          <w:color w:val="CCCCCC"/>
+          <w:sz w:val="27"/>
+          <w:szCs w:val="27"/>
+        </w:rPr>
+        <w:t xml:space="preserve"> </w:t>
+      </w:r>
+      <w:r>
+        <w:rPr>
+          <w:rFonts w:ascii="Menlo" w:hAnsi="Menlo" w:cs="Menlo"/>
+          <w:color w:val="9CDCFE"/>
+          <w:sz w:val="27"/>
+          <w:szCs w:val="27"/>
+        </w:rPr>
+        <w:t>className</w:t>
+      </w:r>
+      <w:r>
+        <w:rPr>
+          <w:rFonts w:ascii="Menlo" w:hAnsi="Menlo" w:cs="Menlo"/>
+          <w:color w:val="D4D4D4"/>
+          <w:sz w:val="27"/>
+          <w:szCs w:val="27"/>
+        </w:rPr>
+        <w:t>=</w:t>
+      </w:r>
+      <w:r>
+        <w:rPr>
+          <w:rFonts w:ascii="Menlo" w:hAnsi="Menlo" w:cs="Menlo"/>
+          <w:color w:val="CE9178"/>
+          <w:sz w:val="27"/>
+          <w:szCs w:val="27"/>
+        </w:rPr>
+        <w:t>"px-4 md:px-8 lg:px-16 xl:px-32 2xl:px-64"</w:t>
+      </w:r>
+      <w:r>
+        <w:rPr>
+          <w:rFonts w:ascii="Menlo" w:hAnsi="Menlo" w:cs="Menlo"/>
+          <w:color w:val="808080"/>
+          <w:sz w:val="27"/>
+          <w:szCs w:val="27"/>
+        </w:rPr>
+        <w:t>&gt;</w:t>
+      </w:r>
+    </w:p>
+    <w:p>
+      <w:pPr>
+        <w:shd w:val="clear" w:color="auto" w:fill="1F1F1F"/>
+        <w:spacing w:line="405" w:lineRule="atLeast"/>
+        <w:rPr>
+          <w:rFonts w:ascii="Menlo" w:hAnsi="Menlo" w:cs="Menlo"/>
+          <w:color w:val="CCCCCC"/>
+          <w:sz w:val="27"/>
+          <w:szCs w:val="27"/>
+        </w:rPr>
+      </w:pPr>
+      <w:r>
+        <w:rPr>
+          <w:rFonts w:ascii="Menlo" w:hAnsi="Menlo" w:cs="Menlo"/>
+          <w:color w:val="CCCCCC"/>
+          <w:sz w:val="27"/>
+          <w:szCs w:val="27"/>
+        </w:rPr>
+        <w:t xml:space="preserve">        </w:t>
+      </w:r>
+      <w:r>
+        <w:rPr>
+          <w:rFonts w:ascii="Menlo" w:hAnsi="Menlo" w:cs="Menlo"/>
+          <w:color w:val="569CD6"/>
+          <w:sz w:val="27"/>
+          <w:szCs w:val="27"/>
+        </w:rPr>
+        <w:t>{</w:t>
+      </w:r>
+      <w:r>
+        <w:rPr>
+          <w:rFonts w:ascii="Menlo" w:hAnsi="Menlo" w:cs="Menlo"/>
+          <w:color w:val="6A9955"/>
+          <w:sz w:val="27"/>
+          <w:szCs w:val="27"/>
+        </w:rPr>
+        <w:t>/* NAVBAR */</w:t>
+      </w:r>
+      <w:r>
+        <w:rPr>
+          <w:rFonts w:ascii="Menlo" w:hAnsi="Menlo" w:cs="Menlo"/>
+          <w:color w:val="569CD6"/>
+          <w:sz w:val="27"/>
+          <w:szCs w:val="27"/>
+        </w:rPr>
+        <w:t>}</w:t>
+      </w:r>
+    </w:p>
+    <w:p>
+      <w:pPr>
+        <w:shd w:val="clear" w:color="auto" w:fill="1F1F1F"/>
+        <w:spacing w:line="405" w:lineRule="atLeast"/>
+        <w:rPr>
+          <w:rFonts w:ascii="Menlo" w:hAnsi="Menlo" w:cs="Menlo"/>
+          <w:color w:val="CCCCCC"/>
+          <w:sz w:val="27"/>
+          <w:szCs w:val="27"/>
+        </w:rPr>
+      </w:pPr>
+      <w:r>
+        <w:rPr>
+          <w:rFonts w:ascii="Menlo" w:hAnsi="Menlo" w:cs="Menlo"/>
+          <w:color w:val="CCCCCC"/>
+          <w:sz w:val="27"/>
+          <w:szCs w:val="27"/>
+        </w:rPr>
+        <w:t xml:space="preserve">        </w:t>
+      </w:r>
+      <w:r>
+        <w:rPr>
+          <w:rFonts w:ascii="Menlo" w:hAnsi="Menlo" w:cs="Menlo"/>
+          <w:color w:val="808080"/>
+          <w:sz w:val="27"/>
+          <w:szCs w:val="27"/>
+        </w:rPr>
+        <w:t>&lt;</w:t>
+      </w:r>
+      <w:r>
+        <w:rPr>
+          <w:rFonts w:ascii="Menlo" w:hAnsi="Menlo" w:cs="Menlo"/>
+          <w:color w:val="4EC9B0"/>
+          <w:sz w:val="27"/>
+          <w:szCs w:val="27"/>
+        </w:rPr>
+        <w:t>Navbar</w:t>
+      </w:r>
+      <w:r>
+        <w:rPr>
+          <w:rFonts w:ascii="Menlo" w:hAnsi="Menlo" w:cs="Menlo"/>
+          <w:color w:val="CCCCCC"/>
+          <w:sz w:val="27"/>
+          <w:szCs w:val="27"/>
+        </w:rPr>
+        <w:t xml:space="preserve"> </w:t>
+      </w:r>
+      <w:r>
+        <w:rPr>
+          <w:rFonts w:ascii="Menlo" w:hAnsi="Menlo" w:cs="Menlo"/>
+          <w:color w:val="808080"/>
+          <w:sz w:val="27"/>
+          <w:szCs w:val="27"/>
+        </w:rPr>
+        <w:t>/&gt;</w:t>
+      </w:r>
+    </w:p>
+    <w:p>
+      <w:pPr>
+        <w:shd w:val="clear" w:color="auto" w:fill="1F1F1F"/>
+        <w:spacing w:line="405" w:lineRule="atLeast"/>
+        <w:rPr>
+          <w:rFonts w:ascii="Menlo" w:hAnsi="Menlo" w:cs="Menlo"/>
+          <w:color w:val="CCCCCC"/>
+          <w:sz w:val="27"/>
+          <w:szCs w:val="27"/>
+        </w:rPr>
+      </w:pPr>
+      <w:r>
+        <w:rPr>
+          <w:rFonts w:ascii="Menlo" w:hAnsi="Menlo" w:cs="Menlo"/>
+          <w:color w:val="CCCCCC"/>
+          <w:sz w:val="27"/>
+          <w:szCs w:val="27"/>
+        </w:rPr>
+        <w:t xml:space="preserve">        </w:t>
+      </w:r>
+      <w:r>
+        <w:rPr>
+          <w:rFonts w:ascii="Menlo" w:hAnsi="Menlo" w:cs="Menlo"/>
+          <w:color w:val="569CD6"/>
+          <w:sz w:val="27"/>
+          <w:szCs w:val="27"/>
+        </w:rPr>
+        <w:t>{</w:t>
+      </w:r>
+      <w:r>
+        <w:rPr>
+          <w:rFonts w:ascii="Menlo" w:hAnsi="Menlo" w:cs="Menlo"/>
+          <w:color w:val="6A9955"/>
+          <w:sz w:val="27"/>
+          <w:szCs w:val="27"/>
+        </w:rPr>
+        <w:t>/* BRADCRUMP */</w:t>
+      </w:r>
+      <w:r>
+        <w:rPr>
+          <w:rFonts w:ascii="Menlo" w:hAnsi="Menlo" w:cs="Menlo"/>
+          <w:color w:val="569CD6"/>
+          <w:sz w:val="27"/>
+          <w:szCs w:val="27"/>
+        </w:rPr>
+        <w:t>}</w:t>
+      </w:r>
+    </w:p>
+    <w:p>
+      <w:pPr>
+        <w:shd w:val="clear" w:color="auto" w:fill="1F1F1F"/>
+        <w:spacing w:line="405" w:lineRule="atLeast"/>
+        <w:rPr>
+          <w:rFonts w:ascii="Menlo" w:hAnsi="Menlo" w:cs="Menlo"/>
+          <w:color w:val="CCCCCC"/>
+          <w:sz w:val="27"/>
+          <w:szCs w:val="27"/>
+        </w:rPr>
+      </w:pPr>
+      <w:r>
+        <w:rPr>
+          <w:rFonts w:ascii="Menlo" w:hAnsi="Menlo" w:cs="Menlo"/>
+          <w:color w:val="CCCCCC"/>
+          <w:sz w:val="27"/>
+          <w:szCs w:val="27"/>
+        </w:rPr>
+        <w:t xml:space="preserve">        </w:t>
+      </w:r>
+      <w:r>
+        <w:rPr>
+          <w:rFonts w:ascii="Menlo" w:hAnsi="Menlo" w:cs="Menlo"/>
+          <w:color w:val="569CD6"/>
+          <w:sz w:val="27"/>
+          <w:szCs w:val="27"/>
+        </w:rPr>
+        <w:t>{</w:t>
+      </w:r>
+      <w:r>
+        <w:rPr>
+          <w:rFonts w:ascii="Menlo" w:hAnsi="Menlo" w:cs="Menlo"/>
+          <w:color w:val="6A9955"/>
+          <w:sz w:val="27"/>
+          <w:szCs w:val="27"/>
+        </w:rPr>
+        <w:t>/* INTRODUCTION */</w:t>
+      </w:r>
+      <w:r>
+        <w:rPr>
+          <w:rFonts w:ascii="Menlo" w:hAnsi="Menlo" w:cs="Menlo"/>
+          <w:color w:val="569CD6"/>
+          <w:sz w:val="27"/>
+          <w:szCs w:val="27"/>
+        </w:rPr>
+        <w:t>}</w:t>
+      </w:r>
+    </w:p>
+    <w:p>
+      <w:pPr>
+        <w:shd w:val="clear" w:color="auto" w:fill="1F1F1F"/>
+        <w:spacing w:line="405" w:lineRule="atLeast"/>
+        <w:rPr>
+          <w:rFonts w:ascii="Menlo" w:hAnsi="Menlo" w:cs="Menlo"/>
+          <w:color w:val="CCCCCC"/>
+          <w:sz w:val="27"/>
+          <w:szCs w:val="27"/>
+        </w:rPr>
+      </w:pPr>
+      <w:r>
+        <w:rPr>
+          <w:rFonts w:ascii="Menlo" w:hAnsi="Menlo" w:cs="Menlo"/>
+          <w:color w:val="CCCCCC"/>
+          <w:sz w:val="27"/>
+          <w:szCs w:val="27"/>
+        </w:rPr>
+        <w:t xml:space="preserve">        </w:t>
+      </w:r>
+      <w:r>
+        <w:rPr>
+          <w:rFonts w:ascii="Menlo" w:hAnsi="Menlo" w:cs="Menlo"/>
+          <w:color w:val="569CD6"/>
+          <w:sz w:val="27"/>
+          <w:szCs w:val="27"/>
+        </w:rPr>
+        <w:t>{</w:t>
+      </w:r>
+      <w:r>
+        <w:rPr>
+          <w:rFonts w:ascii="Menlo" w:hAnsi="Menlo" w:cs="Menlo"/>
+          <w:color w:val="6A9955"/>
+          <w:sz w:val="27"/>
+          <w:szCs w:val="27"/>
+        </w:rPr>
+        <w:t>/* FEATURE POSTS */</w:t>
+      </w:r>
+      <w:r>
+        <w:rPr>
+          <w:rFonts w:ascii="Menlo" w:hAnsi="Menlo" w:cs="Menlo"/>
+          <w:color w:val="569CD6"/>
+          <w:sz w:val="27"/>
+          <w:szCs w:val="27"/>
+        </w:rPr>
+        <w:t>}</w:t>
+      </w:r>
+    </w:p>
+    <w:p>
+      <w:pPr>
+        <w:shd w:val="clear" w:color="auto" w:fill="1F1F1F"/>
+        <w:spacing w:line="405" w:lineRule="atLeast"/>
+        <w:rPr>
+          <w:rFonts w:ascii="Menlo" w:hAnsi="Menlo" w:cs="Menlo"/>
+          <w:color w:val="CCCCCC"/>
+          <w:sz w:val="27"/>
+          <w:szCs w:val="27"/>
+        </w:rPr>
+      </w:pPr>
+      <w:r>
+        <w:rPr>
+          <w:rFonts w:ascii="Menlo" w:hAnsi="Menlo" w:cs="Menlo"/>
+          <w:color w:val="CCCCCC"/>
+          <w:sz w:val="27"/>
+          <w:szCs w:val="27"/>
+        </w:rPr>
+        <w:t xml:space="preserve">        </w:t>
+      </w:r>
+      <w:r>
+        <w:rPr>
+          <w:rFonts w:ascii="Menlo" w:hAnsi="Menlo" w:cs="Menlo"/>
+          <w:color w:val="569CD6"/>
+          <w:sz w:val="27"/>
+          <w:szCs w:val="27"/>
+        </w:rPr>
+        <w:t>{</w:t>
+      </w:r>
+      <w:r>
+        <w:rPr>
+          <w:rFonts w:ascii="Menlo" w:hAnsi="Menlo" w:cs="Menlo"/>
+          <w:color w:val="6A9955"/>
+          <w:sz w:val="27"/>
+          <w:szCs w:val="27"/>
+        </w:rPr>
+        <w:t>/* POST LIST */</w:t>
+      </w:r>
+      <w:r>
+        <w:rPr>
+          <w:rFonts w:ascii="Menlo" w:hAnsi="Menlo" w:cs="Menlo"/>
+          <w:color w:val="569CD6"/>
+          <w:sz w:val="27"/>
+          <w:szCs w:val="27"/>
+        </w:rPr>
+        <w:t>}</w:t>
+      </w:r>
+    </w:p>
+    <w:p>
+      <w:pPr>
+        <w:shd w:val="clear" w:color="auto" w:fill="1F1F1F"/>
+        <w:spacing w:line="405" w:lineRule="atLeast"/>
+        <w:rPr>
+          <w:rFonts w:ascii="Menlo" w:hAnsi="Menlo" w:cs="Menlo"/>
+          <w:color w:val="CCCCCC"/>
+          <w:sz w:val="27"/>
+          <w:szCs w:val="27"/>
+        </w:rPr>
+      </w:pPr>
+      <w:r>
+        <w:rPr>
+          <w:rFonts w:ascii="Menlo" w:hAnsi="Menlo" w:cs="Menlo"/>
+          <w:color w:val="CCCCCC"/>
+          <w:sz w:val="27"/>
+          <w:szCs w:val="27"/>
+        </w:rPr>
+        <w:t xml:space="preserve">      </w:t>
+      </w:r>
+      <w:r>
+        <w:rPr>
+          <w:rFonts w:ascii="Menlo" w:hAnsi="Menlo" w:cs="Menlo"/>
+          <w:color w:val="808080"/>
+          <w:sz w:val="27"/>
+          <w:szCs w:val="27"/>
+        </w:rPr>
+        <w:t>&lt;/</w:t>
+      </w:r>
+      <w:r>
+        <w:rPr>
+          <w:rFonts w:ascii="Menlo" w:hAnsi="Menlo" w:cs="Menlo"/>
+          <w:color w:val="569CD6"/>
+          <w:sz w:val="27"/>
+          <w:szCs w:val="27"/>
+        </w:rPr>
+        <w:t>div</w:t>
+      </w:r>
+      <w:r>
+        <w:rPr>
+          <w:rFonts w:ascii="Menlo" w:hAnsi="Menlo" w:cs="Menlo"/>
+          <w:color w:val="808080"/>
+          <w:sz w:val="27"/>
+          <w:szCs w:val="27"/>
+        </w:rPr>
+        <w:t>&gt;</w:t>
+      </w:r>
+    </w:p>
+    <w:p>
+      <w:pPr>
+        <w:shd w:val="clear" w:color="auto" w:fill="1F1F1F"/>
+        <w:spacing w:line="405" w:lineRule="atLeast"/>
+        <w:rPr>
+          <w:rFonts w:ascii="Menlo" w:hAnsi="Menlo" w:cs="Menlo"/>
+          <w:color w:val="CCCCCC"/>
+          <w:sz w:val="27"/>
+          <w:szCs w:val="27"/>
+        </w:rPr>
+      </w:pPr>
+      <w:r>
+        <w:rPr>
+          <w:rFonts w:ascii="Menlo" w:hAnsi="Menlo" w:cs="Menlo"/>
+          <w:color w:val="CCCCCC"/>
+          <w:sz w:val="27"/>
+          <w:szCs w:val="27"/>
+        </w:rPr>
+        <w:t xml:space="preserve">    </w:t>
+      </w:r>
+      <w:r>
+        <w:rPr>
+          <w:rFonts w:ascii="Menlo" w:hAnsi="Menlo" w:cs="Menlo"/>
+          <w:color w:val="808080"/>
+          <w:sz w:val="27"/>
+          <w:szCs w:val="27"/>
+        </w:rPr>
+        <w:t>&lt;/&gt;</w:t>
+      </w:r>
+    </w:p>
+    <w:p>
+      <w:pPr>
+        <w:shd w:val="clear" w:color="auto" w:fill="1F1F1F"/>
+        <w:spacing w:line="405" w:lineRule="atLeast"/>
+        <w:rPr>
+          <w:rFonts w:ascii="Menlo" w:hAnsi="Menlo" w:cs="Menlo"/>
+          <w:color w:val="CCCCCC"/>
+          <w:sz w:val="27"/>
+          <w:szCs w:val="27"/>
+        </w:rPr>
+      </w:pPr>
+      <w:r>
+        <w:rPr>
+          <w:rFonts w:ascii="Menlo" w:hAnsi="Menlo" w:cs="Menlo"/>
+          <w:color w:val="CCCCCC"/>
+          <w:sz w:val="27"/>
+          <w:szCs w:val="27"/>
+        </w:rPr>
+        <w:t xml:space="preserve">  );</w:t>
+      </w:r>
+    </w:p>
+    <w:p>
+      <w:pPr>
+        <w:shd w:val="clear" w:color="auto" w:fill="1F1F1F"/>
+        <w:spacing w:line="405" w:lineRule="atLeast"/>
+        <w:rPr>
+          <w:rFonts w:ascii="Menlo" w:hAnsi="Menlo" w:cs="Menlo"/>
+          <w:color w:val="CCCCCC"/>
+          <w:sz w:val="27"/>
+          <w:szCs w:val="27"/>
+        </w:rPr>
+      </w:pPr>
+      <w:r>
+        <w:rPr>
+          <w:rFonts w:ascii="Menlo" w:hAnsi="Menlo" w:cs="Menlo"/>
+          <w:color w:val="CCCCCC"/>
+          <w:sz w:val="27"/>
+          <w:szCs w:val="27"/>
+        </w:rPr>
+        <w:t>}</w:t>
+      </w:r>
+    </w:p>
+    <w:p>
+      <w:pPr>
+        <w:shd w:val="clear" w:color="auto" w:fill="1F1F1F"/>
+        <w:spacing w:line="405" w:lineRule="atLeast"/>
+        <w:rPr>
+          <w:rFonts w:ascii="Menlo" w:hAnsi="Menlo" w:cs="Menlo"/>
+          <w:color w:val="CCCCCC"/>
+          <w:sz w:val="27"/>
+          <w:szCs w:val="27"/>
+        </w:rPr>
+      </w:pPr>
+    </w:p>
+    <w:p>
+      <w:pPr>
+        <w:shd w:val="clear" w:color="auto" w:fill="1F1F1F"/>
+        <w:spacing w:line="405" w:lineRule="atLeast"/>
+        <w:rPr>
+          <w:rFonts w:ascii="Menlo" w:hAnsi="Menlo" w:cs="Menlo"/>
+          <w:color w:val="CCCCCC"/>
+          <w:sz w:val="27"/>
+          <w:szCs w:val="27"/>
+        </w:rPr>
+      </w:pPr>
+      <w:r>
+        <w:rPr>
+          <w:rFonts w:ascii="Menlo" w:hAnsi="Menlo" w:cs="Menlo"/>
+          <w:color w:val="C586C0"/>
+          <w:sz w:val="27"/>
+          <w:szCs w:val="27"/>
+        </w:rPr>
+        <w:t>export</w:t>
+      </w:r>
+      <w:r>
+        <w:rPr>
+          <w:rFonts w:ascii="Menlo" w:hAnsi="Menlo" w:cs="Menlo"/>
+          <w:color w:val="CCCCCC"/>
+          <w:sz w:val="27"/>
+          <w:szCs w:val="27"/>
+        </w:rPr>
+        <w:t xml:space="preserve"> </w:t>
+      </w:r>
+      <w:r>
+        <w:rPr>
+          <w:rFonts w:ascii="Menlo" w:hAnsi="Menlo" w:cs="Menlo"/>
+          <w:color w:val="C586C0"/>
+          <w:sz w:val="27"/>
+          <w:szCs w:val="27"/>
+        </w:rPr>
+        <w:t>default</w:t>
+      </w:r>
+      <w:r>
+        <w:rPr>
+          <w:rFonts w:ascii="Menlo" w:hAnsi="Menlo" w:cs="Menlo"/>
+          <w:color w:val="CCCCCC"/>
+          <w:sz w:val="27"/>
+          <w:szCs w:val="27"/>
+        </w:rPr>
+        <w:t xml:space="preserve"> </w:t>
+      </w:r>
+      <w:r>
+        <w:rPr>
+          <w:rFonts w:ascii="Menlo" w:hAnsi="Menlo" w:cs="Menlo"/>
+          <w:color w:val="DCDCAA"/>
+          <w:sz w:val="27"/>
+          <w:szCs w:val="27"/>
+        </w:rPr>
+        <w:t>App</w:t>
+      </w:r>
+      <w:r>
+        <w:rPr>
+          <w:rFonts w:ascii="Menlo" w:hAnsi="Menlo" w:cs="Menlo"/>
+          <w:color w:val="CCCCCC"/>
+          <w:sz w:val="27"/>
+          <w:szCs w:val="27"/>
+        </w:rPr>
+        <w:t>;</w:t>
+      </w:r>
+    </w:p>
+    <w:p>
+      <w:pPr>
+        <w:shd w:val="clear" w:color="auto" w:fill="1F1F1F"/>
+        <w:spacing w:line="405" w:lineRule="atLeast"/>
+        <w:rPr>
+          <w:rFonts w:ascii="Menlo" w:hAnsi="Menlo" w:cs="Menlo"/>
+          <w:color w:val="CCCCCC"/>
+          <w:sz w:val="27"/>
+          <w:szCs w:val="27"/>
+        </w:rPr>
+      </w:pPr>
+    </w:p>
+    <w:p/>
+    <w:p/>
+    <w:p/>
+    <w:p>
+      <w:pPr>
+        <w:rPr>
+          <w:rFonts w:ascii="DaunPenh" w:hAnsi="DaunPenh" w:cs="DaunPenh"/>
+          <w:lang w:val="en-US"/>
+        </w:rPr>
+      </w:pPr>
+      <w:r>
+        <w:lastRenderedPageBreak/>
+        <w:t xml:space="preserve">React tailwind responsive </w:t>
+      </w:r>
+      <w:r>
+        <w:t>Navbar</w:t>
+      </w:r>
+      <w:r>
+        <w:t xml:space="preserve">: </w:t>
+      </w:r>
+      <w:r>
+        <w:rPr>
+          <w:rFonts w:ascii="Khmer OS Siemreap" w:hAnsi="Khmer OS Siemreap" w:cs="Khmer OS Siemreap"/>
+        </w:rPr>
+        <w:t xml:space="preserve">នៅក្នុង </w:t>
+      </w:r>
+      <w:proofErr w:type="spellStart"/>
+      <w:r>
+        <w:rPr>
+          <w:rFonts w:ascii="Khmer OS Siemreap" w:hAnsi="Khmer OS Siemreap" w:cs="Khmer OS Siemreap"/>
+          <w:lang w:val="en-US"/>
+        </w:rPr>
+        <w:t>Navbar.jsx</w:t>
+      </w:r>
+      <w:proofErr w:type="spellEnd"/>
+      <w:r>
+        <w:rPr>
+          <w:rFonts w:ascii="Khmer OS Siemreap" w:hAnsi="Khmer OS Siemreap" w:cs="Khmer OS Siemreap"/>
+          <w:lang w:val="en-US"/>
+        </w:rPr>
+        <w:t xml:space="preserve"> </w:t>
+      </w:r>
+      <w:proofErr w:type="spellStart"/>
+      <w:r>
+        <w:rPr>
+          <w:rFonts w:ascii="Khmer OS Siemreap" w:hAnsi="Khmer OS Siemreap" w:cs="Khmer OS Siemreap"/>
+          <w:lang w:val="en-US"/>
+        </w:rPr>
+        <w:t>ដាក់កូដដូចខាងក្រោម</w:t>
+      </w:r>
+      <w:proofErr w:type="spellEnd"/>
+    </w:p>
+    <w:p>
+      <w:pPr>
+        <w:shd w:val="clear" w:color="auto" w:fill="1F1F1F"/>
+        <w:spacing w:line="405" w:lineRule="atLeast"/>
+        <w:rPr>
+          <w:rFonts w:ascii="Menlo" w:hAnsi="Menlo" w:cs="Menlo"/>
+          <w:color w:val="CCCCCC"/>
+          <w:sz w:val="27"/>
+          <w:szCs w:val="27"/>
+        </w:rPr>
+      </w:pPr>
+      <w:r>
+        <w:rPr>
+          <w:rFonts w:ascii="Menlo" w:hAnsi="Menlo" w:cs="Menlo"/>
+          <w:color w:val="569CD6"/>
+          <w:sz w:val="27"/>
+          <w:szCs w:val="27"/>
+        </w:rPr>
+        <w:t>const</w:t>
+      </w:r>
+      <w:r>
+        <w:rPr>
+          <w:rFonts w:ascii="Menlo" w:hAnsi="Menlo" w:cs="Menlo"/>
+          <w:color w:val="CCCCCC"/>
+          <w:sz w:val="27"/>
+          <w:szCs w:val="27"/>
+        </w:rPr>
+        <w:t xml:space="preserve"> </w:t>
+      </w:r>
+      <w:r>
+        <w:rPr>
+          <w:rFonts w:ascii="Menlo" w:hAnsi="Menlo" w:cs="Menlo"/>
+          <w:color w:val="DCDCAA"/>
+          <w:sz w:val="27"/>
+          <w:szCs w:val="27"/>
+        </w:rPr>
+        <w:t>Navbar</w:t>
+      </w:r>
+      <w:r>
+        <w:rPr>
+          <w:rFonts w:ascii="Menlo" w:hAnsi="Menlo" w:cs="Menlo"/>
+          <w:color w:val="CCCCCC"/>
+          <w:sz w:val="27"/>
+          <w:szCs w:val="27"/>
+        </w:rPr>
+        <w:t xml:space="preserve"> </w:t>
+      </w:r>
+      <w:r>
+        <w:rPr>
+          <w:rFonts w:ascii="Menlo" w:hAnsi="Menlo" w:cs="Menlo"/>
+          <w:color w:val="D4D4D4"/>
+          <w:sz w:val="27"/>
+          <w:szCs w:val="27"/>
+        </w:rPr>
+        <w:t>=</w:t>
+      </w:r>
+      <w:r>
+        <w:rPr>
+          <w:rFonts w:ascii="Menlo" w:hAnsi="Menlo" w:cs="Menlo"/>
+          <w:color w:val="CCCCCC"/>
+          <w:sz w:val="27"/>
+          <w:szCs w:val="27"/>
+        </w:rPr>
+        <w:t xml:space="preserve"> () </w:t>
+      </w:r>
+      <w:r>
+        <w:rPr>
+          <w:rFonts w:ascii="Menlo" w:hAnsi="Menlo" w:cs="Menlo"/>
+          <w:color w:val="569CD6"/>
+          <w:sz w:val="27"/>
+          <w:szCs w:val="27"/>
+        </w:rPr>
+        <w:t>=&gt;</w:t>
+      </w:r>
+      <w:r>
+        <w:rPr>
+          <w:rFonts w:ascii="Menlo" w:hAnsi="Menlo" w:cs="Menlo"/>
+          <w:color w:val="CCCCCC"/>
+          <w:sz w:val="27"/>
+          <w:szCs w:val="27"/>
+        </w:rPr>
+        <w:t xml:space="preserve"> {</w:t>
+      </w:r>
+    </w:p>
+    <w:p>
+      <w:pPr>
+        <w:shd w:val="clear" w:color="auto" w:fill="1F1F1F"/>
+        <w:spacing w:line="405" w:lineRule="atLeast"/>
+        <w:rPr>
+          <w:rFonts w:ascii="Menlo" w:hAnsi="Menlo" w:cs="Menlo"/>
+          <w:color w:val="CCCCCC"/>
+          <w:sz w:val="27"/>
+          <w:szCs w:val="27"/>
+        </w:rPr>
+      </w:pPr>
+      <w:r>
+        <w:rPr>
+          <w:rFonts w:ascii="Menlo" w:hAnsi="Menlo" w:cs="Menlo"/>
+          <w:color w:val="CCCCCC"/>
+          <w:sz w:val="27"/>
+          <w:szCs w:val="27"/>
+        </w:rPr>
+        <w:t xml:space="preserve">  </w:t>
+      </w:r>
+      <w:r>
+        <w:rPr>
+          <w:rFonts w:ascii="Menlo" w:hAnsi="Menlo" w:cs="Menlo"/>
+          <w:color w:val="C586C0"/>
+          <w:sz w:val="27"/>
+          <w:szCs w:val="27"/>
+        </w:rPr>
+        <w:t>return</w:t>
+      </w:r>
+      <w:r>
+        <w:rPr>
+          <w:rFonts w:ascii="Menlo" w:hAnsi="Menlo" w:cs="Menlo"/>
+          <w:color w:val="CCCCCC"/>
+          <w:sz w:val="27"/>
+          <w:szCs w:val="27"/>
+        </w:rPr>
+        <w:t xml:space="preserve"> (</w:t>
+      </w:r>
+    </w:p>
+    <w:p>
+      <w:pPr>
+        <w:shd w:val="clear" w:color="auto" w:fill="1F1F1F"/>
+        <w:spacing w:line="405" w:lineRule="atLeast"/>
+        <w:rPr>
+          <w:rFonts w:ascii="Menlo" w:hAnsi="Menlo" w:cs="Menlo"/>
+          <w:color w:val="CCCCCC"/>
+          <w:sz w:val="27"/>
+          <w:szCs w:val="27"/>
+        </w:rPr>
+      </w:pPr>
+      <w:r>
+        <w:rPr>
+          <w:rFonts w:ascii="Menlo" w:hAnsi="Menlo" w:cs="Menlo"/>
+          <w:color w:val="CCCCCC"/>
+          <w:sz w:val="27"/>
+          <w:szCs w:val="27"/>
+        </w:rPr>
+        <w:t xml:space="preserve">    </w:t>
+      </w:r>
+      <w:r>
+        <w:rPr>
+          <w:rFonts w:ascii="Menlo" w:hAnsi="Menlo" w:cs="Menlo"/>
+          <w:color w:val="808080"/>
+          <w:sz w:val="27"/>
+          <w:szCs w:val="27"/>
+        </w:rPr>
+        <w:t>&lt;</w:t>
+      </w:r>
+      <w:r>
+        <w:rPr>
+          <w:rFonts w:ascii="Menlo" w:hAnsi="Menlo" w:cs="Menlo"/>
+          <w:color w:val="569CD6"/>
+          <w:sz w:val="27"/>
+          <w:szCs w:val="27"/>
+        </w:rPr>
+        <w:t>div</w:t>
+      </w:r>
+      <w:r>
+        <w:rPr>
+          <w:rFonts w:ascii="Menlo" w:hAnsi="Menlo" w:cs="Menlo"/>
+          <w:color w:val="CCCCCC"/>
+          <w:sz w:val="27"/>
+          <w:szCs w:val="27"/>
+        </w:rPr>
+        <w:t xml:space="preserve"> </w:t>
+      </w:r>
+      <w:r>
+        <w:rPr>
+          <w:rFonts w:ascii="Menlo" w:hAnsi="Menlo" w:cs="Menlo"/>
+          <w:color w:val="9CDCFE"/>
+          <w:sz w:val="27"/>
+          <w:szCs w:val="27"/>
+        </w:rPr>
+        <w:t>className</w:t>
+      </w:r>
+      <w:r>
+        <w:rPr>
+          <w:rFonts w:ascii="Menlo" w:hAnsi="Menlo" w:cs="Menlo"/>
+          <w:color w:val="D4D4D4"/>
+          <w:sz w:val="27"/>
+          <w:szCs w:val="27"/>
+        </w:rPr>
+        <w:t>=</w:t>
+      </w:r>
+      <w:r>
+        <w:rPr>
+          <w:rFonts w:ascii="Menlo" w:hAnsi="Menlo" w:cs="Menlo"/>
+          <w:color w:val="CE9178"/>
+          <w:sz w:val="27"/>
+          <w:szCs w:val="27"/>
+        </w:rPr>
+        <w:t>"w-full h-16 md:h-20 flex items-center justify-between"</w:t>
+      </w:r>
+      <w:r>
+        <w:rPr>
+          <w:rFonts w:ascii="Menlo" w:hAnsi="Menlo" w:cs="Menlo"/>
+          <w:color w:val="808080"/>
+          <w:sz w:val="27"/>
+          <w:szCs w:val="27"/>
+        </w:rPr>
+        <w:t>&gt;</w:t>
+      </w:r>
+    </w:p>
+    <w:p>
+      <w:pPr>
+        <w:shd w:val="clear" w:color="auto" w:fill="1F1F1F"/>
+        <w:spacing w:line="405" w:lineRule="atLeast"/>
+        <w:rPr>
+          <w:rFonts w:ascii="Menlo" w:hAnsi="Menlo" w:cs="Menlo"/>
+          <w:color w:val="CCCCCC"/>
+          <w:sz w:val="27"/>
+          <w:szCs w:val="27"/>
+        </w:rPr>
+      </w:pPr>
+      <w:r>
+        <w:rPr>
+          <w:rFonts w:ascii="Menlo" w:hAnsi="Menlo" w:cs="Menlo"/>
+          <w:color w:val="CCCCCC"/>
+          <w:sz w:val="27"/>
+          <w:szCs w:val="27"/>
+        </w:rPr>
+        <w:t xml:space="preserve">      </w:t>
+      </w:r>
+      <w:r>
+        <w:rPr>
+          <w:rFonts w:ascii="Menlo" w:hAnsi="Menlo" w:cs="Menlo"/>
+          <w:color w:val="569CD6"/>
+          <w:sz w:val="27"/>
+          <w:szCs w:val="27"/>
+        </w:rPr>
+        <w:t>{</w:t>
+      </w:r>
+      <w:r>
+        <w:rPr>
+          <w:rFonts w:ascii="Menlo" w:hAnsi="Menlo" w:cs="Menlo"/>
+          <w:color w:val="6A9955"/>
+          <w:sz w:val="27"/>
+          <w:szCs w:val="27"/>
+        </w:rPr>
+        <w:t>/* LOGO */</w:t>
+      </w:r>
+      <w:r>
+        <w:rPr>
+          <w:rFonts w:ascii="Menlo" w:hAnsi="Menlo" w:cs="Menlo"/>
+          <w:color w:val="569CD6"/>
+          <w:sz w:val="27"/>
+          <w:szCs w:val="27"/>
+        </w:rPr>
+        <w:t>}</w:t>
+      </w:r>
+    </w:p>
+    <w:p>
+      <w:pPr>
+        <w:shd w:val="clear" w:color="auto" w:fill="1F1F1F"/>
+        <w:spacing w:line="405" w:lineRule="atLeast"/>
+        <w:rPr>
+          <w:rFonts w:ascii="Menlo" w:hAnsi="Menlo" w:cs="Menlo"/>
+          <w:color w:val="CCCCCC"/>
+          <w:sz w:val="27"/>
+          <w:szCs w:val="27"/>
+        </w:rPr>
+      </w:pPr>
+      <w:r>
+        <w:rPr>
+          <w:rFonts w:ascii="Menlo" w:hAnsi="Menlo" w:cs="Menlo"/>
+          <w:color w:val="CCCCCC"/>
+          <w:sz w:val="27"/>
+          <w:szCs w:val="27"/>
+        </w:rPr>
+        <w:t xml:space="preserve">      </w:t>
+      </w:r>
+      <w:r>
+        <w:rPr>
+          <w:rFonts w:ascii="Menlo" w:hAnsi="Menlo" w:cs="Menlo"/>
+          <w:color w:val="808080"/>
+          <w:sz w:val="27"/>
+          <w:szCs w:val="27"/>
+        </w:rPr>
+        <w:t>&lt;</w:t>
+      </w:r>
+      <w:r>
+        <w:rPr>
+          <w:rFonts w:ascii="Menlo" w:hAnsi="Menlo" w:cs="Menlo"/>
+          <w:color w:val="569CD6"/>
+          <w:sz w:val="27"/>
+          <w:szCs w:val="27"/>
+        </w:rPr>
+        <w:t>div</w:t>
+      </w:r>
+      <w:r>
+        <w:rPr>
+          <w:rFonts w:ascii="Menlo" w:hAnsi="Menlo" w:cs="Menlo"/>
+          <w:color w:val="CCCCCC"/>
+          <w:sz w:val="27"/>
+          <w:szCs w:val="27"/>
+        </w:rPr>
+        <w:t xml:space="preserve"> </w:t>
+      </w:r>
+      <w:r>
+        <w:rPr>
+          <w:rFonts w:ascii="Menlo" w:hAnsi="Menlo" w:cs="Menlo"/>
+          <w:color w:val="9CDCFE"/>
+          <w:sz w:val="27"/>
+          <w:szCs w:val="27"/>
+        </w:rPr>
+        <w:t>className</w:t>
+      </w:r>
+      <w:r>
+        <w:rPr>
+          <w:rFonts w:ascii="Menlo" w:hAnsi="Menlo" w:cs="Menlo"/>
+          <w:color w:val="D4D4D4"/>
+          <w:sz w:val="27"/>
+          <w:szCs w:val="27"/>
+        </w:rPr>
+        <w:t>=</w:t>
+      </w:r>
+      <w:r>
+        <w:rPr>
+          <w:rFonts w:ascii="Menlo" w:hAnsi="Menlo" w:cs="Menlo"/>
+          <w:color w:val="CE9178"/>
+          <w:sz w:val="27"/>
+          <w:szCs w:val="27"/>
+        </w:rPr>
+        <w:t>"flex items-center gap-4 text-2xl font-bold"</w:t>
+      </w:r>
+      <w:r>
+        <w:rPr>
+          <w:rFonts w:ascii="Menlo" w:hAnsi="Menlo" w:cs="Menlo"/>
+          <w:color w:val="808080"/>
+          <w:sz w:val="27"/>
+          <w:szCs w:val="27"/>
+        </w:rPr>
+        <w:t>&gt;</w:t>
+      </w:r>
+    </w:p>
+    <w:p>
+      <w:pPr>
+        <w:shd w:val="clear" w:color="auto" w:fill="1F1F1F"/>
+        <w:spacing w:line="405" w:lineRule="atLeast"/>
+        <w:rPr>
+          <w:rFonts w:ascii="Menlo" w:hAnsi="Menlo" w:cs="Menlo"/>
+          <w:color w:val="CCCCCC"/>
+          <w:sz w:val="27"/>
+          <w:szCs w:val="27"/>
+        </w:rPr>
+      </w:pPr>
+      <w:r>
+        <w:rPr>
+          <w:rFonts w:ascii="Menlo" w:hAnsi="Menlo" w:cs="Menlo"/>
+          <w:color w:val="CCCCCC"/>
+          <w:sz w:val="27"/>
+          <w:szCs w:val="27"/>
+        </w:rPr>
+        <w:t xml:space="preserve">        </w:t>
+      </w:r>
+      <w:r>
+        <w:rPr>
+          <w:rFonts w:ascii="Menlo" w:hAnsi="Menlo" w:cs="Menlo"/>
+          <w:color w:val="808080"/>
+          <w:sz w:val="27"/>
+          <w:szCs w:val="27"/>
+        </w:rPr>
+        <w:t>&lt;</w:t>
+      </w:r>
+      <w:r>
+        <w:rPr>
+          <w:rFonts w:ascii="Menlo" w:hAnsi="Menlo" w:cs="Menlo"/>
+          <w:color w:val="569CD6"/>
+          <w:sz w:val="27"/>
+          <w:szCs w:val="27"/>
+        </w:rPr>
+        <w:t>img</w:t>
+      </w:r>
+      <w:r>
+        <w:rPr>
+          <w:rFonts w:ascii="Menlo" w:hAnsi="Menlo" w:cs="Menlo"/>
+          <w:color w:val="CCCCCC"/>
+          <w:sz w:val="27"/>
+          <w:szCs w:val="27"/>
+        </w:rPr>
+        <w:t xml:space="preserve"> </w:t>
+      </w:r>
+      <w:r>
+        <w:rPr>
+          <w:rFonts w:ascii="Menlo" w:hAnsi="Menlo" w:cs="Menlo"/>
+          <w:color w:val="9CDCFE"/>
+          <w:sz w:val="27"/>
+          <w:szCs w:val="27"/>
+        </w:rPr>
+        <w:t>src</w:t>
+      </w:r>
+      <w:r>
+        <w:rPr>
+          <w:rFonts w:ascii="Menlo" w:hAnsi="Menlo" w:cs="Menlo"/>
+          <w:color w:val="D4D4D4"/>
+          <w:sz w:val="27"/>
+          <w:szCs w:val="27"/>
+        </w:rPr>
+        <w:t>=</w:t>
+      </w:r>
+      <w:r>
+        <w:rPr>
+          <w:rFonts w:ascii="Menlo" w:hAnsi="Menlo" w:cs="Menlo"/>
+          <w:color w:val="CE9178"/>
+          <w:sz w:val="27"/>
+          <w:szCs w:val="27"/>
+        </w:rPr>
+        <w:t>"/logo.png"</w:t>
+      </w:r>
+      <w:r>
+        <w:rPr>
+          <w:rFonts w:ascii="Menlo" w:hAnsi="Menlo" w:cs="Menlo"/>
+          <w:color w:val="CCCCCC"/>
+          <w:sz w:val="27"/>
+          <w:szCs w:val="27"/>
+        </w:rPr>
+        <w:t xml:space="preserve"> </w:t>
+      </w:r>
+      <w:r>
+        <w:rPr>
+          <w:rFonts w:ascii="Menlo" w:hAnsi="Menlo" w:cs="Menlo"/>
+          <w:color w:val="9CDCFE"/>
+          <w:sz w:val="27"/>
+          <w:szCs w:val="27"/>
+        </w:rPr>
+        <w:t>className</w:t>
+      </w:r>
+      <w:r>
+        <w:rPr>
+          <w:rFonts w:ascii="Menlo" w:hAnsi="Menlo" w:cs="Menlo"/>
+          <w:color w:val="D4D4D4"/>
+          <w:sz w:val="27"/>
+          <w:szCs w:val="27"/>
+        </w:rPr>
+        <w:t>=</w:t>
+      </w:r>
+      <w:r>
+        <w:rPr>
+          <w:rFonts w:ascii="Menlo" w:hAnsi="Menlo" w:cs="Menlo"/>
+          <w:color w:val="CE9178"/>
+          <w:sz w:val="27"/>
+          <w:szCs w:val="27"/>
+        </w:rPr>
+        <w:t>"w-8 h-8"</w:t>
+      </w:r>
+      <w:r>
+        <w:rPr>
+          <w:rFonts w:ascii="Menlo" w:hAnsi="Menlo" w:cs="Menlo"/>
+          <w:color w:val="CCCCCC"/>
+          <w:sz w:val="27"/>
+          <w:szCs w:val="27"/>
+        </w:rPr>
+        <w:t xml:space="preserve"> </w:t>
+      </w:r>
+      <w:r>
+        <w:rPr>
+          <w:rFonts w:ascii="Menlo" w:hAnsi="Menlo" w:cs="Menlo"/>
+          <w:color w:val="9CDCFE"/>
+          <w:sz w:val="27"/>
+          <w:szCs w:val="27"/>
+        </w:rPr>
+        <w:t>alt</w:t>
+      </w:r>
+      <w:r>
+        <w:rPr>
+          <w:rFonts w:ascii="Menlo" w:hAnsi="Menlo" w:cs="Menlo"/>
+          <w:color w:val="D4D4D4"/>
+          <w:sz w:val="27"/>
+          <w:szCs w:val="27"/>
+        </w:rPr>
+        <w:t>=</w:t>
+      </w:r>
+      <w:r>
+        <w:rPr>
+          <w:rFonts w:ascii="Menlo" w:hAnsi="Menlo" w:cs="Menlo"/>
+          <w:color w:val="CE9178"/>
+          <w:sz w:val="27"/>
+          <w:szCs w:val="27"/>
+        </w:rPr>
+        <w:t>""</w:t>
+      </w:r>
+      <w:r>
+        <w:rPr>
+          <w:rFonts w:ascii="Menlo" w:hAnsi="Menlo" w:cs="Menlo"/>
+          <w:color w:val="CCCCCC"/>
+          <w:sz w:val="27"/>
+          <w:szCs w:val="27"/>
+        </w:rPr>
+        <w:t xml:space="preserve"> </w:t>
+      </w:r>
+      <w:r>
+        <w:rPr>
+          <w:rFonts w:ascii="Menlo" w:hAnsi="Menlo" w:cs="Menlo"/>
+          <w:color w:val="808080"/>
+          <w:sz w:val="27"/>
+          <w:szCs w:val="27"/>
+        </w:rPr>
+        <w:t>/&gt;</w:t>
+      </w:r>
+    </w:p>
+    <w:p>
+      <w:pPr>
+        <w:shd w:val="clear" w:color="auto" w:fill="1F1F1F"/>
+        <w:spacing w:line="405" w:lineRule="atLeast"/>
+        <w:rPr>
+          <w:rFonts w:ascii="Menlo" w:hAnsi="Menlo" w:cs="Menlo"/>
+          <w:color w:val="CCCCCC"/>
+          <w:sz w:val="27"/>
+          <w:szCs w:val="27"/>
+        </w:rPr>
+      </w:pPr>
+      <w:r>
+        <w:rPr>
+          <w:rFonts w:ascii="Menlo" w:hAnsi="Menlo" w:cs="Menlo"/>
+          <w:color w:val="CCCCCC"/>
+          <w:sz w:val="27"/>
+          <w:szCs w:val="27"/>
+        </w:rPr>
+        <w:t xml:space="preserve">        </w:t>
+      </w:r>
+      <w:r>
+        <w:rPr>
+          <w:rFonts w:ascii="Menlo" w:hAnsi="Menlo" w:cs="Menlo"/>
+          <w:color w:val="808080"/>
+          <w:sz w:val="27"/>
+          <w:szCs w:val="27"/>
+        </w:rPr>
+        <w:t>&lt;</w:t>
+      </w:r>
+      <w:r>
+        <w:rPr>
+          <w:rFonts w:ascii="Menlo" w:hAnsi="Menlo" w:cs="Menlo"/>
+          <w:color w:val="569CD6"/>
+          <w:sz w:val="27"/>
+          <w:szCs w:val="27"/>
+        </w:rPr>
+        <w:t>span</w:t>
+      </w:r>
+      <w:r>
+        <w:rPr>
+          <w:rFonts w:ascii="Menlo" w:hAnsi="Menlo" w:cs="Menlo"/>
+          <w:color w:val="808080"/>
+          <w:sz w:val="27"/>
+          <w:szCs w:val="27"/>
+        </w:rPr>
+        <w:t>&gt;</w:t>
+      </w:r>
+      <w:r>
+        <w:rPr>
+          <w:rFonts w:ascii="Menlo" w:hAnsi="Menlo" w:cs="Menlo"/>
+          <w:color w:val="CCCCCC"/>
+          <w:sz w:val="27"/>
+          <w:szCs w:val="27"/>
+        </w:rPr>
+        <w:t>mkrablog.</w:t>
+      </w:r>
+      <w:r>
+        <w:rPr>
+          <w:rFonts w:ascii="Menlo" w:hAnsi="Menlo" w:cs="Menlo"/>
+          <w:color w:val="808080"/>
+          <w:sz w:val="27"/>
+          <w:szCs w:val="27"/>
+        </w:rPr>
+        <w:t>&lt;/</w:t>
+      </w:r>
+      <w:r>
+        <w:rPr>
+          <w:rFonts w:ascii="Menlo" w:hAnsi="Menlo" w:cs="Menlo"/>
+          <w:color w:val="569CD6"/>
+          <w:sz w:val="27"/>
+          <w:szCs w:val="27"/>
+        </w:rPr>
+        <w:t>span</w:t>
+      </w:r>
+      <w:r>
+        <w:rPr>
+          <w:rFonts w:ascii="Menlo" w:hAnsi="Menlo" w:cs="Menlo"/>
+          <w:color w:val="808080"/>
+          <w:sz w:val="27"/>
+          <w:szCs w:val="27"/>
+        </w:rPr>
+        <w:t>&gt;</w:t>
+      </w:r>
+    </w:p>
+    <w:p>
+      <w:pPr>
+        <w:shd w:val="clear" w:color="auto" w:fill="1F1F1F"/>
+        <w:spacing w:line="405" w:lineRule="atLeast"/>
+        <w:rPr>
+          <w:rFonts w:ascii="Menlo" w:hAnsi="Menlo" w:cs="Menlo"/>
+          <w:color w:val="CCCCCC"/>
+          <w:sz w:val="27"/>
+          <w:szCs w:val="27"/>
+        </w:rPr>
+      </w:pPr>
+      <w:r>
+        <w:rPr>
+          <w:rFonts w:ascii="Menlo" w:hAnsi="Menlo" w:cs="Menlo"/>
+          <w:color w:val="CCCCCC"/>
+          <w:sz w:val="27"/>
+          <w:szCs w:val="27"/>
+        </w:rPr>
+        <w:t xml:space="preserve">      </w:t>
+      </w:r>
+      <w:r>
+        <w:rPr>
+          <w:rFonts w:ascii="Menlo" w:hAnsi="Menlo" w:cs="Menlo"/>
+          <w:color w:val="808080"/>
+          <w:sz w:val="27"/>
+          <w:szCs w:val="27"/>
+        </w:rPr>
+        <w:t>&lt;/</w:t>
+      </w:r>
+      <w:r>
+        <w:rPr>
+          <w:rFonts w:ascii="Menlo" w:hAnsi="Menlo" w:cs="Menlo"/>
+          <w:color w:val="569CD6"/>
+          <w:sz w:val="27"/>
+          <w:szCs w:val="27"/>
+        </w:rPr>
+        <w:t>div</w:t>
+      </w:r>
+      <w:r>
+        <w:rPr>
+          <w:rFonts w:ascii="Menlo" w:hAnsi="Menlo" w:cs="Menlo"/>
+          <w:color w:val="808080"/>
+          <w:sz w:val="27"/>
+          <w:szCs w:val="27"/>
+        </w:rPr>
+        <w:t>&gt;</w:t>
+      </w:r>
+    </w:p>
+    <w:p>
+      <w:pPr>
+        <w:shd w:val="clear" w:color="auto" w:fill="1F1F1F"/>
+        <w:spacing w:line="405" w:lineRule="atLeast"/>
+        <w:rPr>
+          <w:rFonts w:ascii="Menlo" w:hAnsi="Menlo" w:cs="Menlo"/>
+          <w:color w:val="CCCCCC"/>
+          <w:sz w:val="27"/>
+          <w:szCs w:val="27"/>
+        </w:rPr>
+      </w:pPr>
+      <w:r>
+        <w:rPr>
+          <w:rFonts w:ascii="Menlo" w:hAnsi="Menlo" w:cs="Menlo"/>
+          <w:color w:val="CCCCCC"/>
+          <w:sz w:val="27"/>
+          <w:szCs w:val="27"/>
+        </w:rPr>
+        <w:t xml:space="preserve">      </w:t>
+      </w:r>
+      <w:r>
+        <w:rPr>
+          <w:rFonts w:ascii="Menlo" w:hAnsi="Menlo" w:cs="Menlo"/>
+          <w:color w:val="569CD6"/>
+          <w:sz w:val="27"/>
+          <w:szCs w:val="27"/>
+        </w:rPr>
+        <w:t>{</w:t>
+      </w:r>
+      <w:r>
+        <w:rPr>
+          <w:rFonts w:ascii="Menlo" w:hAnsi="Menlo" w:cs="Menlo"/>
+          <w:color w:val="6A9955"/>
+          <w:sz w:val="27"/>
+          <w:szCs w:val="27"/>
+        </w:rPr>
+        <w:t>/* MOBILE MENU */</w:t>
+      </w:r>
+      <w:r>
+        <w:rPr>
+          <w:rFonts w:ascii="Menlo" w:hAnsi="Menlo" w:cs="Menlo"/>
+          <w:color w:val="569CD6"/>
+          <w:sz w:val="27"/>
+          <w:szCs w:val="27"/>
+        </w:rPr>
+        <w:t>}</w:t>
+      </w:r>
+    </w:p>
+    <w:p>
+      <w:pPr>
+        <w:shd w:val="clear" w:color="auto" w:fill="1F1F1F"/>
+        <w:spacing w:line="405" w:lineRule="atLeast"/>
+        <w:rPr>
+          <w:rFonts w:ascii="Menlo" w:hAnsi="Menlo" w:cs="Menlo"/>
+          <w:color w:val="CCCCCC"/>
+          <w:sz w:val="27"/>
+          <w:szCs w:val="27"/>
+        </w:rPr>
+      </w:pPr>
+      <w:r>
+        <w:rPr>
+          <w:rFonts w:ascii="Menlo" w:hAnsi="Menlo" w:cs="Menlo"/>
+          <w:color w:val="CCCCCC"/>
+          <w:sz w:val="27"/>
+          <w:szCs w:val="27"/>
+        </w:rPr>
+        <w:t xml:space="preserve">      </w:t>
+      </w:r>
+      <w:r>
+        <w:rPr>
+          <w:rFonts w:ascii="Menlo" w:hAnsi="Menlo" w:cs="Menlo"/>
+          <w:color w:val="808080"/>
+          <w:sz w:val="27"/>
+          <w:szCs w:val="27"/>
+        </w:rPr>
+        <w:t>&lt;</w:t>
+      </w:r>
+      <w:r>
+        <w:rPr>
+          <w:rFonts w:ascii="Menlo" w:hAnsi="Menlo" w:cs="Menlo"/>
+          <w:color w:val="569CD6"/>
+          <w:sz w:val="27"/>
+          <w:szCs w:val="27"/>
+        </w:rPr>
+        <w:t>div</w:t>
+      </w:r>
+      <w:r>
+        <w:rPr>
+          <w:rFonts w:ascii="Menlo" w:hAnsi="Menlo" w:cs="Menlo"/>
+          <w:color w:val="CCCCCC"/>
+          <w:sz w:val="27"/>
+          <w:szCs w:val="27"/>
+        </w:rPr>
+        <w:t xml:space="preserve"> </w:t>
+      </w:r>
+      <w:r>
+        <w:rPr>
+          <w:rFonts w:ascii="Menlo" w:hAnsi="Menlo" w:cs="Menlo"/>
+          <w:color w:val="9CDCFE"/>
+          <w:sz w:val="27"/>
+          <w:szCs w:val="27"/>
+        </w:rPr>
+        <w:t>className</w:t>
+      </w:r>
+      <w:r>
+        <w:rPr>
+          <w:rFonts w:ascii="Menlo" w:hAnsi="Menlo" w:cs="Menlo"/>
+          <w:color w:val="D4D4D4"/>
+          <w:sz w:val="27"/>
+          <w:szCs w:val="27"/>
+        </w:rPr>
+        <w:t>=</w:t>
+      </w:r>
+      <w:r>
+        <w:rPr>
+          <w:rFonts w:ascii="Menlo" w:hAnsi="Menlo" w:cs="Menlo"/>
+          <w:color w:val="CE9178"/>
+          <w:sz w:val="27"/>
+          <w:szCs w:val="27"/>
+        </w:rPr>
+        <w:t>"md:hidden"</w:t>
+      </w:r>
+      <w:r>
+        <w:rPr>
+          <w:rFonts w:ascii="Menlo" w:hAnsi="Menlo" w:cs="Menlo"/>
+          <w:color w:val="808080"/>
+          <w:sz w:val="27"/>
+          <w:szCs w:val="27"/>
+        </w:rPr>
+        <w:t>&gt;</w:t>
+      </w:r>
+      <w:r>
+        <w:rPr>
+          <w:rFonts w:ascii="Menlo" w:hAnsi="Menlo" w:cs="Menlo"/>
+          <w:color w:val="CCCCCC"/>
+          <w:sz w:val="27"/>
+          <w:szCs w:val="27"/>
+        </w:rPr>
+        <w:t>M</w:t>
+      </w:r>
+      <w:r>
+        <w:rPr>
+          <w:rFonts w:ascii="Menlo" w:hAnsi="Menlo" w:cs="Menlo"/>
+          <w:color w:val="808080"/>
+          <w:sz w:val="27"/>
+          <w:szCs w:val="27"/>
+        </w:rPr>
+        <w:t>&lt;/</w:t>
+      </w:r>
+      <w:r>
+        <w:rPr>
+          <w:rFonts w:ascii="Menlo" w:hAnsi="Menlo" w:cs="Menlo"/>
+          <w:color w:val="569CD6"/>
+          <w:sz w:val="27"/>
+          <w:szCs w:val="27"/>
+        </w:rPr>
+        <w:t>div</w:t>
+      </w:r>
+      <w:r>
+        <w:rPr>
+          <w:rFonts w:ascii="Menlo" w:hAnsi="Menlo" w:cs="Menlo"/>
+          <w:color w:val="808080"/>
+          <w:sz w:val="27"/>
+          <w:szCs w:val="27"/>
+        </w:rPr>
+        <w:t>&gt;</w:t>
+      </w:r>
+    </w:p>
+    <w:p>
+      <w:pPr>
+        <w:shd w:val="clear" w:color="auto" w:fill="1F1F1F"/>
+        <w:spacing w:line="405" w:lineRule="atLeast"/>
+        <w:rPr>
+          <w:rFonts w:ascii="Menlo" w:hAnsi="Menlo" w:cs="Menlo"/>
+          <w:color w:val="CCCCCC"/>
+          <w:sz w:val="27"/>
+          <w:szCs w:val="27"/>
+        </w:rPr>
+      </w:pPr>
+      <w:r>
+        <w:rPr>
+          <w:rFonts w:ascii="Menlo" w:hAnsi="Menlo" w:cs="Menlo"/>
+          <w:color w:val="CCCCCC"/>
+          <w:sz w:val="27"/>
+          <w:szCs w:val="27"/>
+        </w:rPr>
+        <w:t xml:space="preserve">      </w:t>
+      </w:r>
+      <w:r>
+        <w:rPr>
+          <w:rFonts w:ascii="Menlo" w:hAnsi="Menlo" w:cs="Menlo"/>
+          <w:color w:val="569CD6"/>
+          <w:sz w:val="27"/>
+          <w:szCs w:val="27"/>
+        </w:rPr>
+        <w:t>{</w:t>
+      </w:r>
+      <w:r>
+        <w:rPr>
+          <w:rFonts w:ascii="Menlo" w:hAnsi="Menlo" w:cs="Menlo"/>
+          <w:color w:val="6A9955"/>
+          <w:sz w:val="27"/>
+          <w:szCs w:val="27"/>
+        </w:rPr>
+        <w:t>/* DESKTOP MENU */</w:t>
+      </w:r>
+      <w:r>
+        <w:rPr>
+          <w:rFonts w:ascii="Menlo" w:hAnsi="Menlo" w:cs="Menlo"/>
+          <w:color w:val="569CD6"/>
+          <w:sz w:val="27"/>
+          <w:szCs w:val="27"/>
+        </w:rPr>
+        <w:t>}</w:t>
+      </w:r>
+    </w:p>
+    <w:p>
+      <w:pPr>
+        <w:shd w:val="clear" w:color="auto" w:fill="1F1F1F"/>
+        <w:spacing w:line="405" w:lineRule="atLeast"/>
+        <w:rPr>
+          <w:rFonts w:ascii="Menlo" w:hAnsi="Menlo" w:cs="Menlo"/>
+          <w:color w:val="CCCCCC"/>
+          <w:sz w:val="27"/>
+          <w:szCs w:val="27"/>
+        </w:rPr>
+      </w:pPr>
+      <w:r>
+        <w:rPr>
+          <w:rFonts w:ascii="Menlo" w:hAnsi="Menlo" w:cs="Menlo"/>
+          <w:color w:val="CCCCCC"/>
+          <w:sz w:val="27"/>
+          <w:szCs w:val="27"/>
+        </w:rPr>
+        <w:t xml:space="preserve">      </w:t>
+      </w:r>
+      <w:r>
+        <w:rPr>
+          <w:rFonts w:ascii="Menlo" w:hAnsi="Menlo" w:cs="Menlo"/>
+          <w:color w:val="808080"/>
+          <w:sz w:val="27"/>
+          <w:szCs w:val="27"/>
+        </w:rPr>
+        <w:t>&lt;</w:t>
+      </w:r>
+      <w:r>
+        <w:rPr>
+          <w:rFonts w:ascii="Menlo" w:hAnsi="Menlo" w:cs="Menlo"/>
+          <w:color w:val="569CD6"/>
+          <w:sz w:val="27"/>
+          <w:szCs w:val="27"/>
+        </w:rPr>
+        <w:t>div</w:t>
+      </w:r>
+      <w:r>
+        <w:rPr>
+          <w:rFonts w:ascii="Menlo" w:hAnsi="Menlo" w:cs="Menlo"/>
+          <w:color w:val="CCCCCC"/>
+          <w:sz w:val="27"/>
+          <w:szCs w:val="27"/>
+        </w:rPr>
+        <w:t xml:space="preserve"> </w:t>
+      </w:r>
+      <w:r>
+        <w:rPr>
+          <w:rFonts w:ascii="Menlo" w:hAnsi="Menlo" w:cs="Menlo"/>
+          <w:color w:val="9CDCFE"/>
+          <w:sz w:val="27"/>
+          <w:szCs w:val="27"/>
+        </w:rPr>
+        <w:t>className</w:t>
+      </w:r>
+      <w:r>
+        <w:rPr>
+          <w:rFonts w:ascii="Menlo" w:hAnsi="Menlo" w:cs="Menlo"/>
+          <w:color w:val="D4D4D4"/>
+          <w:sz w:val="27"/>
+          <w:szCs w:val="27"/>
+        </w:rPr>
+        <w:t>=</w:t>
+      </w:r>
+      <w:r>
+        <w:rPr>
+          <w:rFonts w:ascii="Menlo" w:hAnsi="Menlo" w:cs="Menlo"/>
+          <w:color w:val="CE9178"/>
+          <w:sz w:val="27"/>
+          <w:szCs w:val="27"/>
+        </w:rPr>
+        <w:t>"hidden md:flex"</w:t>
+      </w:r>
+      <w:r>
+        <w:rPr>
+          <w:rFonts w:ascii="Menlo" w:hAnsi="Menlo" w:cs="Menlo"/>
+          <w:color w:val="808080"/>
+          <w:sz w:val="27"/>
+          <w:szCs w:val="27"/>
+        </w:rPr>
+        <w:t>&gt;</w:t>
+      </w:r>
+      <w:r>
+        <w:rPr>
+          <w:rFonts w:ascii="Menlo" w:hAnsi="Menlo" w:cs="Menlo"/>
+          <w:color w:val="CCCCCC"/>
+          <w:sz w:val="27"/>
+          <w:szCs w:val="27"/>
+        </w:rPr>
+        <w:t>D</w:t>
+      </w:r>
+      <w:r>
+        <w:rPr>
+          <w:rFonts w:ascii="Menlo" w:hAnsi="Menlo" w:cs="Menlo"/>
+          <w:color w:val="808080"/>
+          <w:sz w:val="27"/>
+          <w:szCs w:val="27"/>
+        </w:rPr>
+        <w:t>&lt;/</w:t>
+      </w:r>
+      <w:r>
+        <w:rPr>
+          <w:rFonts w:ascii="Menlo" w:hAnsi="Menlo" w:cs="Menlo"/>
+          <w:color w:val="569CD6"/>
+          <w:sz w:val="27"/>
+          <w:szCs w:val="27"/>
+        </w:rPr>
+        <w:t>div</w:t>
+      </w:r>
+      <w:r>
+        <w:rPr>
+          <w:rFonts w:ascii="Menlo" w:hAnsi="Menlo" w:cs="Menlo"/>
+          <w:color w:val="808080"/>
+          <w:sz w:val="27"/>
+          <w:szCs w:val="27"/>
+        </w:rPr>
+        <w:t>&gt;</w:t>
+      </w:r>
+    </w:p>
+    <w:p>
+      <w:pPr>
+        <w:shd w:val="clear" w:color="auto" w:fill="1F1F1F"/>
+        <w:spacing w:line="405" w:lineRule="atLeast"/>
+        <w:rPr>
+          <w:rFonts w:ascii="Menlo" w:hAnsi="Menlo" w:cs="Menlo"/>
+          <w:color w:val="CCCCCC"/>
+          <w:sz w:val="27"/>
+          <w:szCs w:val="27"/>
+        </w:rPr>
+      </w:pPr>
+      <w:r>
+        <w:rPr>
+          <w:rFonts w:ascii="Menlo" w:hAnsi="Menlo" w:cs="Menlo"/>
+          <w:color w:val="CCCCCC"/>
+          <w:sz w:val="27"/>
+          <w:szCs w:val="27"/>
+        </w:rPr>
+        <w:t xml:space="preserve">    </w:t>
+      </w:r>
+      <w:r>
+        <w:rPr>
+          <w:rFonts w:ascii="Menlo" w:hAnsi="Menlo" w:cs="Menlo"/>
+          <w:color w:val="808080"/>
+          <w:sz w:val="27"/>
+          <w:szCs w:val="27"/>
+        </w:rPr>
+        <w:t>&lt;/</w:t>
+      </w:r>
+      <w:r>
+        <w:rPr>
+          <w:rFonts w:ascii="Menlo" w:hAnsi="Menlo" w:cs="Menlo"/>
+          <w:color w:val="569CD6"/>
+          <w:sz w:val="27"/>
+          <w:szCs w:val="27"/>
+        </w:rPr>
+        <w:t>div</w:t>
+      </w:r>
+      <w:r>
+        <w:rPr>
+          <w:rFonts w:ascii="Menlo" w:hAnsi="Menlo" w:cs="Menlo"/>
+          <w:color w:val="808080"/>
+          <w:sz w:val="27"/>
+          <w:szCs w:val="27"/>
+        </w:rPr>
+        <w:t>&gt;</w:t>
+      </w:r>
+    </w:p>
+    <w:p>
+      <w:pPr>
+        <w:shd w:val="clear" w:color="auto" w:fill="1F1F1F"/>
+        <w:spacing w:line="405" w:lineRule="atLeast"/>
+        <w:rPr>
+          <w:rFonts w:ascii="Menlo" w:hAnsi="Menlo" w:cs="Menlo"/>
+          <w:color w:val="CCCCCC"/>
+          <w:sz w:val="27"/>
+          <w:szCs w:val="27"/>
+        </w:rPr>
+      </w:pPr>
+      <w:r>
+        <w:rPr>
+          <w:rFonts w:ascii="Menlo" w:hAnsi="Menlo" w:cs="Menlo"/>
+          <w:color w:val="CCCCCC"/>
+          <w:sz w:val="27"/>
+          <w:szCs w:val="27"/>
+        </w:rPr>
+        <w:t xml:space="preserve">  );</w:t>
+      </w:r>
+    </w:p>
+    <w:p>
+      <w:pPr>
+        <w:shd w:val="clear" w:color="auto" w:fill="1F1F1F"/>
+        <w:spacing w:line="405" w:lineRule="atLeast"/>
+        <w:rPr>
+          <w:rFonts w:ascii="Menlo" w:hAnsi="Menlo" w:cs="Menlo"/>
+          <w:color w:val="CCCCCC"/>
+          <w:sz w:val="27"/>
+          <w:szCs w:val="27"/>
+        </w:rPr>
+      </w:pPr>
+      <w:r>
+        <w:rPr>
+          <w:rFonts w:ascii="Menlo" w:hAnsi="Menlo" w:cs="Menlo"/>
+          <w:color w:val="CCCCCC"/>
+          <w:sz w:val="27"/>
+          <w:szCs w:val="27"/>
+        </w:rPr>
+        <w:t>};</w:t>
+      </w:r>
+    </w:p>
+    <w:p>
+      <w:pPr>
+        <w:shd w:val="clear" w:color="auto" w:fill="1F1F1F"/>
+        <w:spacing w:line="405" w:lineRule="atLeast"/>
+        <w:rPr>
+          <w:rFonts w:ascii="Menlo" w:hAnsi="Menlo" w:cs="Menlo"/>
+          <w:color w:val="CCCCCC"/>
+          <w:sz w:val="27"/>
+          <w:szCs w:val="27"/>
+        </w:rPr>
+      </w:pPr>
+    </w:p>
+    <w:p>
+      <w:pPr>
+        <w:shd w:val="clear" w:color="auto" w:fill="1F1F1F"/>
+        <w:spacing w:line="405" w:lineRule="atLeast"/>
+        <w:rPr>
+          <w:rFonts w:ascii="Menlo" w:hAnsi="Menlo" w:cs="Menlo"/>
+          <w:color w:val="CCCCCC"/>
+          <w:sz w:val="27"/>
+          <w:szCs w:val="27"/>
+        </w:rPr>
+      </w:pPr>
+      <w:r>
+        <w:rPr>
+          <w:rFonts w:ascii="Menlo" w:hAnsi="Menlo" w:cs="Menlo"/>
+          <w:color w:val="C586C0"/>
+          <w:sz w:val="27"/>
+          <w:szCs w:val="27"/>
+        </w:rPr>
+        <w:t>export</w:t>
+      </w:r>
+      <w:r>
+        <w:rPr>
+          <w:rFonts w:ascii="Menlo" w:hAnsi="Menlo" w:cs="Menlo"/>
+          <w:color w:val="CCCCCC"/>
+          <w:sz w:val="27"/>
+          <w:szCs w:val="27"/>
+        </w:rPr>
+        <w:t xml:space="preserve"> </w:t>
+      </w:r>
+      <w:r>
+        <w:rPr>
+          <w:rFonts w:ascii="Menlo" w:hAnsi="Menlo" w:cs="Menlo"/>
+          <w:color w:val="C586C0"/>
+          <w:sz w:val="27"/>
+          <w:szCs w:val="27"/>
+        </w:rPr>
+        <w:t>default</w:t>
+      </w:r>
+      <w:r>
+        <w:rPr>
+          <w:rFonts w:ascii="Menlo" w:hAnsi="Menlo" w:cs="Menlo"/>
+          <w:color w:val="CCCCCC"/>
+          <w:sz w:val="27"/>
+          <w:szCs w:val="27"/>
+        </w:rPr>
+        <w:t xml:space="preserve"> </w:t>
+      </w:r>
+      <w:r>
+        <w:rPr>
+          <w:rFonts w:ascii="Menlo" w:hAnsi="Menlo" w:cs="Menlo"/>
+          <w:color w:val="DCDCAA"/>
+          <w:sz w:val="27"/>
+          <w:szCs w:val="27"/>
+        </w:rPr>
+        <w:t>Navbar</w:t>
+      </w:r>
+      <w:r>
+        <w:rPr>
+          <w:rFonts w:ascii="Menlo" w:hAnsi="Menlo" w:cs="Menlo"/>
+          <w:color w:val="CCCCCC"/>
+          <w:sz w:val="27"/>
+          <w:szCs w:val="27"/>
+        </w:rPr>
+        <w:t>;</w:t>
+      </w:r>
+    </w:p>
+    <w:p>
+      <w:pPr>
+        <w:shd w:val="clear" w:color="auto" w:fill="1F1F1F"/>
+        <w:spacing w:line="405" w:lineRule="atLeast"/>
+        <w:rPr>
+          <w:rFonts w:ascii="Menlo" w:hAnsi="Menlo" w:cs="Menlo"/>
+          <w:color w:val="CCCCCC"/>
+          <w:sz w:val="27"/>
+          <w:szCs w:val="27"/>
+        </w:rPr>
+      </w:pPr>
+    </w:p>
+    <w:p>
+      <w:pPr>
+        <w:rPr>
+          <w:rFonts w:ascii="DaunPenh" w:hAnsi="DaunPenh" w:cs="DaunPenh"/>
+          <w:lang w:val="en-US"/>
+        </w:rPr>
+      </w:pPr>
+    </w:p>
+    <w:p>
+      <w:pPr>
+        <w:rPr>
+          <w:rFonts w:ascii="Khmer OS Siemreap" w:hAnsi="Khmer OS Siemreap" w:cs="Khmer OS Siemreap"/>
+          <w:lang w:val="en-US"/>
+        </w:rPr>
+      </w:pPr>
+      <w:r>
+        <w:t xml:space="preserve">React tailwind </w:t>
+      </w:r>
+      <w:r>
+        <w:t>Hamb</w:t>
+      </w:r>
+      <w:r>
+        <w:t>ur</w:t>
+      </w:r>
+      <w:r>
+        <w:t>g</w:t>
+      </w:r>
+      <w:r>
+        <w:t>e</w:t>
+      </w:r>
+      <w:r>
+        <w:t>r Menu Design</w:t>
+      </w:r>
+      <w:r>
+        <w:t xml:space="preserve"> </w:t>
+      </w:r>
+      <w:r>
+        <w:rPr>
+          <w:rFonts w:ascii="Khmer OS Siemreap" w:hAnsi="Khmer OS Siemreap" w:cs="Khmer OS Siemreap"/>
+        </w:rPr>
+        <w:t xml:space="preserve">នៅក្នុង </w:t>
+      </w:r>
+      <w:proofErr w:type="spellStart"/>
+      <w:r>
+        <w:rPr>
+          <w:rFonts w:ascii="Khmer OS Siemreap" w:hAnsi="Khmer OS Siemreap" w:cs="Khmer OS Siemreap"/>
+          <w:lang w:val="en-US"/>
+        </w:rPr>
+        <w:t>Navbar.jsx</w:t>
+      </w:r>
+      <w:proofErr w:type="spellEnd"/>
+      <w:r>
+        <w:rPr>
+          <w:rFonts w:ascii="Khmer OS Siemreap" w:hAnsi="Khmer OS Siemreap" w:cs="Khmer OS Siemreap"/>
+          <w:lang w:val="en-US"/>
+        </w:rPr>
+        <w:t xml:space="preserve"> </w:t>
+      </w:r>
+      <w:proofErr w:type="spellStart"/>
+      <w:r>
+        <w:rPr>
+          <w:rFonts w:ascii="Khmer OS Siemreap" w:hAnsi="Khmer OS Siemreap" w:cs="Khmer OS Siemreap"/>
+          <w:lang w:val="en-US"/>
+        </w:rPr>
+        <w:t xml:space="preserve">បង្កើត </w:t>
+      </w:r>
+      <w:proofErr w:type="spellEnd"/>
+      <w:r>
+        <w:rPr>
+          <w:rFonts w:ascii="Khmer OS Siemreap" w:hAnsi="Khmer OS Siemreap" w:cs="Khmer OS Siemreap"/>
+          <w:lang w:val="en-US"/>
+        </w:rPr>
+        <w:t xml:space="preserve">Hamburger button </w:t>
+      </w:r>
+      <w:proofErr w:type="spellStart"/>
+      <w:r>
+        <w:rPr>
+          <w:rFonts w:ascii="Khmer OS Siemreap" w:hAnsi="Khmer OS Siemreap" w:cs="Khmer OS Siemreap"/>
+          <w:lang w:val="en-US"/>
+        </w:rPr>
+        <w:t>យើងចង</w:t>
+      </w:r>
+      <w:proofErr w:type="spellEnd"/>
+      <w:r>
+        <w:rPr>
+          <w:rFonts w:ascii="Khmer OS Siemreap" w:hAnsi="Khmer OS Siemreap" w:cs="Khmer OS Siemreap"/>
+          <w:lang w:val="en-US"/>
+        </w:rPr>
+        <w:t>់</w:t>
+      </w:r>
+      <w:r>
+        <w:rPr>
+          <w:rFonts w:ascii="Khmer OS Siemreap" w:hAnsi="Khmer OS Siemreap" w:cs="Khmer OS Siemreap"/>
+          <w:lang w:val="en-US"/>
+        </w:rPr>
+        <w:t xml:space="preserve"> </w:t>
+      </w:r>
+      <w:proofErr w:type="spellStart"/>
+      <w:r>
+        <w:rPr>
+          <w:rFonts w:ascii="Khmer OS Siemreap" w:hAnsi="Khmer OS Siemreap" w:cs="Khmer OS Siemreap"/>
+          <w:lang w:val="en-US"/>
+        </w:rPr>
+        <w:t>បានពេលចុចលើ</w:t>
+      </w:r>
+      <w:proofErr w:type="spellEnd"/>
+      <w:r>
+        <w:rPr>
+          <w:rFonts w:ascii="Khmer OS Siemreap" w:hAnsi="Khmer OS Siemreap" w:cs="Khmer OS Siemreap"/>
+          <w:lang w:val="en-US"/>
+        </w:rPr>
+        <w:t xml:space="preserve"> </w:t>
+      </w:r>
+      <w:r>
+        <w:rPr>
+          <w:rFonts w:ascii="Segoe UI Symbol" w:hAnsi="Segoe UI Symbol" w:cs="Segoe UI Symbol"/>
+          <w:lang w:val="en-US"/>
+        </w:rPr>
+        <w:t>☰</w:t>
+      </w:r>
+      <w:r>
+        <w:rPr>
+          <w:rFonts w:ascii="Segoe UI Symbol" w:hAnsi="Segoe UI Symbol" w:cs="Segoe UI Symbol"/>
+          <w:lang w:val="en-US"/>
+        </w:rPr>
+        <w:t xml:space="preserve"> </w:t>
+      </w:r>
+      <w:proofErr w:type="spellStart"/>
+      <w:r>
+        <w:rPr>
+          <w:rFonts w:ascii="Khmer OS Siemreap" w:hAnsi="Khmer OS Siemreap" w:cs="Khmer OS Siemreap"/>
+          <w:lang w:val="en-US"/>
+        </w:rPr>
+        <w:t>ចេញ</w:t>
+      </w:r>
+      <w:proofErr w:type="spellEnd"/>
+      <w:r>
+        <w:rPr>
+          <w:rFonts w:ascii="Khmer OS Siemreap" w:hAnsi="Khmer OS Siemreap" w:cs="Khmer OS Siemreap"/>
+          <w:lang w:val="en-US"/>
+        </w:rPr>
+        <w:t xml:space="preserve"> X​ </w:t>
+      </w:r>
+      <w:proofErr w:type="spellStart"/>
+      <w:r>
+        <w:rPr>
+          <w:rFonts w:ascii="Khmer OS Siemreap" w:hAnsi="Khmer OS Siemreap" w:cs="Khmer OS Siemreap"/>
+          <w:lang w:val="en-US"/>
+        </w:rPr>
+        <w:t>បិទបើក</w:t>
+      </w:r>
+      <w:proofErr w:type="spellEnd"/>
+      <w:r>
+        <w:rPr>
+          <w:rFonts w:ascii="Khmer OS Siemreap" w:hAnsi="Khmer OS Siemreap" w:cs="Khmer OS Siemreap"/>
+          <w:lang w:val="en-US"/>
+        </w:rPr>
+        <w:t xml:space="preserve"> Menu </w:t>
+      </w:r>
+      <w:proofErr w:type="spellStart"/>
+      <w:r>
+        <w:rPr>
+          <w:rFonts w:ascii="Khmer OS Siemreap" w:hAnsi="Khmer OS Siemreap" w:cs="Khmer OS Siemreap"/>
+          <w:lang w:val="en-US"/>
+        </w:rPr>
+        <w:t>ដោយប្រើ</w:t>
+      </w:r>
+      <w:proofErr w:type="spellEnd"/>
+      <w:r>
+        <w:rPr>
+          <w:rFonts w:ascii="Khmer OS Siemreap" w:hAnsi="Khmer OS Siemreap" w:cs="Khmer OS Siemreap"/>
+          <w:lang w:val="en-US"/>
+        </w:rPr>
+        <w:t xml:space="preserve"> </w:t>
+      </w:r>
+      <w:proofErr w:type="spellStart"/>
+      <w:r>
+        <w:rPr>
+          <w:rFonts w:ascii="Khmer OS Siemreap" w:hAnsi="Khmer OS Siemreap" w:cs="Khmer OS Siemreap"/>
+          <w:lang w:val="en-US"/>
+        </w:rPr>
+        <w:t>useState</w:t>
+      </w:r>
+      <w:proofErr w:type="spellEnd"/>
+      <w:r>
+        <w:rPr>
+          <w:rFonts w:ascii="Khmer OS Siemreap" w:hAnsi="Khmer OS Siemreap" w:cs="Khmer OS Siemreap"/>
+          <w:lang w:val="en-US"/>
+        </w:rPr>
+        <w:t xml:space="preserve"> </w:t>
+      </w:r>
+      <w:proofErr w:type="spellStart"/>
+      <w:r>
+        <w:rPr>
+          <w:rFonts w:ascii="Khmer OS Siemreap" w:hAnsi="Khmer OS Siemreap" w:cs="Khmer OS Siemreap"/>
+          <w:lang w:val="en-US"/>
+        </w:rPr>
+        <w:t>ReactHook</w:t>
+      </w:r>
+      <w:proofErr w:type="spellEnd"/>
+      <w:r>
+        <w:rPr>
+          <w:rFonts w:ascii="Khmer OS Siemreap" w:hAnsi="Khmer OS Siemreap" w:cs="Khmer OS Siemreap"/>
+          <w:lang w:val="en-US"/>
+        </w:rPr>
+        <w:t xml:space="preserve"> </w:t>
+      </w:r>
+      <w:proofErr w:type="spellStart"/>
+      <w:r>
+        <w:rPr>
+          <w:rFonts w:ascii="Khmer OS Siemreap" w:hAnsi="Khmer OS Siemreap" w:cs="Khmer OS Siemreap"/>
+          <w:lang w:val="en-US"/>
+        </w:rPr>
+        <w:t>ដែលមានកូដ</w:t>
+      </w:r>
+      <w:proofErr w:type="spellEnd"/>
+      <w:r>
+        <w:rPr>
+          <w:rFonts w:ascii="Khmer OS Siemreap" w:hAnsi="Khmer OS Siemreap" w:cs="Khmer OS Siemreap"/>
+          <w:lang w:val="en-US"/>
+        </w:rPr>
+        <w:t xml:space="preserve"> </w:t>
+      </w:r>
+      <w:proofErr w:type="spellStart"/>
+      <w:r>
+        <w:rPr>
+          <w:rFonts w:ascii="Khmer OS Siemreap" w:hAnsi="Khmer OS Siemreap" w:cs="Khmer OS Siemreap"/>
+          <w:lang w:val="en-US"/>
+        </w:rPr>
+        <w:t>ដូចខាងក្រោម</w:t>
+      </w:r>
+      <w:proofErr w:type="spellEnd"/>
+      <w:r>
+        <w:rPr>
+          <w:rFonts w:ascii="Khmer OS Siemreap" w:hAnsi="Khmer OS Siemreap" w:cs="Khmer OS Siemreap"/>
+          <w:lang w:val="en-US"/>
+        </w:rPr>
+        <w:t xml:space="preserve"> </w:t>
+      </w:r>
+    </w:p>
+    <w:p>
+      <w:pPr>
+        <w:shd w:val="clear" w:color="auto" w:fill="1F1F1F"/>
+        <w:spacing w:line="405" w:lineRule="atLeast"/>
+        <w:ind w:firstLine="720"/>
+        <w:rPr>
+          <w:rFonts w:ascii="Menlo" w:hAnsi="Menlo" w:cs="Menlo"/>
+          <w:color w:val="CCCCCC"/>
+          <w:sz w:val="27"/>
+          <w:szCs w:val="27"/>
+        </w:rPr>
+      </w:pPr>
+      <w:r>
+        <w:rPr>
+          <w:rFonts w:ascii="Menlo" w:hAnsi="Menlo" w:cs="Menlo"/>
+          <w:color w:val="569CD6"/>
+          <w:sz w:val="27"/>
+          <w:szCs w:val="27"/>
+        </w:rPr>
+        <w:t xml:space="preserve">  </w:t>
+      </w:r>
+      <w:r>
+        <w:rPr>
+          <w:rFonts w:ascii="Menlo" w:hAnsi="Menlo" w:cs="Menlo"/>
+          <w:color w:val="569CD6"/>
+          <w:sz w:val="27"/>
+          <w:szCs w:val="27"/>
+        </w:rPr>
+        <w:t>{</w:t>
+      </w:r>
+      <w:r>
+        <w:rPr>
+          <w:rFonts w:ascii="Menlo" w:hAnsi="Menlo" w:cs="Menlo"/>
+          <w:color w:val="6A9955"/>
+          <w:sz w:val="27"/>
+          <w:szCs w:val="27"/>
+        </w:rPr>
+        <w:t>/* MOBILE MENU */</w:t>
+      </w:r>
+      <w:r>
+        <w:rPr>
+          <w:rFonts w:ascii="Menlo" w:hAnsi="Menlo" w:cs="Menlo"/>
+          <w:color w:val="569CD6"/>
+          <w:sz w:val="27"/>
+          <w:szCs w:val="27"/>
+        </w:rPr>
+        <w:t>}</w:t>
+      </w:r>
+    </w:p>
+    <w:p>
+      <w:pPr>
+        <w:shd w:val="clear" w:color="auto" w:fill="1F1F1F"/>
+        <w:spacing w:line="405" w:lineRule="atLeast"/>
+        <w:rPr>
+          <w:rFonts w:ascii="Menlo" w:hAnsi="Menlo" w:cs="Menlo"/>
+          <w:color w:val="CCCCCC"/>
+          <w:sz w:val="27"/>
+          <w:szCs w:val="27"/>
+        </w:rPr>
+      </w:pPr>
+      <w:r>
+        <w:rPr>
+          <w:rFonts w:ascii="Menlo" w:hAnsi="Menlo" w:cs="Menlo"/>
+          <w:color w:val="CCCCCC"/>
+          <w:sz w:val="27"/>
+          <w:szCs w:val="27"/>
+        </w:rPr>
+        <w:t xml:space="preserve">      </w:t>
+      </w:r>
+      <w:r>
+        <w:rPr>
+          <w:rFonts w:ascii="Menlo" w:hAnsi="Menlo" w:cs="Menlo"/>
+          <w:color w:val="808080"/>
+          <w:sz w:val="27"/>
+          <w:szCs w:val="27"/>
+        </w:rPr>
+        <w:t>&lt;</w:t>
+      </w:r>
+      <w:r>
+        <w:rPr>
+          <w:rFonts w:ascii="Menlo" w:hAnsi="Menlo" w:cs="Menlo"/>
+          <w:color w:val="569CD6"/>
+          <w:sz w:val="27"/>
+          <w:szCs w:val="27"/>
+        </w:rPr>
+        <w:t>div</w:t>
+      </w:r>
+      <w:r>
+        <w:rPr>
+          <w:rFonts w:ascii="Menlo" w:hAnsi="Menlo" w:cs="Menlo"/>
+          <w:color w:val="CCCCCC"/>
+          <w:sz w:val="27"/>
+          <w:szCs w:val="27"/>
+        </w:rPr>
+        <w:t xml:space="preserve"> </w:t>
+      </w:r>
+      <w:r>
+        <w:rPr>
+          <w:rFonts w:ascii="Menlo" w:hAnsi="Menlo" w:cs="Menlo"/>
+          <w:color w:val="9CDCFE"/>
+          <w:sz w:val="27"/>
+          <w:szCs w:val="27"/>
+        </w:rPr>
+        <w:t>className</w:t>
+      </w:r>
+      <w:r>
+        <w:rPr>
+          <w:rFonts w:ascii="Menlo" w:hAnsi="Menlo" w:cs="Menlo"/>
+          <w:color w:val="D4D4D4"/>
+          <w:sz w:val="27"/>
+          <w:szCs w:val="27"/>
+        </w:rPr>
+        <w:t>=</w:t>
+      </w:r>
+      <w:r>
+        <w:rPr>
+          <w:rFonts w:ascii="Menlo" w:hAnsi="Menlo" w:cs="Menlo"/>
+          <w:color w:val="CE9178"/>
+          <w:sz w:val="27"/>
+          <w:szCs w:val="27"/>
+        </w:rPr>
+        <w:t>"md:hidden"</w:t>
+      </w:r>
+      <w:r>
+        <w:rPr>
+          <w:rFonts w:ascii="Menlo" w:hAnsi="Menlo" w:cs="Menlo"/>
+          <w:color w:val="808080"/>
+          <w:sz w:val="27"/>
+          <w:szCs w:val="27"/>
+        </w:rPr>
+        <w:t>&gt;</w:t>
+      </w:r>
+    </w:p>
+    <w:p>
+      <w:pPr>
+        <w:shd w:val="clear" w:color="auto" w:fill="1F1F1F"/>
+        <w:spacing w:line="405" w:lineRule="atLeast"/>
+        <w:rPr>
+          <w:rFonts w:ascii="Menlo" w:hAnsi="Menlo" w:cs="Menlo"/>
+          <w:color w:val="CCCCCC"/>
+          <w:sz w:val="27"/>
+          <w:szCs w:val="27"/>
+        </w:rPr>
+      </w:pPr>
+      <w:r>
+        <w:rPr>
+          <w:rFonts w:ascii="Menlo" w:hAnsi="Menlo" w:cs="Menlo"/>
+          <w:color w:val="CCCCCC"/>
+          <w:sz w:val="27"/>
+          <w:szCs w:val="27"/>
+        </w:rPr>
+        <w:t xml:space="preserve">        </w:t>
+      </w:r>
+      <w:r>
+        <w:rPr>
+          <w:rFonts w:ascii="Menlo" w:hAnsi="Menlo" w:cs="Menlo"/>
+          <w:color w:val="569CD6"/>
+          <w:sz w:val="27"/>
+          <w:szCs w:val="27"/>
+        </w:rPr>
+        <w:t>{</w:t>
+      </w:r>
+      <w:r>
+        <w:rPr>
+          <w:rFonts w:ascii="Menlo" w:hAnsi="Menlo" w:cs="Menlo"/>
+          <w:color w:val="6A9955"/>
+          <w:sz w:val="27"/>
+          <w:szCs w:val="27"/>
+        </w:rPr>
+        <w:t>/* HAMBURGER BUTTON */</w:t>
+      </w:r>
+      <w:r>
+        <w:rPr>
+          <w:rFonts w:ascii="Menlo" w:hAnsi="Menlo" w:cs="Menlo"/>
+          <w:color w:val="569CD6"/>
+          <w:sz w:val="27"/>
+          <w:szCs w:val="27"/>
+        </w:rPr>
+        <w:t>}</w:t>
+      </w:r>
+    </w:p>
+    <w:p>
+      <w:pPr>
+        <w:shd w:val="clear" w:color="auto" w:fill="1F1F1F"/>
+        <w:spacing w:line="405" w:lineRule="atLeast"/>
+        <w:rPr>
+          <w:rFonts w:ascii="Menlo" w:hAnsi="Menlo" w:cs="Menlo"/>
+          <w:color w:val="CCCCCC"/>
+          <w:sz w:val="27"/>
+          <w:szCs w:val="27"/>
+        </w:rPr>
+      </w:pPr>
+      <w:r>
+        <w:rPr>
+          <w:rFonts w:ascii="Menlo" w:hAnsi="Menlo" w:cs="Menlo"/>
+          <w:color w:val="CCCCCC"/>
+          <w:sz w:val="27"/>
+          <w:szCs w:val="27"/>
+        </w:rPr>
+        <w:t xml:space="preserve">        </w:t>
+      </w:r>
+      <w:r>
+        <w:rPr>
+          <w:rFonts w:ascii="Menlo" w:hAnsi="Menlo" w:cs="Menlo"/>
+          <w:color w:val="808080"/>
+          <w:sz w:val="27"/>
+          <w:szCs w:val="27"/>
+        </w:rPr>
+        <w:t>&lt;</w:t>
+      </w:r>
+      <w:r>
+        <w:rPr>
+          <w:rFonts w:ascii="Menlo" w:hAnsi="Menlo" w:cs="Menlo"/>
+          <w:color w:val="569CD6"/>
+          <w:sz w:val="27"/>
+          <w:szCs w:val="27"/>
+        </w:rPr>
+        <w:t>div</w:t>
+      </w:r>
+    </w:p>
+    <w:p>
+      <w:pPr>
+        <w:shd w:val="clear" w:color="auto" w:fill="1F1F1F"/>
+        <w:spacing w:line="405" w:lineRule="atLeast"/>
+        <w:rPr>
+          <w:rFonts w:ascii="Menlo" w:hAnsi="Menlo" w:cs="Menlo"/>
+          <w:color w:val="CCCCCC"/>
+          <w:sz w:val="27"/>
+          <w:szCs w:val="27"/>
+        </w:rPr>
+      </w:pPr>
+      <w:r>
+        <w:rPr>
+          <w:rFonts w:ascii="Menlo" w:hAnsi="Menlo" w:cs="Menlo"/>
+          <w:color w:val="CCCCCC"/>
+          <w:sz w:val="27"/>
+          <w:szCs w:val="27"/>
+        </w:rPr>
+        <w:t xml:space="preserve">          </w:t>
+      </w:r>
+      <w:r>
+        <w:rPr>
+          <w:rFonts w:ascii="Menlo" w:hAnsi="Menlo" w:cs="Menlo"/>
+          <w:color w:val="9CDCFE"/>
+          <w:sz w:val="27"/>
+          <w:szCs w:val="27"/>
+        </w:rPr>
+        <w:t>className</w:t>
+      </w:r>
+      <w:r>
+        <w:rPr>
+          <w:rFonts w:ascii="Menlo" w:hAnsi="Menlo" w:cs="Menlo"/>
+          <w:color w:val="D4D4D4"/>
+          <w:sz w:val="27"/>
+          <w:szCs w:val="27"/>
+        </w:rPr>
+        <w:t>=</w:t>
+      </w:r>
+      <w:r>
+        <w:rPr>
+          <w:rFonts w:ascii="Menlo" w:hAnsi="Menlo" w:cs="Menlo"/>
+          <w:color w:val="CE9178"/>
+          <w:sz w:val="27"/>
+          <w:szCs w:val="27"/>
+        </w:rPr>
+        <w:t>"cursor-pointer text-4xl"</w:t>
+      </w:r>
+    </w:p>
+    <w:p>
+      <w:pPr>
+        <w:shd w:val="clear" w:color="auto" w:fill="1F1F1F"/>
+        <w:spacing w:line="405" w:lineRule="atLeast"/>
+        <w:rPr>
+          <w:rFonts w:ascii="Menlo" w:hAnsi="Menlo" w:cs="Menlo"/>
+          <w:color w:val="CCCCCC"/>
+          <w:sz w:val="27"/>
+          <w:szCs w:val="27"/>
+        </w:rPr>
+      </w:pPr>
+      <w:r>
+        <w:rPr>
+          <w:rFonts w:ascii="Menlo" w:hAnsi="Menlo" w:cs="Menlo"/>
+          <w:color w:val="CCCCCC"/>
+          <w:sz w:val="27"/>
+          <w:szCs w:val="27"/>
+        </w:rPr>
+        <w:t xml:space="preserve">          </w:t>
+      </w:r>
+      <w:r>
+        <w:rPr>
+          <w:rFonts w:ascii="Menlo" w:hAnsi="Menlo" w:cs="Menlo"/>
+          <w:color w:val="9CDCFE"/>
+          <w:sz w:val="27"/>
+          <w:szCs w:val="27"/>
+        </w:rPr>
+        <w:t>onClick</w:t>
+      </w:r>
+      <w:r>
+        <w:rPr>
+          <w:rFonts w:ascii="Menlo" w:hAnsi="Menlo" w:cs="Menlo"/>
+          <w:color w:val="D4D4D4"/>
+          <w:sz w:val="27"/>
+          <w:szCs w:val="27"/>
+        </w:rPr>
+        <w:t>=</w:t>
+      </w:r>
+      <w:r>
+        <w:rPr>
+          <w:rFonts w:ascii="Menlo" w:hAnsi="Menlo" w:cs="Menlo"/>
+          <w:color w:val="569CD6"/>
+          <w:sz w:val="27"/>
+          <w:szCs w:val="27"/>
+        </w:rPr>
+        <w:t>{</w:t>
+      </w:r>
+      <w:r>
+        <w:rPr>
+          <w:rFonts w:ascii="Menlo" w:hAnsi="Menlo" w:cs="Menlo"/>
+          <w:color w:val="D4D4D4"/>
+          <w:sz w:val="27"/>
+          <w:szCs w:val="27"/>
+        </w:rPr>
+        <w:t xml:space="preserve">() </w:t>
+      </w:r>
+      <w:r>
+        <w:rPr>
+          <w:rFonts w:ascii="Menlo" w:hAnsi="Menlo" w:cs="Menlo"/>
+          <w:color w:val="569CD6"/>
+          <w:sz w:val="27"/>
+          <w:szCs w:val="27"/>
+        </w:rPr>
+        <w:t>=&gt;</w:t>
+      </w:r>
+      <w:r>
+        <w:rPr>
+          <w:rFonts w:ascii="Menlo" w:hAnsi="Menlo" w:cs="Menlo"/>
+          <w:color w:val="D4D4D4"/>
+          <w:sz w:val="27"/>
+          <w:szCs w:val="27"/>
+        </w:rPr>
+        <w:t xml:space="preserve"> </w:t>
+      </w:r>
+      <w:r>
+        <w:rPr>
+          <w:rFonts w:ascii="Menlo" w:hAnsi="Menlo" w:cs="Menlo"/>
+          <w:color w:val="DCDCAA"/>
+          <w:sz w:val="27"/>
+          <w:szCs w:val="27"/>
+        </w:rPr>
+        <w:t>setopen</w:t>
+      </w:r>
+      <w:r>
+        <w:rPr>
+          <w:rFonts w:ascii="Menlo" w:hAnsi="Menlo" w:cs="Menlo"/>
+          <w:color w:val="D4D4D4"/>
+          <w:sz w:val="27"/>
+          <w:szCs w:val="27"/>
+        </w:rPr>
+        <w:t>((</w:t>
+      </w:r>
+      <w:r>
+        <w:rPr>
+          <w:rFonts w:ascii="Menlo" w:hAnsi="Menlo" w:cs="Menlo"/>
+          <w:color w:val="9CDCFE"/>
+          <w:sz w:val="27"/>
+          <w:szCs w:val="27"/>
+        </w:rPr>
+        <w:t>prev</w:t>
+      </w:r>
+      <w:r>
+        <w:rPr>
+          <w:rFonts w:ascii="Menlo" w:hAnsi="Menlo" w:cs="Menlo"/>
+          <w:color w:val="D4D4D4"/>
+          <w:sz w:val="27"/>
+          <w:szCs w:val="27"/>
+        </w:rPr>
+        <w:t xml:space="preserve">) </w:t>
+      </w:r>
+      <w:r>
+        <w:rPr>
+          <w:rFonts w:ascii="Menlo" w:hAnsi="Menlo" w:cs="Menlo"/>
+          <w:color w:val="569CD6"/>
+          <w:sz w:val="27"/>
+          <w:szCs w:val="27"/>
+        </w:rPr>
+        <w:t>=&gt;</w:t>
+      </w:r>
+      <w:r>
+        <w:rPr>
+          <w:rFonts w:ascii="Menlo" w:hAnsi="Menlo" w:cs="Menlo"/>
+          <w:color w:val="D4D4D4"/>
+          <w:sz w:val="27"/>
+          <w:szCs w:val="27"/>
+        </w:rPr>
+        <w:t xml:space="preserve"> !</w:t>
+      </w:r>
+      <w:r>
+        <w:rPr>
+          <w:rFonts w:ascii="Menlo" w:hAnsi="Menlo" w:cs="Menlo"/>
+          <w:color w:val="9CDCFE"/>
+          <w:sz w:val="27"/>
+          <w:szCs w:val="27"/>
+        </w:rPr>
+        <w:t>prev</w:t>
+      </w:r>
+      <w:r>
+        <w:rPr>
+          <w:rFonts w:ascii="Menlo" w:hAnsi="Menlo" w:cs="Menlo"/>
+          <w:color w:val="D4D4D4"/>
+          <w:sz w:val="27"/>
+          <w:szCs w:val="27"/>
+        </w:rPr>
+        <w:t>)</w:t>
+      </w:r>
+      <w:r>
+        <w:rPr>
+          <w:rFonts w:ascii="Menlo" w:hAnsi="Menlo" w:cs="Menlo"/>
+          <w:color w:val="569CD6"/>
+          <w:sz w:val="27"/>
+          <w:szCs w:val="27"/>
+        </w:rPr>
+        <w:t>}</w:t>
+      </w:r>
+    </w:p>
+    <w:p>
+      <w:pPr>
+        <w:shd w:val="clear" w:color="auto" w:fill="1F1F1F"/>
+        <w:spacing w:line="405" w:lineRule="atLeast"/>
+        <w:rPr>
+          <w:rFonts w:ascii="Menlo" w:hAnsi="Menlo" w:cs="Menlo"/>
+          <w:color w:val="CCCCCC"/>
+          <w:sz w:val="27"/>
+          <w:szCs w:val="27"/>
+        </w:rPr>
+      </w:pPr>
+      <w:r>
+        <w:rPr>
+          <w:rFonts w:ascii="Menlo" w:hAnsi="Menlo" w:cs="Menlo"/>
+          <w:color w:val="CCCCCC"/>
+          <w:sz w:val="27"/>
+          <w:szCs w:val="27"/>
+        </w:rPr>
+        <w:t xml:space="preserve">        </w:t>
+      </w:r>
+      <w:r>
+        <w:rPr>
+          <w:rFonts w:ascii="Menlo" w:hAnsi="Menlo" w:cs="Menlo"/>
+          <w:color w:val="808080"/>
+          <w:sz w:val="27"/>
+          <w:szCs w:val="27"/>
+        </w:rPr>
+        <w:t>&gt;</w:t>
+      </w:r>
+    </w:p>
+    <w:p>
+      <w:pPr>
+        <w:shd w:val="clear" w:color="auto" w:fill="1F1F1F"/>
+        <w:spacing w:line="405" w:lineRule="atLeast"/>
+        <w:rPr>
+          <w:rFonts w:ascii="Menlo" w:hAnsi="Menlo" w:cs="Menlo"/>
+          <w:color w:val="CCCCCC"/>
+          <w:sz w:val="27"/>
+          <w:szCs w:val="27"/>
+        </w:rPr>
+      </w:pPr>
+      <w:r>
+        <w:rPr>
+          <w:rFonts w:ascii="Menlo" w:hAnsi="Menlo" w:cs="Menlo"/>
+          <w:color w:val="CCCCCC"/>
+          <w:sz w:val="27"/>
+          <w:szCs w:val="27"/>
+        </w:rPr>
+        <w:t xml:space="preserve">          </w:t>
+      </w:r>
+      <w:r>
+        <w:rPr>
+          <w:rFonts w:ascii="Menlo" w:hAnsi="Menlo" w:cs="Menlo"/>
+          <w:color w:val="569CD6"/>
+          <w:sz w:val="27"/>
+          <w:szCs w:val="27"/>
+        </w:rPr>
+        <w:t>{</w:t>
+      </w:r>
+      <w:r>
+        <w:rPr>
+          <w:rFonts w:ascii="Menlo" w:hAnsi="Menlo" w:cs="Menlo"/>
+          <w:color w:val="4FC1FF"/>
+          <w:sz w:val="27"/>
+          <w:szCs w:val="27"/>
+        </w:rPr>
+        <w:t>open</w:t>
+      </w:r>
+      <w:r>
+        <w:rPr>
+          <w:rFonts w:ascii="Menlo" w:hAnsi="Menlo" w:cs="Menlo"/>
+          <w:color w:val="D4D4D4"/>
+          <w:sz w:val="27"/>
+          <w:szCs w:val="27"/>
+        </w:rPr>
+        <w:t xml:space="preserve"> ? </w:t>
+      </w:r>
+      <w:r>
+        <w:rPr>
+          <w:rFonts w:ascii="Menlo" w:hAnsi="Menlo" w:cs="Menlo"/>
+          <w:color w:val="CE9178"/>
+          <w:sz w:val="27"/>
+          <w:szCs w:val="27"/>
+        </w:rPr>
+        <w:t>"x"</w:t>
+      </w:r>
+      <w:r>
+        <w:rPr>
+          <w:rFonts w:ascii="Menlo" w:hAnsi="Menlo" w:cs="Menlo"/>
+          <w:color w:val="D4D4D4"/>
+          <w:sz w:val="27"/>
+          <w:szCs w:val="27"/>
+        </w:rPr>
+        <w:t xml:space="preserve"> : </w:t>
+      </w:r>
+      <w:r>
+        <w:rPr>
+          <w:rFonts w:ascii="Menlo" w:hAnsi="Menlo" w:cs="Menlo"/>
+          <w:color w:val="CE9178"/>
+          <w:sz w:val="27"/>
+          <w:szCs w:val="27"/>
+        </w:rPr>
+        <w:t>"</w:t>
+      </w:r>
+      <w:r>
+        <w:rPr>
+          <w:rFonts w:ascii="Segoe UI Symbol" w:hAnsi="Segoe UI Symbol" w:cs="Segoe UI Symbol"/>
+          <w:color w:val="CE9178"/>
+          <w:sz w:val="27"/>
+          <w:szCs w:val="27"/>
+        </w:rPr>
+        <w:t>☰</w:t>
+      </w:r>
+      <w:r>
+        <w:rPr>
+          <w:rFonts w:ascii="Menlo" w:hAnsi="Menlo" w:cs="Menlo"/>
+          <w:color w:val="CE9178"/>
+          <w:sz w:val="27"/>
+          <w:szCs w:val="27"/>
+        </w:rPr>
+        <w:t>"</w:t>
+      </w:r>
+      <w:r>
+        <w:rPr>
+          <w:rFonts w:ascii="Menlo" w:hAnsi="Menlo" w:cs="Menlo"/>
+          <w:color w:val="569CD6"/>
+          <w:sz w:val="27"/>
+          <w:szCs w:val="27"/>
+        </w:rPr>
+        <w:t>}</w:t>
+      </w:r>
+    </w:p>
+    <w:p>
+      <w:pPr>
+        <w:shd w:val="clear" w:color="auto" w:fill="1F1F1F"/>
+        <w:spacing w:line="405" w:lineRule="atLeast"/>
+        <w:rPr>
+          <w:rFonts w:ascii="Menlo" w:hAnsi="Menlo" w:cs="Menlo"/>
+          <w:color w:val="CCCCCC"/>
+          <w:sz w:val="27"/>
+          <w:szCs w:val="27"/>
+        </w:rPr>
+      </w:pPr>
+      <w:r>
+        <w:rPr>
+          <w:rFonts w:ascii="Menlo" w:hAnsi="Menlo" w:cs="Menlo"/>
+          <w:color w:val="CCCCCC"/>
+          <w:sz w:val="27"/>
+          <w:szCs w:val="27"/>
+        </w:rPr>
+        <w:t xml:space="preserve">        </w:t>
+      </w:r>
+      <w:r>
+        <w:rPr>
+          <w:rFonts w:ascii="Menlo" w:hAnsi="Menlo" w:cs="Menlo"/>
+          <w:color w:val="808080"/>
+          <w:sz w:val="27"/>
+          <w:szCs w:val="27"/>
+        </w:rPr>
+        <w:t>&lt;/</w:t>
+      </w:r>
+      <w:r>
+        <w:rPr>
+          <w:rFonts w:ascii="Menlo" w:hAnsi="Menlo" w:cs="Menlo"/>
+          <w:color w:val="569CD6"/>
+          <w:sz w:val="27"/>
+          <w:szCs w:val="27"/>
+        </w:rPr>
+        <w:t>div</w:t>
+      </w:r>
+      <w:r>
+        <w:rPr>
+          <w:rFonts w:ascii="Menlo" w:hAnsi="Menlo" w:cs="Menlo"/>
+          <w:color w:val="808080"/>
+          <w:sz w:val="27"/>
+          <w:szCs w:val="27"/>
+        </w:rPr>
+        <w:t>&gt;</w:t>
+      </w:r>
+    </w:p>
+    <w:p>
+      <w:pPr>
+        <w:shd w:val="clear" w:color="auto" w:fill="1F1F1F"/>
+        <w:spacing w:line="405" w:lineRule="atLeast"/>
+        <w:rPr>
+          <w:rFonts w:ascii="Menlo" w:hAnsi="Menlo" w:cs="Menlo"/>
+          <w:color w:val="CCCCCC"/>
+          <w:sz w:val="27"/>
+          <w:szCs w:val="27"/>
+        </w:rPr>
+      </w:pPr>
+      <w:r>
+        <w:rPr>
+          <w:rFonts w:ascii="Menlo" w:hAnsi="Menlo" w:cs="Menlo"/>
+          <w:color w:val="CCCCCC"/>
+          <w:sz w:val="27"/>
+          <w:szCs w:val="27"/>
+        </w:rPr>
+        <w:t xml:space="preserve">      </w:t>
+      </w:r>
+      <w:r>
+        <w:rPr>
+          <w:rFonts w:ascii="Menlo" w:hAnsi="Menlo" w:cs="Menlo"/>
+          <w:color w:val="808080"/>
+          <w:sz w:val="27"/>
+          <w:szCs w:val="27"/>
+        </w:rPr>
+        <w:t>&lt;/</w:t>
+      </w:r>
+      <w:r>
+        <w:rPr>
+          <w:rFonts w:ascii="Menlo" w:hAnsi="Menlo" w:cs="Menlo"/>
+          <w:color w:val="569CD6"/>
+          <w:sz w:val="27"/>
+          <w:szCs w:val="27"/>
+        </w:rPr>
+        <w:t>div</w:t>
+      </w:r>
+      <w:r>
+        <w:rPr>
+          <w:rFonts w:ascii="Menlo" w:hAnsi="Menlo" w:cs="Menlo"/>
+          <w:color w:val="808080"/>
+          <w:sz w:val="27"/>
+          <w:szCs w:val="27"/>
+        </w:rPr>
+        <w:t>&gt;</w:t>
+      </w:r>
+    </w:p>
+    <w:p>
+      <w:pPr>
+        <w:rPr>
+          <w:rFonts w:ascii="Khmer UI" w:hAnsi="Khmer UI" w:cs="Khmer UI"/>
+          <w:lang w:val="en-US"/>
+        </w:rPr>
+      </w:pPr>
+      <w:r>
+        <w:rPr>
+          <w:rFonts w:ascii="Khmer OS Siemreap" w:hAnsi="Khmer OS Siemreap" w:cs="Khmer OS Siemreap"/>
+          <w:lang w:val="en-US"/>
+        </w:rPr>
+        <w:lastRenderedPageBreak/>
+        <w:t xml:space="preserve"> </w:t>
+      </w:r>
+    </w:p>
+    <w:p>
+      <w:pPr>
+        <w:rPr>
+          <w:rFonts w:ascii="DaunPenh" w:hAnsi="DaunPenh" w:cs="DaunPenh"/>
+          <w:lang w:val="en-US"/>
+        </w:rPr>
+      </w:pPr>
+    </w:p>
+    <w:p/>
     <w:sectPr>
       <w:pgSz w:w="12240" w:h="15840"/>
-      <w:pgMar w:top="1440" w:right="1440" w:bottom="1440" w:left="1440" w:header="708" w:footer="708" w:gutter="0"/>
+      <w:pgMar w:top="1076" w:right="877" w:bottom="760" w:left="1440" w:header="708" w:footer="708" w:gutter="0"/>
       <w:cols w:space="708"/>
       <w:docGrid w:linePitch="360"/>
     </w:sectPr>
@@ -639,6 +3560,12 @@
   <w:style w:type="paragraph" w:default="1" w:styleId="Normal">
     <w:name w:val="Normal"/>
     <w:qFormat/>
+    <w:rsid w:val="00312023"/>
+    <w:rPr>
+      <w:rFonts w:ascii="Times New Roman" w:eastAsia="Times New Roman" w:hAnsi="Times New Roman" w:cs="Times New Roman"/>
+      <w:kern w:val="0"/>
+      <w14:ligatures w14:val="none"/>
+    </w:rPr>
   </w:style>
   <w:style w:type="paragraph" w:styleId="Heading1">
     <w:name w:val="heading 1"/>
@@ -657,8 +3584,10 @@
     <w:rPr>
       <w:rFonts w:asciiTheme="majorHAnsi" w:eastAsiaTheme="majorEastAsia" w:hAnsiTheme="majorHAnsi" w:cstheme="majorBidi"/>
       <w:color w:val="0F4761" w:themeColor="accent1" w:themeShade="BF"/>
+      <w:kern w:val="2"/>
       <w:sz w:val="40"/>
       <w:szCs w:val="40"/>
+      <w14:ligatures w14:val="standardContextual"/>
     </w:rPr>
   </w:style>
   <w:style w:type="paragraph" w:styleId="Heading2">
@@ -680,8 +3609,10 @@
     <w:rPr>
       <w:rFonts w:asciiTheme="majorHAnsi" w:eastAsiaTheme="majorEastAsia" w:hAnsiTheme="majorHAnsi" w:cstheme="majorBidi"/>
       <w:color w:val="0F4761" w:themeColor="accent1" w:themeShade="BF"/>
+      <w:kern w:val="2"/>
       <w:sz w:val="32"/>
       <w:szCs w:val="32"/>
+      <w14:ligatures w14:val="standardContextual"/>
     </w:rPr>
   </w:style>
   <w:style w:type="paragraph" w:styleId="Heading3">
@@ -701,10 +3632,12 @@
       <w:outlineLvl w:val="2"/>
     </w:pPr>
     <w:rPr>
-      <w:rFonts w:eastAsiaTheme="majorEastAsia" w:cstheme="majorBidi"/>
+      <w:rFonts w:asciiTheme="minorHAnsi" w:eastAsiaTheme="majorEastAsia" w:hAnsiTheme="minorHAnsi" w:cstheme="majorBidi"/>
       <w:color w:val="0F4761" w:themeColor="accent1" w:themeShade="BF"/>
+      <w:kern w:val="2"/>
       <w:sz w:val="28"/>
       <w:szCs w:val="28"/>
+      <w14:ligatures w14:val="standardContextual"/>
     </w:rPr>
   </w:style>
   <w:style w:type="paragraph" w:styleId="Heading4">
@@ -724,10 +3657,12 @@
       <w:outlineLvl w:val="3"/>
     </w:pPr>
     <w:rPr>
-      <w:rFonts w:eastAsiaTheme="majorEastAsia" w:cstheme="majorBidi"/>
+      <w:rFonts w:asciiTheme="minorHAnsi" w:eastAsiaTheme="majorEastAsia" w:hAnsiTheme="minorHAnsi" w:cstheme="majorBidi"/>
       <w:i/>
       <w:iCs/>
       <w:color w:val="0F4761" w:themeColor="accent1" w:themeShade="BF"/>
+      <w:kern w:val="2"/>
+      <w14:ligatures w14:val="standardContextual"/>
     </w:rPr>
   </w:style>
   <w:style w:type="paragraph" w:styleId="Heading5">
@@ -747,8 +3682,10 @@
       <w:outlineLvl w:val="4"/>
     </w:pPr>
     <w:rPr>
-      <w:rFonts w:eastAsiaTheme="majorEastAsia" w:cstheme="majorBidi"/>
+      <w:rFonts w:asciiTheme="minorHAnsi" w:eastAsiaTheme="majorEastAsia" w:hAnsiTheme="minorHAnsi" w:cstheme="majorBidi"/>
       <w:color w:val="0F4761" w:themeColor="accent1" w:themeShade="BF"/>
+      <w:kern w:val="2"/>
+      <w14:ligatures w14:val="standardContextual"/>
     </w:rPr>
   </w:style>
   <w:style w:type="paragraph" w:styleId="Heading6">
@@ -768,10 +3705,12 @@
       <w:outlineLvl w:val="5"/>
     </w:pPr>
     <w:rPr>
-      <w:rFonts w:eastAsiaTheme="majorEastAsia" w:cstheme="majorBidi"/>
+      <w:rFonts w:asciiTheme="minorHAnsi" w:eastAsiaTheme="majorEastAsia" w:hAnsiTheme="minorHAnsi" w:cstheme="majorBidi"/>
       <w:i/>
       <w:iCs/>
       <w:color w:val="595959" w:themeColor="text1" w:themeTint="A6"/>
+      <w:kern w:val="2"/>
+      <w14:ligatures w14:val="standardContextual"/>
     </w:rPr>
   </w:style>
   <w:style w:type="paragraph" w:styleId="Heading7">
@@ -791,8 +3730,10 @@
       <w:outlineLvl w:val="6"/>
     </w:pPr>
     <w:rPr>
-      <w:rFonts w:eastAsiaTheme="majorEastAsia" w:cstheme="majorBidi"/>
+      <w:rFonts w:asciiTheme="minorHAnsi" w:eastAsiaTheme="majorEastAsia" w:hAnsiTheme="minorHAnsi" w:cstheme="majorBidi"/>
       <w:color w:val="595959" w:themeColor="text1" w:themeTint="A6"/>
+      <w:kern w:val="2"/>
+      <w14:ligatures w14:val="standardContextual"/>
     </w:rPr>
   </w:style>
   <w:style w:type="paragraph" w:styleId="Heading8">
@@ -811,10 +3752,12 @@
       <w:outlineLvl w:val="7"/>
     </w:pPr>
     <w:rPr>
-      <w:rFonts w:eastAsiaTheme="majorEastAsia" w:cstheme="majorBidi"/>
+      <w:rFonts w:asciiTheme="minorHAnsi" w:eastAsiaTheme="majorEastAsia" w:hAnsiTheme="minorHAnsi" w:cstheme="majorBidi"/>
       <w:i/>
       <w:iCs/>
       <w:color w:val="272727" w:themeColor="text1" w:themeTint="D8"/>
+      <w:kern w:val="2"/>
+      <w14:ligatures w14:val="standardContextual"/>
     </w:rPr>
   </w:style>
   <w:style w:type="paragraph" w:styleId="Heading9">
@@ -833,8 +3776,10 @@
       <w:outlineLvl w:val="8"/>
     </w:pPr>
     <w:rPr>
-      <w:rFonts w:eastAsiaTheme="majorEastAsia" w:cstheme="majorBidi"/>
+      <w:rFonts w:asciiTheme="minorHAnsi" w:eastAsiaTheme="majorEastAsia" w:hAnsiTheme="minorHAnsi" w:cstheme="majorBidi"/>
       <w:color w:val="272727" w:themeColor="text1" w:themeTint="D8"/>
+      <w:kern w:val="2"/>
+      <w14:ligatures w14:val="standardContextual"/>
     </w:rPr>
   </w:style>
   <w:style w:type="character" w:default="1" w:styleId="DefaultParagraphFont">
@@ -1001,6 +3946,7 @@
       <w:kern w:val="28"/>
       <w:sz w:val="56"/>
       <w:szCs w:val="56"/>
+      <w14:ligatures w14:val="standardContextual"/>
     </w:rPr>
   </w:style>
   <w:style w:type="character" w:customStyle="1" w:styleId="TitleChar">
@@ -1032,11 +3978,13 @@
       <w:spacing w:after="160"/>
     </w:pPr>
     <w:rPr>
-      <w:rFonts w:eastAsiaTheme="majorEastAsia" w:cstheme="majorBidi"/>
+      <w:rFonts w:asciiTheme="minorHAnsi" w:eastAsiaTheme="majorEastAsia" w:hAnsiTheme="minorHAnsi" w:cstheme="majorBidi"/>
       <w:color w:val="595959" w:themeColor="text1" w:themeTint="A6"/>
       <w:spacing w:val="15"/>
+      <w:kern w:val="2"/>
       <w:sz w:val="28"/>
       <w:szCs w:val="28"/>
+      <w14:ligatures w14:val="standardContextual"/>
     </w:rPr>
   </w:style>
   <w:style w:type="character" w:customStyle="1" w:styleId="SubtitleChar">
@@ -1066,9 +4014,12 @@
       <w:jc w:val="center"/>
     </w:pPr>
     <w:rPr>
+      <w:rFonts w:asciiTheme="minorHAnsi" w:eastAsiaTheme="minorHAnsi" w:hAnsiTheme="minorHAnsi" w:cstheme="minorBidi"/>
       <w:i/>
       <w:iCs/>
       <w:color w:val="404040" w:themeColor="text1" w:themeTint="BF"/>
+      <w:kern w:val="2"/>
+      <w14:ligatures w14:val="standardContextual"/>
     </w:rPr>
   </w:style>
   <w:style w:type="character" w:customStyle="1" w:styleId="QuoteChar">
@@ -1093,6 +4044,11 @@
       <w:ind w:left="720"/>
       <w:contextualSpacing/>
     </w:pPr>
+    <w:rPr>
+      <w:rFonts w:asciiTheme="minorHAnsi" w:eastAsiaTheme="minorHAnsi" w:hAnsiTheme="minorHAnsi" w:cstheme="minorBidi"/>
+      <w:kern w:val="2"/>
+      <w14:ligatures w14:val="standardContextual"/>
+    </w:rPr>
   </w:style>
   <w:style w:type="character" w:styleId="IntenseEmphasis">
     <w:name w:val="Intense Emphasis"/>
@@ -1124,9 +4080,12 @@
       <w:jc w:val="center"/>
     </w:pPr>
     <w:rPr>
+      <w:rFonts w:asciiTheme="minorHAnsi" w:eastAsiaTheme="minorHAnsi" w:hAnsiTheme="minorHAnsi" w:cstheme="minorBidi"/>
       <w:i/>
       <w:iCs/>
       <w:color w:val="0F4761" w:themeColor="accent1" w:themeShade="BF"/>
+      <w:kern w:val="2"/>
+      <w14:ligatures w14:val="standardContextual"/>
     </w:rPr>
   </w:style>
   <w:style w:type="character" w:customStyle="1" w:styleId="IntenseQuoteChar">
@@ -1191,6 +4150,11 @@
         <w:tab w:val="right" w:pos="9360"/>
       </w:tabs>
     </w:pPr>
+    <w:rPr>
+      <w:rFonts w:asciiTheme="minorHAnsi" w:eastAsiaTheme="minorHAnsi" w:hAnsiTheme="minorHAnsi" w:cstheme="minorBidi"/>
+      <w:kern w:val="2"/>
+      <w14:ligatures w14:val="standardContextual"/>
+    </w:rPr>
   </w:style>
   <w:style w:type="character" w:customStyle="1" w:styleId="HeaderChar">
     <w:name w:val="Header Char"/>
@@ -1212,6 +4176,11 @@
         <w:tab w:val="right" w:pos="9360"/>
       </w:tabs>
     </w:pPr>
+    <w:rPr>
+      <w:rFonts w:asciiTheme="minorHAnsi" w:eastAsiaTheme="minorHAnsi" w:hAnsiTheme="minorHAnsi" w:cstheme="minorBidi"/>
+      <w:kern w:val="2"/>
+      <w14:ligatures w14:val="standardContextual"/>
+    </w:rPr>
   </w:style>
   <w:style w:type="character" w:customStyle="1" w:styleId="FooterChar">
     <w:name w:val="Footer Char"/>

</xml_diff>

<commit_message>
Image Optimization using ImageKit dot io
</commit_message>
<xml_diff>
--- a/ReadMe.docx
+++ b/ReadMe.docx
@@ -4914,6 +4914,288 @@
       </w:r>
     </w:p>
     <w:p/>
+    <w:p>
+      <w:pPr>
+        <w:rPr>
+          <w:rFonts w:ascii="Khmer OS Siemreap" w:hAnsi="Khmer OS Siemreap" w:cs="Khmer OS Siemreap"/>
+          <w:lang w:val="en-US"/>
+        </w:rPr>
+      </w:pPr>
+      <w:r>
+        <w:rPr>
+          <w:rFonts w:ascii="Khmer OS Siemreap" w:hAnsi="Khmer OS Siemreap" w:cs="Khmer OS Siemreap"/>
+          <w:lang w:val="en-US"/>
+        </w:rPr>
+        <w:lastRenderedPageBreak/>
+        <w:t>React Image Optimization</w:t>
+      </w:r>
+    </w:p>
+    <w:p>
+      <w:pPr>
+        <w:rPr>
+          <w:rFonts w:ascii="Khmer UI" w:hAnsi="Khmer UI" w:cs="Khmer UI"/>
+          <w:lang w:val="en-US"/>
+        </w:rPr>
+      </w:pPr>
+      <w:proofErr w:type="spellStart"/>
+      <w:r>
+        <w:rPr>
+          <w:rFonts w:ascii="Khmer OS Siemreap" w:hAnsi="Khmer OS Siemreap" w:cs="Khmer OS Siemreap"/>
+          <w:lang w:val="en-US"/>
+        </w:rPr>
+        <w:t>ពាក់ព័ន្ធបញ្ហារូបភាពឬវីដេអូដែលមានទំហំធំ</w:t>
+      </w:r>
+      <w:proofErr w:type="spellEnd"/>
+      <w:r>
+        <w:rPr>
+          <w:rFonts w:ascii="Khmer OS Siemreap" w:hAnsi="Khmer OS Siemreap" w:cs="Khmer OS Siemreap"/>
+          <w:lang w:val="en-US"/>
+        </w:rPr>
+        <w:t xml:space="preserve"> </w:t>
+      </w:r>
+      <w:proofErr w:type="spellStart"/>
+      <w:r>
+        <w:rPr>
+          <w:rFonts w:ascii="Khmer OS Siemreap" w:hAnsi="Khmer OS Siemreap" w:cs="Khmer OS Siemreap"/>
+          <w:lang w:val="en-US"/>
+        </w:rPr>
+        <w:t>ព្រោះប្រូជិករបស់យើងនឹងត្រូវផ្ទុករូបភាពឬវីដេអូច្រើន</w:t>
+      </w:r>
+      <w:proofErr w:type="spellEnd"/>
+      <w:r>
+        <w:rPr>
+          <w:rFonts w:ascii="Khmer OS Siemreap" w:hAnsi="Khmer OS Siemreap" w:cs="Khmer OS Siemreap"/>
+          <w:lang w:val="en-US"/>
+        </w:rPr>
+        <w:t xml:space="preserve"> </w:t>
+      </w:r>
+      <w:proofErr w:type="spellStart"/>
+      <w:r>
+        <w:rPr>
+          <w:rFonts w:ascii="Khmer OS Siemreap" w:hAnsi="Khmer OS Siemreap" w:cs="Khmer OS Siemreap"/>
+          <w:lang w:val="en-US"/>
+        </w:rPr>
+        <w:t>ដែលត្រូវ</w:t>
+      </w:r>
+      <w:proofErr w:type="spellEnd"/>
+      <w:r>
+        <w:rPr>
+          <w:rFonts w:ascii="Khmer OS Siemreap" w:hAnsi="Khmer OS Siemreap" w:cs="Khmer OS Siemreap"/>
+          <w:lang w:val="en-US"/>
+        </w:rPr>
+        <w:t xml:space="preserve"> </w:t>
+      </w:r>
+      <w:proofErr w:type="spellStart"/>
+      <w:r>
+        <w:rPr>
+          <w:rFonts w:ascii="Khmer OS Siemreap" w:hAnsi="Khmer OS Siemreap" w:cs="Khmer OS Siemreap"/>
+          <w:lang w:val="en-US"/>
+        </w:rPr>
+        <w:t>មានកន្លែងផ្ទុកត្រឹមត្រូវ</w:t>
+      </w:r>
+      <w:proofErr w:type="spellEnd"/>
+      <w:r>
+        <w:rPr>
+          <w:rFonts w:ascii="Khmer OS Siemreap" w:hAnsi="Khmer OS Siemreap" w:cs="Khmer OS Siemreap"/>
+          <w:lang w:val="en-US"/>
+        </w:rPr>
+        <w:t xml:space="preserve"> </w:t>
+      </w:r>
+      <w:proofErr w:type="spellStart"/>
+      <w:r>
+        <w:rPr>
+          <w:rFonts w:ascii="Khmer OS Siemreap" w:hAnsi="Khmer OS Siemreap" w:cs="Khmer OS Siemreap"/>
+          <w:lang w:val="en-US"/>
+        </w:rPr>
+        <w:t>យើងមិនគួរ</w:t>
+      </w:r>
+      <w:proofErr w:type="spellEnd"/>
+      <w:r>
+        <w:rPr>
+          <w:rFonts w:ascii="Khmer OS Siemreap" w:hAnsi="Khmer OS Siemreap" w:cs="Khmer OS Siemreap"/>
+          <w:lang w:val="en-US"/>
+        </w:rPr>
+        <w:t xml:space="preserve"> Upload </w:t>
+      </w:r>
+      <w:proofErr w:type="spellStart"/>
+      <w:r>
+        <w:rPr>
+          <w:rFonts w:ascii="Khmer OS Siemreap" w:hAnsi="Khmer OS Siemreap" w:cs="Khmer OS Siemreap"/>
+          <w:lang w:val="en-US"/>
+        </w:rPr>
+        <w:t>រក្សាទុកនៅក្នុង</w:t>
+      </w:r>
+      <w:proofErr w:type="spellEnd"/>
+      <w:r>
+        <w:rPr>
+          <w:rFonts w:ascii="Khmer OS Siemreap" w:hAnsi="Khmer OS Siemreap" w:cs="Khmer OS Siemreap"/>
+          <w:lang w:val="en-US"/>
+        </w:rPr>
+        <w:t xml:space="preserve"> </w:t>
+      </w:r>
+      <w:proofErr w:type="spellStart"/>
+      <w:r>
+        <w:rPr>
+          <w:rFonts w:ascii="Khmer OS Siemreap" w:hAnsi="Khmer OS Siemreap" w:cs="Khmer OS Siemreap"/>
+          <w:lang w:val="en-US"/>
+        </w:rPr>
+        <w:t>ទីតាំងប្រូជិកទេធ្វើប្រូជិករបស់យើងដំណើរការ</w:t>
+      </w:r>
+      <w:proofErr w:type="spellEnd"/>
+      <w:r>
+        <w:rPr>
+          <w:rFonts w:ascii="Khmer OS Siemreap" w:hAnsi="Khmer OS Siemreap" w:cs="Khmer OS Siemreap"/>
+          <w:lang w:val="en-US"/>
+        </w:rPr>
+        <w:t xml:space="preserve"> </w:t>
+      </w:r>
+      <w:proofErr w:type="spellStart"/>
+      <w:r>
+        <w:rPr>
+          <w:rFonts w:ascii="Khmer OS Siemreap" w:hAnsi="Khmer OS Siemreap" w:cs="Khmer OS Siemreap"/>
+          <w:lang w:val="en-US"/>
+        </w:rPr>
+        <w:t>យឺត</w:t>
+      </w:r>
+      <w:proofErr w:type="spellEnd"/>
+      <w:r>
+        <w:rPr>
+          <w:rFonts w:ascii="Khmer OS Siemreap" w:hAnsi="Khmer OS Siemreap" w:cs="Khmer OS Siemreap"/>
+          <w:lang w:val="en-US"/>
+        </w:rPr>
+        <w:t xml:space="preserve"> </w:t>
+      </w:r>
+      <w:proofErr w:type="spellStart"/>
+      <w:r>
+        <w:rPr>
+          <w:rFonts w:ascii="Khmer OS Siemreap" w:hAnsi="Khmer OS Siemreap" w:cs="Khmer OS Siemreap"/>
+          <w:lang w:val="en-US"/>
+        </w:rPr>
+        <w:t>ដូចនេះ</w:t>
+      </w:r>
+      <w:proofErr w:type="spellEnd"/>
+      <w:r>
+        <w:rPr>
+          <w:rFonts w:ascii="Khmer OS Siemreap" w:hAnsi="Khmer OS Siemreap" w:cs="Khmer OS Siemreap"/>
+          <w:lang w:val="en-US"/>
+        </w:rPr>
+        <w:t xml:space="preserve"> </w:t>
+      </w:r>
+      <w:proofErr w:type="spellStart"/>
+      <w:r>
+        <w:rPr>
+          <w:rFonts w:ascii="Khmer OS Siemreap" w:hAnsi="Khmer OS Siemreap" w:cs="Khmer OS Siemreap"/>
+          <w:lang w:val="en-US"/>
+        </w:rPr>
+        <w:t>យើងចំាបាច់ត្រូវប្រើ</w:t>
+      </w:r>
+      <w:proofErr w:type="spellEnd"/>
+      <w:r>
+        <w:rPr>
+          <w:rFonts w:ascii="Khmer OS Siemreap" w:hAnsi="Khmer OS Siemreap" w:cs="Khmer OS Siemreap"/>
+          <w:lang w:val="en-US"/>
+        </w:rPr>
+        <w:t xml:space="preserve"> Cloud Media </w:t>
+      </w:r>
+      <w:proofErr w:type="spellStart"/>
+      <w:r>
+        <w:rPr>
+          <w:rFonts w:ascii="Khmer OS Siemreap" w:hAnsi="Khmer OS Siemreap" w:cs="Khmer OS Siemreap"/>
+          <w:lang w:val="en-US"/>
+        </w:rPr>
+        <w:t>ឬអាចប្រើ</w:t>
+      </w:r>
+      <w:proofErr w:type="spellEnd"/>
+      <w:r>
+        <w:rPr>
+          <w:rFonts w:ascii="Khmer OS Siemreap" w:hAnsi="Khmer OS Siemreap" w:cs="Khmer OS Siemreap"/>
+          <w:lang w:val="en-US"/>
+        </w:rPr>
+        <w:t xml:space="preserve"> CDN </w:t>
+      </w:r>
+      <w:proofErr w:type="spellStart"/>
+      <w:r>
+        <w:rPr>
+          <w:rFonts w:ascii="Khmer OS Siemreap" w:hAnsi="Khmer OS Siemreap" w:cs="Khmer OS Siemreap"/>
+          <w:lang w:val="en-US"/>
+        </w:rPr>
+        <w:t>ប៉ុន្តែក្នុងប្រូជិកនេះយើងប្រើ</w:t>
+      </w:r>
+      <w:proofErr w:type="spellEnd"/>
+      <w:r>
+        <w:rPr>
+          <w:rFonts w:ascii="Khmer OS Siemreap" w:hAnsi="Khmer OS Siemreap" w:cs="Khmer OS Siemreap"/>
+          <w:lang w:val="en-US"/>
+        </w:rPr>
+        <w:t xml:space="preserve"> imagekit.io</w:t>
+      </w:r>
+      <w:r>
+        <w:rPr>
+          <w:rFonts w:ascii="Khmer OS Siemreap" w:hAnsi="Khmer OS Siemreap" w:cs="Khmer OS Siemreap"/>
+          <w:lang w:val="en-US"/>
+        </w:rPr>
+        <w:t xml:space="preserve"> </w:t>
+      </w:r>
+      <w:proofErr w:type="spellStart"/>
+      <w:r>
+        <w:rPr>
+          <w:rFonts w:ascii="Khmer OS Siemreap" w:hAnsi="Khmer OS Siemreap" w:cs="Khmer OS Siemreap"/>
+          <w:lang w:val="en-US"/>
+        </w:rPr>
+        <w:t>ដោយដំឡើង</w:t>
+      </w:r>
+      <w:proofErr w:type="spellEnd"/>
+      <w:r>
+        <w:rPr>
+          <w:rFonts w:ascii="Khmer OS Siemreap" w:hAnsi="Khmer OS Siemreap" w:cs="Khmer OS Siemreap"/>
+          <w:lang w:val="en-US"/>
+        </w:rPr>
+        <w:t xml:space="preserve"> </w:t>
+      </w:r>
+      <w:r>
+        <w:rPr>
+          <w:rFonts w:ascii="Segoe UI" w:hAnsi="Segoe UI" w:cs="Segoe UI"/>
+          <w:color w:val="1A202C"/>
+          <w:sz w:val="27"/>
+          <w:szCs w:val="27"/>
+          <w:shd w:val="clear" w:color="auto" w:fill="FFFFFF"/>
+        </w:rPr>
+        <w:t>npm install --save imagekitio-react</w:t>
+      </w:r>
+      <w:r>
+        <w:rPr>
+          <w:rFonts w:ascii="Segoe UI" w:hAnsi="Segoe UI" w:cs="Segoe UI"/>
+          <w:color w:val="1A202C"/>
+          <w:sz w:val="27"/>
+          <w:szCs w:val="27"/>
+          <w:shd w:val="clear" w:color="auto" w:fill="FFFFFF"/>
+        </w:rPr>
+        <w:t xml:space="preserve"> </w:t>
+      </w:r>
+      <w:r>
+        <w:rPr>
+          <w:rFonts w:ascii="Khmer OS Siemreap" w:hAnsi="Khmer OS Siemreap" w:cs="Khmer OS Siemreap"/>
+          <w:lang w:val="en-US"/>
+        </w:rPr>
+        <w:t xml:space="preserve">។ Signup </w:t>
+      </w:r>
+      <w:proofErr w:type="spellStart"/>
+      <w:r>
+        <w:rPr>
+          <w:rFonts w:ascii="Khmer OS Siemreap" w:hAnsi="Khmer OS Siemreap" w:cs="Khmer OS Siemreap"/>
+          <w:lang w:val="en-US"/>
+        </w:rPr>
+        <w:t>ដោយប្រើ</w:t>
+      </w:r>
+      <w:proofErr w:type="spellEnd"/>
+      <w:r>
+        <w:rPr>
+          <w:rFonts w:ascii="Khmer OS Siemreap" w:hAnsi="Khmer OS Siemreap" w:cs="Khmer OS Siemreap"/>
+          <w:lang w:val="en-US"/>
+        </w:rPr>
+        <w:t xml:space="preserve"> google account ។</w:t>
+      </w:r>
+    </w:p>
     <w:sectPr>
       <w:pgSz w:w="12240" w:h="15840"/>
       <w:pgMar w:top="1076" w:right="877" w:bottom="760" w:left="1440" w:header="708" w:footer="708" w:gutter="0"/>

</xml_diff>

<commit_message>
Create authentication using Clerk dot com
</commit_message>
<xml_diff>
--- a/ReadMe.docx
+++ b/ReadMe.docx
@@ -16031,6 +16031,7 @@
           <w:rFonts w:ascii="Khmer OS Siemreap" w:hAnsi="Khmer OS Siemreap" w:cs="Khmer OS Siemreap"/>
           <w:lang w:val="en-US"/>
         </w:rPr>
+        <w:lastRenderedPageBreak/>
         <w:t>ប</w:t>
       </w:r>
       <w:r>
@@ -16085,23 +16086,67 @@
           <w:rFonts w:ascii="Khmer OS Siemreap" w:hAnsi="Khmer OS Siemreap" w:cs="Khmer OS Siemreap"/>
           <w:lang w:val="en-US"/>
         </w:rPr>
-        <w:t xml:space="preserve"> Account </w:t>
-      </w:r>
-      <w:proofErr w:type="spellStart"/>
+        <w:t xml:space="preserve"> </w:t>
+      </w:r>
       <w:r>
         <w:rPr>
           <w:rFonts w:ascii="Khmer OS Siemreap" w:hAnsi="Khmer OS Siemreap" w:cs="Khmer OS Siemreap"/>
           <w:lang w:val="en-US"/>
         </w:rPr>
-        <w:t>ដោយប្រើ</w:t>
-      </w:r>
-      <w:proofErr w:type="spellEnd"/>
+        <w:t xml:space="preserve">Clerk </w:t>
+      </w:r>
       <w:r>
         <w:rPr>
           <w:rFonts w:ascii="Khmer OS Siemreap" w:hAnsi="Khmer OS Siemreap" w:cs="Khmer OS Siemreap"/>
           <w:lang w:val="en-US"/>
         </w:rPr>
+        <w:t xml:space="preserve">Account </w:t>
+      </w:r>
+      <w:proofErr w:type="spellStart"/>
+      <w:r>
+        <w:rPr>
+          <w:rFonts w:ascii="Khmer OS Siemreap" w:hAnsi="Khmer OS Siemreap" w:cs="Khmer OS Siemreap"/>
+          <w:lang w:val="en-US"/>
+        </w:rPr>
+        <w:t>ដោយប្រើ</w:t>
+      </w:r>
+      <w:proofErr w:type="spellEnd"/>
+      <w:r>
+        <w:rPr>
+          <w:rFonts w:ascii="Khmer OS Siemreap" w:hAnsi="Khmer OS Siemreap" w:cs="Khmer OS Siemreap"/>
+          <w:lang w:val="en-US"/>
+        </w:rPr>
         <w:t xml:space="preserve"> google account </w:t>
+      </w:r>
+      <w:proofErr w:type="spellStart"/>
+      <w:r>
+        <w:rPr>
+          <w:rFonts w:ascii="Khmer OS Siemreap" w:hAnsi="Khmer OS Siemreap" w:cs="Khmer OS Siemreap"/>
+          <w:lang w:val="en-US"/>
+        </w:rPr>
+        <w:t>បន្ទាប់មកអនុវត្តជំហានដែលបង្ហាញរហូតដល់ចប</w:t>
+      </w:r>
+      <w:proofErr w:type="spellEnd"/>
+      <w:r>
+        <w:rPr>
+          <w:rFonts w:ascii="Khmer OS Siemreap" w:hAnsi="Khmer OS Siemreap" w:cs="Khmer OS Siemreap"/>
+          <w:lang w:val="en-US"/>
+        </w:rPr>
+        <w:t>់</w:t>
+      </w:r>
+      <w:r>
+        <w:rPr>
+          <w:rFonts w:ascii="Khmer OS Siemreap" w:hAnsi="Khmer OS Siemreap" w:cs="Khmer OS Siemreap"/>
+          <w:lang w:val="en-US"/>
+        </w:rPr>
+        <w:t xml:space="preserve"> </w:t>
+      </w:r>
+      <w:r>
+        <w:rPr>
+          <w:rFonts w:ascii="Khmer OS Siemreap" w:hAnsi="Khmer OS Siemreap" w:cs="Khmer OS Siemreap"/>
+          <w:lang w:val="en-US"/>
+        </w:rPr>
+        <w:t>។</w:t>
       </w:r>
     </w:p>
     <w:p>

</xml_diff>

<commit_message>
HomePage Design - FeaturedPosts section
</commit_message>
<xml_diff>
--- a/ReadMe.docx
+++ b/ReadMe.docx
@@ -16147,6 +16147,130 @@
           <w:lang w:val="en-US"/>
         </w:rPr>
         <w:t>។</w:t>
+      </w:r>
+    </w:p>
+    <w:p>
+      <w:pPr>
+        <w:rPr>
+          <w:rFonts w:ascii="Khmer UI" w:hAnsi="Khmer UI" w:cs="Khmer UI"/>
+          <w:lang w:val="en-US"/>
+        </w:rPr>
+      </w:pPr>
+    </w:p>
+    <w:p>
+      <w:pPr>
+        <w:rPr>
+          <w:rFonts w:ascii="Khmer UI" w:hAnsi="Khmer UI" w:cs="Khmer UI"/>
+          <w:lang w:val="en-US"/>
+        </w:rPr>
+      </w:pPr>
+      <w:proofErr w:type="spellStart"/>
+      <w:r>
+        <w:rPr>
+          <w:rFonts w:ascii="Khmer UI" w:hAnsi="Khmer UI" w:cs="Khmer UI"/>
+          <w:lang w:val="en-US"/>
+        </w:rPr>
+        <w:t>HomePage</w:t>
+      </w:r>
+      <w:proofErr w:type="spellEnd"/>
+      <w:r>
+        <w:rPr>
+          <w:rFonts w:ascii="Khmer UI" w:hAnsi="Khmer UI" w:cs="Khmer UI"/>
+          <w:lang w:val="en-US"/>
+        </w:rPr>
+        <w:t xml:space="preserve"> design – Introduction section</w:t>
+      </w:r>
+    </w:p>
+    <w:p>
+      <w:pPr>
+        <w:rPr>
+          <w:rFonts w:ascii="Khmer UI" w:hAnsi="Khmer UI" w:cs="Khmer UI"/>
+          <w:lang w:val="en-US"/>
+        </w:rPr>
+      </w:pPr>
+      <w:proofErr w:type="spellStart"/>
+      <w:r>
+        <w:rPr>
+          <w:rFonts w:ascii="Khmer UI" w:hAnsi="Khmer UI" w:cs="Khmer UI"/>
+          <w:lang w:val="en-US"/>
+        </w:rPr>
+        <w:t>HomePage</w:t>
+      </w:r>
+      <w:proofErr w:type="spellEnd"/>
+      <w:r>
+        <w:rPr>
+          <w:rFonts w:ascii="Khmer UI" w:hAnsi="Khmer UI" w:cs="Khmer UI"/>
+          <w:lang w:val="en-US"/>
+        </w:rPr>
+        <w:t xml:space="preserve"> design </w:t>
+      </w:r>
+      <w:r>
+        <w:rPr>
+          <w:rFonts w:ascii="Khmer UI" w:hAnsi="Khmer UI" w:cs="Khmer UI"/>
+          <w:lang w:val="en-US"/>
+        </w:rPr>
+        <w:t>–</w:t>
+      </w:r>
+      <w:r>
+        <w:rPr>
+          <w:rFonts w:ascii="Khmer UI" w:hAnsi="Khmer UI" w:cs="Khmer UI"/>
+          <w:lang w:val="en-US"/>
+        </w:rPr>
+        <w:t xml:space="preserve"> </w:t>
+      </w:r>
+      <w:proofErr w:type="spellStart"/>
+      <w:r>
+        <w:rPr>
+          <w:rFonts w:ascii="Khmer UI" w:hAnsi="Khmer UI" w:cs="Khmer UI"/>
+          <w:lang w:val="en-US"/>
+        </w:rPr>
+        <w:t>MainCategories</w:t>
+      </w:r>
+      <w:proofErr w:type="spellEnd"/>
+      <w:r>
+        <w:rPr>
+          <w:rFonts w:ascii="Khmer UI" w:hAnsi="Khmer UI" w:cs="Khmer UI"/>
+          <w:lang w:val="en-US"/>
+        </w:rPr>
+        <w:t xml:space="preserve"> section</w:t>
+      </w:r>
+    </w:p>
+    <w:p>
+      <w:pPr>
+        <w:rPr>
+          <w:rFonts w:ascii="Khmer UI" w:hAnsi="Khmer UI" w:cs="Khmer UI"/>
+          <w:lang w:val="en-US"/>
+        </w:rPr>
+      </w:pPr>
+      <w:proofErr w:type="spellStart"/>
+      <w:r>
+        <w:rPr>
+          <w:rFonts w:ascii="Khmer UI" w:hAnsi="Khmer UI" w:cs="Khmer UI"/>
+          <w:lang w:val="en-US"/>
+        </w:rPr>
+        <w:t>HomePage</w:t>
+      </w:r>
+      <w:proofErr w:type="spellEnd"/>
+      <w:r>
+        <w:rPr>
+          <w:rFonts w:ascii="Khmer UI" w:hAnsi="Khmer UI" w:cs="Khmer UI"/>
+          <w:lang w:val="en-US"/>
+        </w:rPr>
+        <w:t xml:space="preserve"> design – </w:t>
+      </w:r>
+      <w:r>
+        <w:rPr>
+          <w:rFonts w:ascii="Khmer UI" w:hAnsi="Khmer UI" w:cs="Khmer UI"/>
+          <w:lang w:val="en-US"/>
+        </w:rPr>
+        <w:t>FeaturedPosts</w:t>
+      </w:r>
+      <w:r>
+        <w:rPr>
+          <w:rFonts w:ascii="Khmer UI" w:hAnsi="Khmer UI" w:cs="Khmer UI"/>
+          <w:lang w:val="en-US"/>
+        </w:rPr>
+        <w:t xml:space="preserve"> section</w:t>
       </w:r>
     </w:p>
     <w:p>

</xml_diff>

<commit_message>
HomePage Design - PostList section
</commit_message>
<xml_diff>
--- a/ReadMe.docx
+++ b/ReadMe.docx
@@ -16258,12 +16258,52 @@
         </w:rPr>
         <w:t xml:space="preserve"> design – </w:t>
       </w:r>
+      <w:proofErr w:type="spellStart"/>
       <w:r>
         <w:rPr>
           <w:rFonts w:ascii="Khmer UI" w:hAnsi="Khmer UI" w:cs="Khmer UI"/>
           <w:lang w:val="en-US"/>
         </w:rPr>
         <w:t>FeaturedPosts</w:t>
+      </w:r>
+      <w:proofErr w:type="spellEnd"/>
+      <w:r>
+        <w:rPr>
+          <w:rFonts w:ascii="Khmer UI" w:hAnsi="Khmer UI" w:cs="Khmer UI"/>
+          <w:lang w:val="en-US"/>
+        </w:rPr>
+        <w:t xml:space="preserve"> section</w:t>
+      </w:r>
+    </w:p>
+    <w:p>
+      <w:pPr>
+        <w:rPr>
+          <w:rFonts w:ascii="Khmer UI" w:hAnsi="Khmer UI" w:cs="Khmer UI"/>
+          <w:lang w:val="en-US"/>
+        </w:rPr>
+      </w:pPr>
+      <w:proofErr w:type="spellStart"/>
+      <w:r>
+        <w:rPr>
+          <w:rFonts w:ascii="Khmer UI" w:hAnsi="Khmer UI" w:cs="Khmer UI"/>
+          <w:lang w:val="en-US"/>
+        </w:rPr>
+        <w:t>HomePage</w:t>
+      </w:r>
+      <w:proofErr w:type="spellEnd"/>
+      <w:r>
+        <w:rPr>
+          <w:rFonts w:ascii="Khmer UI" w:hAnsi="Khmer UI" w:cs="Khmer UI"/>
+          <w:lang w:val="en-US"/>
+        </w:rPr>
+        <w:t xml:space="preserve"> design – </w:t>
+      </w:r>
+      <w:r>
+        <w:rPr>
+          <w:rFonts w:ascii="Khmer UI" w:hAnsi="Khmer UI" w:cs="Khmer UI"/>
+          <w:lang w:val="en-US"/>
+        </w:rPr>
+        <w:t>PostList</w:t>
       </w:r>
       <w:r>
         <w:rPr>

</xml_diff>

<commit_message>
HomePage Design - Optimization Image Size for faster loading
</commit_message>
<xml_diff>
--- a/ReadMe.docx
+++ b/ReadMe.docx
@@ -16298,6 +16298,7 @@
         </w:rPr>
         <w:t xml:space="preserve"> design – </w:t>
       </w:r>
+      <w:proofErr w:type="spellStart"/>
       <w:r>
         <w:rPr>
           <w:rFonts w:ascii="Khmer UI" w:hAnsi="Khmer UI" w:cs="Khmer UI"/>
@@ -16305,6 +16306,7 @@
         </w:rPr>
         <w:t>PostList</w:t>
       </w:r>
+      <w:proofErr w:type="spellEnd"/>
       <w:r>
         <w:rPr>
           <w:rFonts w:ascii="Khmer UI" w:hAnsi="Khmer UI" w:cs="Khmer UI"/>
@@ -16320,6 +16322,2404 @@
           <w:lang w:val="en-US"/>
         </w:rPr>
       </w:pPr>
+    </w:p>
+    <w:p>
+      <w:pPr>
+        <w:jc w:val="both"/>
+        <w:rPr>
+          <w:rFonts w:ascii="Khmer OS Siemreap" w:hAnsi="Khmer OS Siemreap" w:cs="Khmer OS Siemreap"/>
+          <w:lang w:val="en-US"/>
+        </w:rPr>
+      </w:pPr>
+      <w:proofErr w:type="spellStart"/>
+      <w:r>
+        <w:rPr>
+          <w:rFonts w:ascii="Khmer OS Siemreap" w:hAnsi="Khmer OS Siemreap" w:cs="Khmer OS Siemreap"/>
+          <w:lang w:val="en-US"/>
+        </w:rPr>
+        <w:t>សូមធ្វើការបញ្ជាក់ថា</w:t>
+      </w:r>
+      <w:proofErr w:type="spellEnd"/>
+      <w:r>
+        <w:rPr>
+          <w:rFonts w:ascii="Khmer OS Siemreap" w:hAnsi="Khmer OS Siemreap" w:cs="Khmer OS Siemreap"/>
+          <w:lang w:val="en-US"/>
+        </w:rPr>
+        <w:t xml:space="preserve"> </w:t>
+      </w:r>
+      <w:proofErr w:type="spellStart"/>
+      <w:r>
+        <w:rPr>
+          <w:rFonts w:ascii="Khmer OS Siemreap" w:hAnsi="Khmer OS Siemreap" w:cs="Khmer OS Siemreap"/>
+          <w:lang w:val="en-US"/>
+        </w:rPr>
+        <w:t>PostList</w:t>
+      </w:r>
+      <w:proofErr w:type="spellEnd"/>
+      <w:r>
+        <w:rPr>
+          <w:rFonts w:ascii="Khmer OS Siemreap" w:hAnsi="Khmer OS Siemreap" w:cs="Khmer OS Siemreap"/>
+          <w:lang w:val="en-US"/>
+        </w:rPr>
+        <w:t xml:space="preserve"> </w:t>
+      </w:r>
+      <w:proofErr w:type="spellStart"/>
+      <w:r>
+        <w:rPr>
+          <w:rFonts w:ascii="Khmer OS Siemreap" w:hAnsi="Khmer OS Siemreap" w:cs="Khmer OS Siemreap"/>
+          <w:lang w:val="en-US"/>
+        </w:rPr>
+        <w:t>រូបភាពនីមួយៗបើយើងInspect</w:t>
+      </w:r>
+      <w:proofErr w:type="spellEnd"/>
+      <w:r>
+        <w:rPr>
+          <w:rFonts w:ascii="Khmer OS Siemreap" w:hAnsi="Khmer OS Siemreap" w:cs="Khmer OS Siemreap"/>
+          <w:lang w:val="en-US"/>
+        </w:rPr>
+        <w:t xml:space="preserve"> </w:t>
+      </w:r>
+      <w:proofErr w:type="spellStart"/>
+      <w:r>
+        <w:rPr>
+          <w:rFonts w:ascii="Khmer OS Siemreap" w:hAnsi="Khmer OS Siemreap" w:cs="Khmer OS Siemreap"/>
+          <w:lang w:val="en-US"/>
+        </w:rPr>
+        <w:t>មើលទំហំគឺជាទំហំដើម</w:t>
+      </w:r>
+      <w:proofErr w:type="spellEnd"/>
+      <w:r>
+        <w:rPr>
+          <w:rFonts w:ascii="Khmer OS Siemreap" w:hAnsi="Khmer OS Siemreap" w:cs="Khmer OS Siemreap"/>
+          <w:lang w:val="en-US"/>
+        </w:rPr>
+        <w:t xml:space="preserve"> </w:t>
+      </w:r>
+      <w:proofErr w:type="spellStart"/>
+      <w:r>
+        <w:rPr>
+          <w:rFonts w:ascii="Khmer OS Siemreap" w:hAnsi="Khmer OS Siemreap" w:cs="Khmer OS Siemreap"/>
+          <w:lang w:val="en-US"/>
+        </w:rPr>
+        <w:t>ក្នុងករណីនេះបើ</w:t>
+      </w:r>
+      <w:proofErr w:type="spellEnd"/>
+      <w:r>
+        <w:rPr>
+          <w:rFonts w:ascii="Khmer OS Siemreap" w:hAnsi="Khmer OS Siemreap" w:cs="Khmer OS Siemreap"/>
+          <w:lang w:val="en-US"/>
+        </w:rPr>
+        <w:t xml:space="preserve"> </w:t>
+      </w:r>
+      <w:proofErr w:type="spellStart"/>
+      <w:r>
+        <w:rPr>
+          <w:rFonts w:ascii="Khmer OS Siemreap" w:hAnsi="Khmer OS Siemreap" w:cs="Khmer OS Siemreap"/>
+          <w:lang w:val="en-US"/>
+        </w:rPr>
+        <w:t>អ្នកប្រើប្រាស</w:t>
+      </w:r>
+      <w:proofErr w:type="spellEnd"/>
+      <w:r>
+        <w:rPr>
+          <w:rFonts w:ascii="Khmer OS Siemreap" w:hAnsi="Khmer OS Siemreap" w:cs="Khmer OS Siemreap"/>
+          <w:lang w:val="en-US"/>
+        </w:rPr>
+        <w:t xml:space="preserve">់ upload </w:t>
+      </w:r>
+      <w:proofErr w:type="spellStart"/>
+      <w:r>
+        <w:rPr>
+          <w:rFonts w:ascii="Khmer OS Siemreap" w:hAnsi="Khmer OS Siemreap" w:cs="Khmer OS Siemreap"/>
+          <w:lang w:val="en-US"/>
+        </w:rPr>
+        <w:t>រូបភាពដែលមានទំហំធំនោះមិនល្អនោះទេក្នុងការប្រើ</w:t>
+      </w:r>
+      <w:r>
+        <w:rPr>
+          <w:rFonts w:ascii="Khmer OS Siemreap" w:hAnsi="Khmer OS Siemreap" w:cs="Khmer OS Siemreap"/>
+          <w:lang w:val="en-US"/>
+        </w:rPr>
+        <w:t>ទំហំដើម</w:t>
+      </w:r>
+      <w:proofErr w:type="spellEnd"/>
+      <w:r>
+        <w:rPr>
+          <w:rFonts w:ascii="Khmer OS Siemreap" w:hAnsi="Khmer OS Siemreap" w:cs="Khmer OS Siemreap"/>
+          <w:lang w:val="en-US"/>
+        </w:rPr>
+        <w:t xml:space="preserve"> </w:t>
+      </w:r>
+      <w:proofErr w:type="spellStart"/>
+      <w:r>
+        <w:rPr>
+          <w:rFonts w:ascii="Khmer OS Siemreap" w:hAnsi="Khmer OS Siemreap" w:cs="Khmer OS Siemreap"/>
+          <w:lang w:val="en-US"/>
+        </w:rPr>
+        <w:t>ដូចនេះយើងត្រូវតែ</w:t>
+      </w:r>
+      <w:proofErr w:type="spellEnd"/>
+      <w:r>
+        <w:rPr>
+          <w:rFonts w:ascii="Khmer OS Siemreap" w:hAnsi="Khmer OS Siemreap" w:cs="Khmer OS Siemreap"/>
+          <w:lang w:val="en-US"/>
+        </w:rPr>
+        <w:t xml:space="preserve"> Resize </w:t>
+      </w:r>
+      <w:proofErr w:type="spellStart"/>
+      <w:r>
+        <w:rPr>
+          <w:rFonts w:ascii="Khmer OS Siemreap" w:hAnsi="Khmer OS Siemreap" w:cs="Khmer OS Siemreap"/>
+          <w:lang w:val="en-US"/>
+        </w:rPr>
+        <w:t>វា</w:t>
+      </w:r>
+      <w:proofErr w:type="spellEnd"/>
+      <w:r>
+        <w:rPr>
+          <w:rFonts w:ascii="Khmer OS Siemreap" w:hAnsi="Khmer OS Siemreap" w:cs="Khmer OS Siemreap"/>
+          <w:lang w:val="en-US"/>
+        </w:rPr>
+        <w:t xml:space="preserve">។ </w:t>
+      </w:r>
+      <w:proofErr w:type="spellStart"/>
+      <w:r>
+        <w:rPr>
+          <w:rFonts w:ascii="Khmer OS Siemreap" w:hAnsi="Khmer OS Siemreap" w:cs="Khmer OS Siemreap"/>
+          <w:lang w:val="en-US"/>
+        </w:rPr>
+        <w:t>ធ្វើដូចនេះបានយើងអាចប្រើ</w:t>
+      </w:r>
+      <w:proofErr w:type="spellEnd"/>
+      <w:r>
+        <w:rPr>
+          <w:rFonts w:ascii="Khmer OS Siemreap" w:hAnsi="Khmer OS Siemreap" w:cs="Khmer OS Siemreap"/>
+          <w:lang w:val="en-US"/>
+        </w:rPr>
+        <w:t xml:space="preserve"> property </w:t>
+      </w:r>
+      <w:proofErr w:type="spellStart"/>
+      <w:r>
+        <w:rPr>
+          <w:rFonts w:ascii="Khmer OS Siemreap" w:hAnsi="Khmer OS Siemreap" w:cs="Khmer OS Siemreap"/>
+          <w:lang w:val="en-US"/>
+        </w:rPr>
+        <w:t>របស</w:t>
+      </w:r>
+      <w:proofErr w:type="spellEnd"/>
+      <w:r>
+        <w:rPr>
+          <w:rFonts w:ascii="Khmer OS Siemreap" w:hAnsi="Khmer OS Siemreap" w:cs="Khmer OS Siemreap"/>
+          <w:lang w:val="en-US"/>
+        </w:rPr>
+        <w:t xml:space="preserve">់ imagekit.to </w:t>
+      </w:r>
+      <w:proofErr w:type="spellStart"/>
+      <w:r>
+        <w:rPr>
+          <w:rFonts w:ascii="Khmer OS Siemreap" w:hAnsi="Khmer OS Siemreap" w:cs="Khmer OS Siemreap"/>
+          <w:lang w:val="en-US"/>
+        </w:rPr>
+        <w:t>នៅក្នុង</w:t>
+      </w:r>
+      <w:proofErr w:type="spellEnd"/>
+      <w:r>
+        <w:rPr>
+          <w:rFonts w:ascii="Khmer OS Siemreap" w:hAnsi="Khmer OS Siemreap" w:cs="Khmer OS Siemreap"/>
+          <w:lang w:val="en-US"/>
+        </w:rPr>
+        <w:t xml:space="preserve"> </w:t>
+      </w:r>
+      <w:proofErr w:type="spellStart"/>
+      <w:r>
+        <w:rPr>
+          <w:rFonts w:ascii="Khmer OS Siemreap" w:hAnsi="Khmer OS Siemreap" w:cs="Khmer OS Siemreap"/>
+          <w:lang w:val="en-US"/>
+        </w:rPr>
+        <w:t>Image.jsx</w:t>
+      </w:r>
+      <w:proofErr w:type="spellEnd"/>
+      <w:r>
+        <w:rPr>
+          <w:rFonts w:ascii="Khmer OS Siemreap" w:hAnsi="Khmer OS Siemreap" w:cs="Khmer OS Siemreap"/>
+          <w:lang w:val="en-US"/>
+        </w:rPr>
+        <w:t xml:space="preserve"> component</w:t>
+      </w:r>
+      <w:r>
+        <w:rPr>
+          <w:rFonts w:ascii="Khmer OS Siemreap" w:hAnsi="Khmer OS Siemreap" w:cs="Khmer OS Siemreap"/>
+          <w:lang w:val="en-US"/>
+        </w:rPr>
+        <w:t xml:space="preserve"> </w:t>
+      </w:r>
+    </w:p>
+    <w:p>
+      <w:pPr>
+        <w:shd w:val="clear" w:color="auto" w:fill="1F1F1F"/>
+        <w:spacing w:line="405" w:lineRule="atLeast"/>
+        <w:ind w:firstLine="720"/>
+        <w:rPr>
+          <w:rFonts w:ascii="Menlo" w:hAnsi="Menlo" w:cs="Menlo"/>
+          <w:color w:val="CCCCCC"/>
+          <w:sz w:val="27"/>
+          <w:szCs w:val="27"/>
+        </w:rPr>
+      </w:pPr>
+      <w:r>
+        <w:rPr>
+          <w:rFonts w:ascii="Menlo" w:hAnsi="Menlo" w:cs="Menlo"/>
+          <w:color w:val="9CDCFE"/>
+          <w:sz w:val="27"/>
+          <w:szCs w:val="27"/>
+        </w:rPr>
+        <w:t>transformation</w:t>
+      </w:r>
+      <w:r>
+        <w:rPr>
+          <w:rFonts w:ascii="Menlo" w:hAnsi="Menlo" w:cs="Menlo"/>
+          <w:color w:val="D4D4D4"/>
+          <w:sz w:val="27"/>
+          <w:szCs w:val="27"/>
+        </w:rPr>
+        <w:t>=</w:t>
+      </w:r>
+      <w:r>
+        <w:rPr>
+          <w:rFonts w:ascii="Menlo" w:hAnsi="Menlo" w:cs="Menlo"/>
+          <w:color w:val="569CD6"/>
+          <w:sz w:val="27"/>
+          <w:szCs w:val="27"/>
+        </w:rPr>
+        <w:t>{</w:t>
+      </w:r>
+      <w:r>
+        <w:rPr>
+          <w:rFonts w:ascii="Menlo" w:hAnsi="Menlo" w:cs="Menlo"/>
+          <w:color w:val="D4D4D4"/>
+          <w:sz w:val="27"/>
+          <w:szCs w:val="27"/>
+        </w:rPr>
+        <w:t>[</w:t>
+      </w:r>
+    </w:p>
+    <w:p>
+      <w:pPr>
+        <w:shd w:val="clear" w:color="auto" w:fill="1F1F1F"/>
+        <w:spacing w:line="405" w:lineRule="atLeast"/>
+        <w:rPr>
+          <w:rFonts w:ascii="Menlo" w:hAnsi="Menlo" w:cs="Menlo"/>
+          <w:color w:val="CCCCCC"/>
+          <w:sz w:val="27"/>
+          <w:szCs w:val="27"/>
+        </w:rPr>
+      </w:pPr>
+      <w:r>
+        <w:rPr>
+          <w:rFonts w:ascii="Menlo" w:hAnsi="Menlo" w:cs="Menlo"/>
+          <w:color w:val="D4D4D4"/>
+          <w:sz w:val="27"/>
+          <w:szCs w:val="27"/>
+        </w:rPr>
+        <w:t xml:space="preserve">        {</w:t>
+      </w:r>
+    </w:p>
+    <w:p>
+      <w:pPr>
+        <w:shd w:val="clear" w:color="auto" w:fill="1F1F1F"/>
+        <w:spacing w:line="405" w:lineRule="atLeast"/>
+        <w:rPr>
+          <w:rFonts w:ascii="Menlo" w:hAnsi="Menlo" w:cs="Menlo"/>
+          <w:color w:val="CCCCCC"/>
+          <w:sz w:val="27"/>
+          <w:szCs w:val="27"/>
+        </w:rPr>
+      </w:pPr>
+      <w:r>
+        <w:rPr>
+          <w:rFonts w:ascii="Menlo" w:hAnsi="Menlo" w:cs="Menlo"/>
+          <w:color w:val="D4D4D4"/>
+          <w:sz w:val="27"/>
+          <w:szCs w:val="27"/>
+        </w:rPr>
+        <w:t xml:space="preserve">          </w:t>
+      </w:r>
+      <w:r>
+        <w:rPr>
+          <w:rFonts w:ascii="Menlo" w:hAnsi="Menlo" w:cs="Menlo"/>
+          <w:color w:val="9CDCFE"/>
+          <w:sz w:val="27"/>
+          <w:szCs w:val="27"/>
+        </w:rPr>
+        <w:t>width:</w:t>
+      </w:r>
+      <w:r>
+        <w:rPr>
+          <w:rFonts w:ascii="Menlo" w:hAnsi="Menlo" w:cs="Menlo"/>
+          <w:color w:val="D4D4D4"/>
+          <w:sz w:val="27"/>
+          <w:szCs w:val="27"/>
+        </w:rPr>
+        <w:t xml:space="preserve"> </w:t>
+      </w:r>
+      <w:r>
+        <w:rPr>
+          <w:rFonts w:ascii="Menlo" w:hAnsi="Menlo" w:cs="Menlo"/>
+          <w:color w:val="9CDCFE"/>
+          <w:sz w:val="27"/>
+          <w:szCs w:val="27"/>
+        </w:rPr>
+        <w:t>w</w:t>
+      </w:r>
+      <w:r>
+        <w:rPr>
+          <w:rFonts w:ascii="Menlo" w:hAnsi="Menlo" w:cs="Menlo"/>
+          <w:color w:val="D4D4D4"/>
+          <w:sz w:val="27"/>
+          <w:szCs w:val="27"/>
+        </w:rPr>
+        <w:t>,</w:t>
+      </w:r>
+    </w:p>
+    <w:p>
+      <w:pPr>
+        <w:shd w:val="clear" w:color="auto" w:fill="1F1F1F"/>
+        <w:spacing w:line="405" w:lineRule="atLeast"/>
+        <w:rPr>
+          <w:rFonts w:ascii="Menlo" w:hAnsi="Menlo" w:cs="Menlo"/>
+          <w:color w:val="CCCCCC"/>
+          <w:sz w:val="27"/>
+          <w:szCs w:val="27"/>
+        </w:rPr>
+      </w:pPr>
+      <w:r>
+        <w:rPr>
+          <w:rFonts w:ascii="Menlo" w:hAnsi="Menlo" w:cs="Menlo"/>
+          <w:color w:val="D4D4D4"/>
+          <w:sz w:val="27"/>
+          <w:szCs w:val="27"/>
+        </w:rPr>
+        <w:t xml:space="preserve">          </w:t>
+      </w:r>
+      <w:r>
+        <w:rPr>
+          <w:rFonts w:ascii="Menlo" w:hAnsi="Menlo" w:cs="Menlo"/>
+          <w:color w:val="9CDCFE"/>
+          <w:sz w:val="27"/>
+          <w:szCs w:val="27"/>
+        </w:rPr>
+        <w:t>height:</w:t>
+      </w:r>
+      <w:r>
+        <w:rPr>
+          <w:rFonts w:ascii="Menlo" w:hAnsi="Menlo" w:cs="Menlo"/>
+          <w:color w:val="D4D4D4"/>
+          <w:sz w:val="27"/>
+          <w:szCs w:val="27"/>
+        </w:rPr>
+        <w:t xml:space="preserve"> </w:t>
+      </w:r>
+      <w:r>
+        <w:rPr>
+          <w:rFonts w:ascii="Menlo" w:hAnsi="Menlo" w:cs="Menlo"/>
+          <w:color w:val="9CDCFE"/>
+          <w:sz w:val="27"/>
+          <w:szCs w:val="27"/>
+        </w:rPr>
+        <w:t>h</w:t>
+      </w:r>
+      <w:r>
+        <w:rPr>
+          <w:rFonts w:ascii="Menlo" w:hAnsi="Menlo" w:cs="Menlo"/>
+          <w:color w:val="D4D4D4"/>
+          <w:sz w:val="27"/>
+          <w:szCs w:val="27"/>
+        </w:rPr>
+        <w:t>,</w:t>
+      </w:r>
+    </w:p>
+    <w:p>
+      <w:pPr>
+        <w:shd w:val="clear" w:color="auto" w:fill="1F1F1F"/>
+        <w:spacing w:line="405" w:lineRule="atLeast"/>
+        <w:rPr>
+          <w:rFonts w:ascii="Menlo" w:hAnsi="Menlo" w:cs="Menlo"/>
+          <w:color w:val="CCCCCC"/>
+          <w:sz w:val="27"/>
+          <w:szCs w:val="27"/>
+        </w:rPr>
+      </w:pPr>
+      <w:r>
+        <w:rPr>
+          <w:rFonts w:ascii="Menlo" w:hAnsi="Menlo" w:cs="Menlo"/>
+          <w:color w:val="D4D4D4"/>
+          <w:sz w:val="27"/>
+          <w:szCs w:val="27"/>
+        </w:rPr>
+        <w:t xml:space="preserve">        },</w:t>
+      </w:r>
+    </w:p>
+    <w:p>
+      <w:pPr>
+        <w:shd w:val="clear" w:color="auto" w:fill="1F1F1F"/>
+        <w:spacing w:line="405" w:lineRule="atLeast"/>
+        <w:rPr>
+          <w:rFonts w:ascii="Menlo" w:hAnsi="Menlo" w:cs="Menlo"/>
+          <w:color w:val="CCCCCC"/>
+          <w:sz w:val="27"/>
+          <w:szCs w:val="27"/>
+        </w:rPr>
+      </w:pPr>
+      <w:r>
+        <w:rPr>
+          <w:rFonts w:ascii="Menlo" w:hAnsi="Menlo" w:cs="Menlo"/>
+          <w:color w:val="D4D4D4"/>
+          <w:sz w:val="27"/>
+          <w:szCs w:val="27"/>
+        </w:rPr>
+        <w:t xml:space="preserve">      ]</w:t>
+      </w:r>
+      <w:r>
+        <w:rPr>
+          <w:rFonts w:ascii="Menlo" w:hAnsi="Menlo" w:cs="Menlo"/>
+          <w:color w:val="569CD6"/>
+          <w:sz w:val="27"/>
+          <w:szCs w:val="27"/>
+        </w:rPr>
+        <w:t>}</w:t>
+      </w:r>
+    </w:p>
+    <w:p>
+      <w:pPr>
+        <w:jc w:val="both"/>
+        <w:rPr>
+          <w:rFonts w:ascii="Khmer OS Siemreap" w:hAnsi="Khmer OS Siemreap" w:cs="Khmer OS Siemreap"/>
+          <w:lang w:val="en-US"/>
+        </w:rPr>
+      </w:pPr>
+      <w:r>
+        <w:rPr>
+          <w:rFonts w:ascii="Khmer OS Siemreap" w:hAnsi="Khmer OS Siemreap" w:cs="Khmer OS Siemreap"/>
+          <w:lang w:val="en-US"/>
+        </w:rPr>
+        <w:t xml:space="preserve"> </w:t>
+      </w:r>
+    </w:p>
+    <w:p>
+      <w:pPr>
+        <w:jc w:val="both"/>
+        <w:rPr>
+          <w:rFonts w:ascii="Khmer OS Siemreap" w:hAnsi="Khmer OS Siemreap" w:cs="Khmer OS Siemreap"/>
+          <w:lang w:val="en-US"/>
+        </w:rPr>
+      </w:pPr>
+      <w:proofErr w:type="spellStart"/>
+      <w:r>
+        <w:rPr>
+          <w:rFonts w:ascii="Khmer OS Siemreap" w:hAnsi="Khmer OS Siemreap" w:cs="Khmer OS Siemreap"/>
+          <w:lang w:val="en-US"/>
+        </w:rPr>
+        <w:t>កូដក្នុង Image.jsx</w:t>
+      </w:r>
+      <w:proofErr w:type="spellEnd"/>
+    </w:p>
+    <w:p>
+      <w:pPr>
+        <w:shd w:val="clear" w:color="auto" w:fill="1F1F1F"/>
+        <w:spacing w:line="405" w:lineRule="atLeast"/>
+        <w:rPr>
+          <w:rFonts w:ascii="Menlo" w:hAnsi="Menlo" w:cs="Menlo"/>
+          <w:color w:val="CCCCCC"/>
+          <w:sz w:val="27"/>
+          <w:szCs w:val="27"/>
+        </w:rPr>
+      </w:pPr>
+      <w:r>
+        <w:rPr>
+          <w:rFonts w:ascii="Menlo" w:hAnsi="Menlo" w:cs="Menlo"/>
+          <w:color w:val="C586C0"/>
+          <w:sz w:val="27"/>
+          <w:szCs w:val="27"/>
+        </w:rPr>
+        <w:t>import</w:t>
+      </w:r>
+      <w:r>
+        <w:rPr>
+          <w:rFonts w:ascii="Menlo" w:hAnsi="Menlo" w:cs="Menlo"/>
+          <w:color w:val="CCCCCC"/>
+          <w:sz w:val="27"/>
+          <w:szCs w:val="27"/>
+        </w:rPr>
+        <w:t xml:space="preserve"> { </w:t>
+      </w:r>
+      <w:r>
+        <w:rPr>
+          <w:rFonts w:ascii="Menlo" w:hAnsi="Menlo" w:cs="Menlo"/>
+          <w:color w:val="9CDCFE"/>
+          <w:sz w:val="27"/>
+          <w:szCs w:val="27"/>
+        </w:rPr>
+        <w:t>IKImage</w:t>
+      </w:r>
+      <w:r>
+        <w:rPr>
+          <w:rFonts w:ascii="Menlo" w:hAnsi="Menlo" w:cs="Menlo"/>
+          <w:color w:val="CCCCCC"/>
+          <w:sz w:val="27"/>
+          <w:szCs w:val="27"/>
+        </w:rPr>
+        <w:t xml:space="preserve"> } </w:t>
+      </w:r>
+      <w:r>
+        <w:rPr>
+          <w:rFonts w:ascii="Menlo" w:hAnsi="Menlo" w:cs="Menlo"/>
+          <w:color w:val="C586C0"/>
+          <w:sz w:val="27"/>
+          <w:szCs w:val="27"/>
+        </w:rPr>
+        <w:t>from</w:t>
+      </w:r>
+      <w:r>
+        <w:rPr>
+          <w:rFonts w:ascii="Menlo" w:hAnsi="Menlo" w:cs="Menlo"/>
+          <w:color w:val="CCCCCC"/>
+          <w:sz w:val="27"/>
+          <w:szCs w:val="27"/>
+        </w:rPr>
+        <w:t xml:space="preserve"> </w:t>
+      </w:r>
+      <w:r>
+        <w:rPr>
+          <w:rFonts w:ascii="Menlo" w:hAnsi="Menlo" w:cs="Menlo"/>
+          <w:color w:val="CE9178"/>
+          <w:sz w:val="27"/>
+          <w:szCs w:val="27"/>
+        </w:rPr>
+        <w:t>"imagekitio-react"</w:t>
+      </w:r>
+      <w:r>
+        <w:rPr>
+          <w:rFonts w:ascii="Menlo" w:hAnsi="Menlo" w:cs="Menlo"/>
+          <w:color w:val="CCCCCC"/>
+          <w:sz w:val="27"/>
+          <w:szCs w:val="27"/>
+        </w:rPr>
+        <w:t>;</w:t>
+      </w:r>
+    </w:p>
+    <w:p>
+      <w:pPr>
+        <w:shd w:val="clear" w:color="auto" w:fill="1F1F1F"/>
+        <w:spacing w:line="405" w:lineRule="atLeast"/>
+        <w:rPr>
+          <w:rFonts w:ascii="Menlo" w:hAnsi="Menlo" w:cs="Menlo"/>
+          <w:color w:val="CCCCCC"/>
+          <w:sz w:val="27"/>
+          <w:szCs w:val="27"/>
+        </w:rPr>
+      </w:pPr>
+    </w:p>
+    <w:p>
+      <w:pPr>
+        <w:shd w:val="clear" w:color="auto" w:fill="1F1F1F"/>
+        <w:spacing w:line="405" w:lineRule="atLeast"/>
+        <w:rPr>
+          <w:rFonts w:ascii="Menlo" w:hAnsi="Menlo" w:cs="Menlo"/>
+          <w:color w:val="CCCCCC"/>
+          <w:sz w:val="27"/>
+          <w:szCs w:val="27"/>
+        </w:rPr>
+      </w:pPr>
+      <w:r>
+        <w:rPr>
+          <w:rFonts w:ascii="Menlo" w:hAnsi="Menlo" w:cs="Menlo"/>
+          <w:color w:val="569CD6"/>
+          <w:sz w:val="27"/>
+          <w:szCs w:val="27"/>
+        </w:rPr>
+        <w:t>const</w:t>
+      </w:r>
+      <w:r>
+        <w:rPr>
+          <w:rFonts w:ascii="Menlo" w:hAnsi="Menlo" w:cs="Menlo"/>
+          <w:color w:val="CCCCCC"/>
+          <w:sz w:val="27"/>
+          <w:szCs w:val="27"/>
+        </w:rPr>
+        <w:t xml:space="preserve"> </w:t>
+      </w:r>
+      <w:r>
+        <w:rPr>
+          <w:rFonts w:ascii="Menlo" w:hAnsi="Menlo" w:cs="Menlo"/>
+          <w:color w:val="DCDCAA"/>
+          <w:sz w:val="27"/>
+          <w:szCs w:val="27"/>
+        </w:rPr>
+        <w:t>Image</w:t>
+      </w:r>
+      <w:r>
+        <w:rPr>
+          <w:rFonts w:ascii="Menlo" w:hAnsi="Menlo" w:cs="Menlo"/>
+          <w:color w:val="CCCCCC"/>
+          <w:sz w:val="27"/>
+          <w:szCs w:val="27"/>
+        </w:rPr>
+        <w:t xml:space="preserve"> </w:t>
+      </w:r>
+      <w:r>
+        <w:rPr>
+          <w:rFonts w:ascii="Menlo" w:hAnsi="Menlo" w:cs="Menlo"/>
+          <w:color w:val="D4D4D4"/>
+          <w:sz w:val="27"/>
+          <w:szCs w:val="27"/>
+        </w:rPr>
+        <w:t>=</w:t>
+      </w:r>
+      <w:r>
+        <w:rPr>
+          <w:rFonts w:ascii="Menlo" w:hAnsi="Menlo" w:cs="Menlo"/>
+          <w:color w:val="CCCCCC"/>
+          <w:sz w:val="27"/>
+          <w:szCs w:val="27"/>
+        </w:rPr>
+        <w:t xml:space="preserve"> ({ </w:t>
+      </w:r>
+      <w:r>
+        <w:rPr>
+          <w:rFonts w:ascii="Menlo" w:hAnsi="Menlo" w:cs="Menlo"/>
+          <w:color w:val="9CDCFE"/>
+          <w:sz w:val="27"/>
+          <w:szCs w:val="27"/>
+        </w:rPr>
+        <w:t>src</w:t>
+      </w:r>
+      <w:r>
+        <w:rPr>
+          <w:rFonts w:ascii="Menlo" w:hAnsi="Menlo" w:cs="Menlo"/>
+          <w:color w:val="CCCCCC"/>
+          <w:sz w:val="27"/>
+          <w:szCs w:val="27"/>
+        </w:rPr>
+        <w:t xml:space="preserve">, </w:t>
+      </w:r>
+      <w:r>
+        <w:rPr>
+          <w:rFonts w:ascii="Menlo" w:hAnsi="Menlo" w:cs="Menlo"/>
+          <w:color w:val="9CDCFE"/>
+          <w:sz w:val="27"/>
+          <w:szCs w:val="27"/>
+        </w:rPr>
+        <w:t>classname</w:t>
+      </w:r>
+      <w:r>
+        <w:rPr>
+          <w:rFonts w:ascii="Menlo" w:hAnsi="Menlo" w:cs="Menlo"/>
+          <w:color w:val="CCCCCC"/>
+          <w:sz w:val="27"/>
+          <w:szCs w:val="27"/>
+        </w:rPr>
+        <w:t xml:space="preserve">, </w:t>
+      </w:r>
+      <w:r>
+        <w:rPr>
+          <w:rFonts w:ascii="Menlo" w:hAnsi="Menlo" w:cs="Menlo"/>
+          <w:color w:val="9CDCFE"/>
+          <w:sz w:val="27"/>
+          <w:szCs w:val="27"/>
+        </w:rPr>
+        <w:t>w</w:t>
+      </w:r>
+      <w:r>
+        <w:rPr>
+          <w:rFonts w:ascii="Menlo" w:hAnsi="Menlo" w:cs="Menlo"/>
+          <w:color w:val="CCCCCC"/>
+          <w:sz w:val="27"/>
+          <w:szCs w:val="27"/>
+        </w:rPr>
+        <w:t xml:space="preserve">, </w:t>
+      </w:r>
+      <w:r>
+        <w:rPr>
+          <w:rFonts w:ascii="Menlo" w:hAnsi="Menlo" w:cs="Menlo"/>
+          <w:color w:val="9CDCFE"/>
+          <w:sz w:val="27"/>
+          <w:szCs w:val="27"/>
+        </w:rPr>
+        <w:t>h</w:t>
+      </w:r>
+      <w:r>
+        <w:rPr>
+          <w:rFonts w:ascii="Menlo" w:hAnsi="Menlo" w:cs="Menlo"/>
+          <w:color w:val="CCCCCC"/>
+          <w:sz w:val="27"/>
+          <w:szCs w:val="27"/>
+        </w:rPr>
+        <w:t xml:space="preserve">, </w:t>
+      </w:r>
+      <w:r>
+        <w:rPr>
+          <w:rFonts w:ascii="Menlo" w:hAnsi="Menlo" w:cs="Menlo"/>
+          <w:color w:val="9CDCFE"/>
+          <w:sz w:val="27"/>
+          <w:szCs w:val="27"/>
+        </w:rPr>
+        <w:t>alt</w:t>
+      </w:r>
+      <w:r>
+        <w:rPr>
+          <w:rFonts w:ascii="Menlo" w:hAnsi="Menlo" w:cs="Menlo"/>
+          <w:color w:val="CCCCCC"/>
+          <w:sz w:val="27"/>
+          <w:szCs w:val="27"/>
+        </w:rPr>
+        <w:t xml:space="preserve"> }) </w:t>
+      </w:r>
+      <w:r>
+        <w:rPr>
+          <w:rFonts w:ascii="Menlo" w:hAnsi="Menlo" w:cs="Menlo"/>
+          <w:color w:val="569CD6"/>
+          <w:sz w:val="27"/>
+          <w:szCs w:val="27"/>
+        </w:rPr>
+        <w:t>=&gt;</w:t>
+      </w:r>
+      <w:r>
+        <w:rPr>
+          <w:rFonts w:ascii="Menlo" w:hAnsi="Menlo" w:cs="Menlo"/>
+          <w:color w:val="CCCCCC"/>
+          <w:sz w:val="27"/>
+          <w:szCs w:val="27"/>
+        </w:rPr>
+        <w:t xml:space="preserve"> {</w:t>
+      </w:r>
+    </w:p>
+    <w:p>
+      <w:pPr>
+        <w:shd w:val="clear" w:color="auto" w:fill="1F1F1F"/>
+        <w:spacing w:line="405" w:lineRule="atLeast"/>
+        <w:rPr>
+          <w:rFonts w:ascii="Menlo" w:hAnsi="Menlo" w:cs="Menlo"/>
+          <w:color w:val="CCCCCC"/>
+          <w:sz w:val="27"/>
+          <w:szCs w:val="27"/>
+        </w:rPr>
+      </w:pPr>
+      <w:r>
+        <w:rPr>
+          <w:rFonts w:ascii="Menlo" w:hAnsi="Menlo" w:cs="Menlo"/>
+          <w:color w:val="CCCCCC"/>
+          <w:sz w:val="27"/>
+          <w:szCs w:val="27"/>
+        </w:rPr>
+        <w:t xml:space="preserve">  </w:t>
+      </w:r>
+      <w:r>
+        <w:rPr>
+          <w:rFonts w:ascii="Menlo" w:hAnsi="Menlo" w:cs="Menlo"/>
+          <w:color w:val="C586C0"/>
+          <w:sz w:val="27"/>
+          <w:szCs w:val="27"/>
+        </w:rPr>
+        <w:t>return</w:t>
+      </w:r>
+      <w:r>
+        <w:rPr>
+          <w:rFonts w:ascii="Menlo" w:hAnsi="Menlo" w:cs="Menlo"/>
+          <w:color w:val="CCCCCC"/>
+          <w:sz w:val="27"/>
+          <w:szCs w:val="27"/>
+        </w:rPr>
+        <w:t xml:space="preserve"> (</w:t>
+      </w:r>
+    </w:p>
+    <w:p>
+      <w:pPr>
+        <w:shd w:val="clear" w:color="auto" w:fill="1F1F1F"/>
+        <w:spacing w:line="405" w:lineRule="atLeast"/>
+        <w:rPr>
+          <w:rFonts w:ascii="Menlo" w:hAnsi="Menlo" w:cs="Menlo"/>
+          <w:color w:val="CCCCCC"/>
+          <w:sz w:val="27"/>
+          <w:szCs w:val="27"/>
+        </w:rPr>
+      </w:pPr>
+      <w:r>
+        <w:rPr>
+          <w:rFonts w:ascii="Menlo" w:hAnsi="Menlo" w:cs="Menlo"/>
+          <w:color w:val="CCCCCC"/>
+          <w:sz w:val="27"/>
+          <w:szCs w:val="27"/>
+        </w:rPr>
+        <w:t xml:space="preserve">    </w:t>
+      </w:r>
+      <w:r>
+        <w:rPr>
+          <w:rFonts w:ascii="Menlo" w:hAnsi="Menlo" w:cs="Menlo"/>
+          <w:color w:val="808080"/>
+          <w:sz w:val="27"/>
+          <w:szCs w:val="27"/>
+        </w:rPr>
+        <w:t>&lt;</w:t>
+      </w:r>
+      <w:r>
+        <w:rPr>
+          <w:rFonts w:ascii="Menlo" w:hAnsi="Menlo" w:cs="Menlo"/>
+          <w:color w:val="4EC9B0"/>
+          <w:sz w:val="27"/>
+          <w:szCs w:val="27"/>
+        </w:rPr>
+        <w:t>IKImage</w:t>
+      </w:r>
+    </w:p>
+    <w:p>
+      <w:pPr>
+        <w:shd w:val="clear" w:color="auto" w:fill="1F1F1F"/>
+        <w:spacing w:line="405" w:lineRule="atLeast"/>
+        <w:rPr>
+          <w:rFonts w:ascii="Menlo" w:hAnsi="Menlo" w:cs="Menlo"/>
+          <w:color w:val="CCCCCC"/>
+          <w:sz w:val="27"/>
+          <w:szCs w:val="27"/>
+        </w:rPr>
+      </w:pPr>
+      <w:r>
+        <w:rPr>
+          <w:rFonts w:ascii="Menlo" w:hAnsi="Menlo" w:cs="Menlo"/>
+          <w:color w:val="CCCCCC"/>
+          <w:sz w:val="27"/>
+          <w:szCs w:val="27"/>
+        </w:rPr>
+        <w:t xml:space="preserve">      </w:t>
+      </w:r>
+      <w:r>
+        <w:rPr>
+          <w:rFonts w:ascii="Menlo" w:hAnsi="Menlo" w:cs="Menlo"/>
+          <w:color w:val="9CDCFE"/>
+          <w:sz w:val="27"/>
+          <w:szCs w:val="27"/>
+        </w:rPr>
+        <w:t>urlEndpoint</w:t>
+      </w:r>
+      <w:r>
+        <w:rPr>
+          <w:rFonts w:ascii="Menlo" w:hAnsi="Menlo" w:cs="Menlo"/>
+          <w:color w:val="D4D4D4"/>
+          <w:sz w:val="27"/>
+          <w:szCs w:val="27"/>
+        </w:rPr>
+        <w:t>=</w:t>
+      </w:r>
+      <w:r>
+        <w:rPr>
+          <w:rFonts w:ascii="Menlo" w:hAnsi="Menlo" w:cs="Menlo"/>
+          <w:color w:val="569CD6"/>
+          <w:sz w:val="27"/>
+          <w:szCs w:val="27"/>
+        </w:rPr>
+        <w:t>{</w:t>
+      </w:r>
+      <w:r>
+        <w:rPr>
+          <w:rFonts w:ascii="Menlo" w:hAnsi="Menlo" w:cs="Menlo"/>
+          <w:color w:val="C586C0"/>
+          <w:sz w:val="27"/>
+          <w:szCs w:val="27"/>
+        </w:rPr>
+        <w:t>import</w:t>
+      </w:r>
+      <w:r>
+        <w:rPr>
+          <w:rFonts w:ascii="Menlo" w:hAnsi="Menlo" w:cs="Menlo"/>
+          <w:color w:val="D4D4D4"/>
+          <w:sz w:val="27"/>
+          <w:szCs w:val="27"/>
+        </w:rPr>
+        <w:t>.</w:t>
+      </w:r>
+      <w:r>
+        <w:rPr>
+          <w:rFonts w:ascii="Menlo" w:hAnsi="Menlo" w:cs="Menlo"/>
+          <w:color w:val="9CDCFE"/>
+          <w:sz w:val="27"/>
+          <w:szCs w:val="27"/>
+        </w:rPr>
+        <w:t>meta</w:t>
+      </w:r>
+      <w:r>
+        <w:rPr>
+          <w:rFonts w:ascii="Menlo" w:hAnsi="Menlo" w:cs="Menlo"/>
+          <w:color w:val="D4D4D4"/>
+          <w:sz w:val="27"/>
+          <w:szCs w:val="27"/>
+        </w:rPr>
+        <w:t>.</w:t>
+      </w:r>
+      <w:r>
+        <w:rPr>
+          <w:rFonts w:ascii="Menlo" w:hAnsi="Menlo" w:cs="Menlo"/>
+          <w:color w:val="9CDCFE"/>
+          <w:sz w:val="27"/>
+          <w:szCs w:val="27"/>
+        </w:rPr>
+        <w:t>env</w:t>
+      </w:r>
+      <w:r>
+        <w:rPr>
+          <w:rFonts w:ascii="Menlo" w:hAnsi="Menlo" w:cs="Menlo"/>
+          <w:color w:val="D4D4D4"/>
+          <w:sz w:val="27"/>
+          <w:szCs w:val="27"/>
+        </w:rPr>
+        <w:t>.</w:t>
+      </w:r>
+      <w:r>
+        <w:rPr>
+          <w:rFonts w:ascii="Menlo" w:hAnsi="Menlo" w:cs="Menlo"/>
+          <w:color w:val="4FC1FF"/>
+          <w:sz w:val="27"/>
+          <w:szCs w:val="27"/>
+        </w:rPr>
+        <w:t>VITE_IMAGEKIT_URL_ENDPOINT</w:t>
+      </w:r>
+      <w:r>
+        <w:rPr>
+          <w:rFonts w:ascii="Menlo" w:hAnsi="Menlo" w:cs="Menlo"/>
+          <w:color w:val="569CD6"/>
+          <w:sz w:val="27"/>
+          <w:szCs w:val="27"/>
+        </w:rPr>
+        <w:t>}</w:t>
+      </w:r>
+    </w:p>
+    <w:p>
+      <w:pPr>
+        <w:shd w:val="clear" w:color="auto" w:fill="1F1F1F"/>
+        <w:spacing w:line="405" w:lineRule="atLeast"/>
+        <w:rPr>
+          <w:rFonts w:ascii="Menlo" w:hAnsi="Menlo" w:cs="Menlo"/>
+          <w:color w:val="CCCCCC"/>
+          <w:sz w:val="27"/>
+          <w:szCs w:val="27"/>
+        </w:rPr>
+      </w:pPr>
+      <w:r>
+        <w:rPr>
+          <w:rFonts w:ascii="Menlo" w:hAnsi="Menlo" w:cs="Menlo"/>
+          <w:color w:val="CCCCCC"/>
+          <w:sz w:val="27"/>
+          <w:szCs w:val="27"/>
+        </w:rPr>
+        <w:t xml:space="preserve">      </w:t>
+      </w:r>
+      <w:r>
+        <w:rPr>
+          <w:rFonts w:ascii="Menlo" w:hAnsi="Menlo" w:cs="Menlo"/>
+          <w:color w:val="9CDCFE"/>
+          <w:sz w:val="27"/>
+          <w:szCs w:val="27"/>
+        </w:rPr>
+        <w:t>path</w:t>
+      </w:r>
+      <w:r>
+        <w:rPr>
+          <w:rFonts w:ascii="Menlo" w:hAnsi="Menlo" w:cs="Menlo"/>
+          <w:color w:val="D4D4D4"/>
+          <w:sz w:val="27"/>
+          <w:szCs w:val="27"/>
+        </w:rPr>
+        <w:t>=</w:t>
+      </w:r>
+      <w:r>
+        <w:rPr>
+          <w:rFonts w:ascii="Menlo" w:hAnsi="Menlo" w:cs="Menlo"/>
+          <w:color w:val="569CD6"/>
+          <w:sz w:val="27"/>
+          <w:szCs w:val="27"/>
+        </w:rPr>
+        <w:t>{</w:t>
+      </w:r>
+      <w:r>
+        <w:rPr>
+          <w:rFonts w:ascii="Menlo" w:hAnsi="Menlo" w:cs="Menlo"/>
+          <w:color w:val="9CDCFE"/>
+          <w:sz w:val="27"/>
+          <w:szCs w:val="27"/>
+        </w:rPr>
+        <w:t>src</w:t>
+      </w:r>
+      <w:r>
+        <w:rPr>
+          <w:rFonts w:ascii="Menlo" w:hAnsi="Menlo" w:cs="Menlo"/>
+          <w:color w:val="569CD6"/>
+          <w:sz w:val="27"/>
+          <w:szCs w:val="27"/>
+        </w:rPr>
+        <w:t>}</w:t>
+      </w:r>
+    </w:p>
+    <w:p>
+      <w:pPr>
+        <w:shd w:val="clear" w:color="auto" w:fill="1F1F1F"/>
+        <w:spacing w:line="405" w:lineRule="atLeast"/>
+        <w:rPr>
+          <w:rFonts w:ascii="Menlo" w:hAnsi="Menlo" w:cs="Menlo"/>
+          <w:color w:val="CCCCCC"/>
+          <w:sz w:val="27"/>
+          <w:szCs w:val="27"/>
+        </w:rPr>
+      </w:pPr>
+      <w:r>
+        <w:rPr>
+          <w:rFonts w:ascii="Menlo" w:hAnsi="Menlo" w:cs="Menlo"/>
+          <w:color w:val="CCCCCC"/>
+          <w:sz w:val="27"/>
+          <w:szCs w:val="27"/>
+        </w:rPr>
+        <w:t xml:space="preserve">      </w:t>
+      </w:r>
+      <w:r>
+        <w:rPr>
+          <w:rFonts w:ascii="Menlo" w:hAnsi="Menlo" w:cs="Menlo"/>
+          <w:color w:val="9CDCFE"/>
+          <w:sz w:val="27"/>
+          <w:szCs w:val="27"/>
+        </w:rPr>
+        <w:t>className</w:t>
+      </w:r>
+      <w:r>
+        <w:rPr>
+          <w:rFonts w:ascii="Menlo" w:hAnsi="Menlo" w:cs="Menlo"/>
+          <w:color w:val="D4D4D4"/>
+          <w:sz w:val="27"/>
+          <w:szCs w:val="27"/>
+        </w:rPr>
+        <w:t>=</w:t>
+      </w:r>
+      <w:r>
+        <w:rPr>
+          <w:rFonts w:ascii="Menlo" w:hAnsi="Menlo" w:cs="Menlo"/>
+          <w:color w:val="569CD6"/>
+          <w:sz w:val="27"/>
+          <w:szCs w:val="27"/>
+        </w:rPr>
+        <w:t>{</w:t>
+      </w:r>
+      <w:r>
+        <w:rPr>
+          <w:rFonts w:ascii="Menlo" w:hAnsi="Menlo" w:cs="Menlo"/>
+          <w:color w:val="9CDCFE"/>
+          <w:sz w:val="27"/>
+          <w:szCs w:val="27"/>
+        </w:rPr>
+        <w:t>classname</w:t>
+      </w:r>
+      <w:r>
+        <w:rPr>
+          <w:rFonts w:ascii="Menlo" w:hAnsi="Menlo" w:cs="Menlo"/>
+          <w:color w:val="569CD6"/>
+          <w:sz w:val="27"/>
+          <w:szCs w:val="27"/>
+        </w:rPr>
+        <w:t>}</w:t>
+      </w:r>
+    </w:p>
+    <w:p>
+      <w:pPr>
+        <w:shd w:val="clear" w:color="auto" w:fill="1F1F1F"/>
+        <w:spacing w:line="405" w:lineRule="atLeast"/>
+        <w:rPr>
+          <w:rFonts w:ascii="Menlo" w:hAnsi="Menlo" w:cs="Menlo"/>
+          <w:color w:val="CCCCCC"/>
+          <w:sz w:val="27"/>
+          <w:szCs w:val="27"/>
+        </w:rPr>
+      </w:pPr>
+      <w:r>
+        <w:rPr>
+          <w:rFonts w:ascii="Menlo" w:hAnsi="Menlo" w:cs="Menlo"/>
+          <w:color w:val="CCCCCC"/>
+          <w:sz w:val="27"/>
+          <w:szCs w:val="27"/>
+        </w:rPr>
+        <w:t xml:space="preserve">      </w:t>
+      </w:r>
+      <w:r>
+        <w:rPr>
+          <w:rFonts w:ascii="Menlo" w:hAnsi="Menlo" w:cs="Menlo"/>
+          <w:color w:val="9CDCFE"/>
+          <w:sz w:val="27"/>
+          <w:szCs w:val="27"/>
+        </w:rPr>
+        <w:t>loading</w:t>
+      </w:r>
+      <w:r>
+        <w:rPr>
+          <w:rFonts w:ascii="Menlo" w:hAnsi="Menlo" w:cs="Menlo"/>
+          <w:color w:val="D4D4D4"/>
+          <w:sz w:val="27"/>
+          <w:szCs w:val="27"/>
+        </w:rPr>
+        <w:t>=</w:t>
+      </w:r>
+      <w:r>
+        <w:rPr>
+          <w:rFonts w:ascii="Menlo" w:hAnsi="Menlo" w:cs="Menlo"/>
+          <w:color w:val="CE9178"/>
+          <w:sz w:val="27"/>
+          <w:szCs w:val="27"/>
+        </w:rPr>
+        <w:t>"lazy"</w:t>
+      </w:r>
+    </w:p>
+    <w:p>
+      <w:pPr>
+        <w:shd w:val="clear" w:color="auto" w:fill="1F1F1F"/>
+        <w:spacing w:line="405" w:lineRule="atLeast"/>
+        <w:rPr>
+          <w:rFonts w:ascii="Menlo" w:hAnsi="Menlo" w:cs="Menlo"/>
+          <w:color w:val="CCCCCC"/>
+          <w:sz w:val="27"/>
+          <w:szCs w:val="27"/>
+        </w:rPr>
+      </w:pPr>
+      <w:r>
+        <w:rPr>
+          <w:rFonts w:ascii="Menlo" w:hAnsi="Menlo" w:cs="Menlo"/>
+          <w:color w:val="CCCCCC"/>
+          <w:sz w:val="27"/>
+          <w:szCs w:val="27"/>
+        </w:rPr>
+        <w:t xml:space="preserve">      </w:t>
+      </w:r>
+      <w:r>
+        <w:rPr>
+          <w:rFonts w:ascii="Menlo" w:hAnsi="Menlo" w:cs="Menlo"/>
+          <w:color w:val="9CDCFE"/>
+          <w:sz w:val="27"/>
+          <w:szCs w:val="27"/>
+        </w:rPr>
+        <w:t>lqip</w:t>
+      </w:r>
+      <w:r>
+        <w:rPr>
+          <w:rFonts w:ascii="Menlo" w:hAnsi="Menlo" w:cs="Menlo"/>
+          <w:color w:val="D4D4D4"/>
+          <w:sz w:val="27"/>
+          <w:szCs w:val="27"/>
+        </w:rPr>
+        <w:t>=</w:t>
+      </w:r>
+      <w:r>
+        <w:rPr>
+          <w:rFonts w:ascii="Menlo" w:hAnsi="Menlo" w:cs="Menlo"/>
+          <w:color w:val="569CD6"/>
+          <w:sz w:val="27"/>
+          <w:szCs w:val="27"/>
+        </w:rPr>
+        <w:t>{</w:t>
+      </w:r>
+      <w:r>
+        <w:rPr>
+          <w:rFonts w:ascii="Menlo" w:hAnsi="Menlo" w:cs="Menlo"/>
+          <w:color w:val="D4D4D4"/>
+          <w:sz w:val="27"/>
+          <w:szCs w:val="27"/>
+        </w:rPr>
+        <w:t xml:space="preserve">{ </w:t>
+      </w:r>
+      <w:r>
+        <w:rPr>
+          <w:rFonts w:ascii="Menlo" w:hAnsi="Menlo" w:cs="Menlo"/>
+          <w:color w:val="9CDCFE"/>
+          <w:sz w:val="27"/>
+          <w:szCs w:val="27"/>
+        </w:rPr>
+        <w:t>active:</w:t>
+      </w:r>
+      <w:r>
+        <w:rPr>
+          <w:rFonts w:ascii="Menlo" w:hAnsi="Menlo" w:cs="Menlo"/>
+          <w:color w:val="D4D4D4"/>
+          <w:sz w:val="27"/>
+          <w:szCs w:val="27"/>
+        </w:rPr>
+        <w:t xml:space="preserve"> </w:t>
+      </w:r>
+      <w:r>
+        <w:rPr>
+          <w:rFonts w:ascii="Menlo" w:hAnsi="Menlo" w:cs="Menlo"/>
+          <w:color w:val="569CD6"/>
+          <w:sz w:val="27"/>
+          <w:szCs w:val="27"/>
+        </w:rPr>
+        <w:t>true</w:t>
+      </w:r>
+      <w:r>
+        <w:rPr>
+          <w:rFonts w:ascii="Menlo" w:hAnsi="Menlo" w:cs="Menlo"/>
+          <w:color w:val="D4D4D4"/>
+          <w:sz w:val="27"/>
+          <w:szCs w:val="27"/>
+        </w:rPr>
+        <w:t xml:space="preserve">, </w:t>
+      </w:r>
+      <w:r>
+        <w:rPr>
+          <w:rFonts w:ascii="Menlo" w:hAnsi="Menlo" w:cs="Menlo"/>
+          <w:color w:val="9CDCFE"/>
+          <w:sz w:val="27"/>
+          <w:szCs w:val="27"/>
+        </w:rPr>
+        <w:t>quality:</w:t>
+      </w:r>
+      <w:r>
+        <w:rPr>
+          <w:rFonts w:ascii="Menlo" w:hAnsi="Menlo" w:cs="Menlo"/>
+          <w:color w:val="D4D4D4"/>
+          <w:sz w:val="27"/>
+          <w:szCs w:val="27"/>
+        </w:rPr>
+        <w:t xml:space="preserve"> </w:t>
+      </w:r>
+      <w:r>
+        <w:rPr>
+          <w:rFonts w:ascii="Menlo" w:hAnsi="Menlo" w:cs="Menlo"/>
+          <w:color w:val="B5CEA8"/>
+          <w:sz w:val="27"/>
+          <w:szCs w:val="27"/>
+        </w:rPr>
+        <w:t>20</w:t>
+      </w:r>
+      <w:r>
+        <w:rPr>
+          <w:rFonts w:ascii="Menlo" w:hAnsi="Menlo" w:cs="Menlo"/>
+          <w:color w:val="D4D4D4"/>
+          <w:sz w:val="27"/>
+          <w:szCs w:val="27"/>
+        </w:rPr>
+        <w:t xml:space="preserve"> }</w:t>
+      </w:r>
+      <w:r>
+        <w:rPr>
+          <w:rFonts w:ascii="Menlo" w:hAnsi="Menlo" w:cs="Menlo"/>
+          <w:color w:val="569CD6"/>
+          <w:sz w:val="27"/>
+          <w:szCs w:val="27"/>
+        </w:rPr>
+        <w:t>}</w:t>
+      </w:r>
+    </w:p>
+    <w:p>
+      <w:pPr>
+        <w:shd w:val="clear" w:color="auto" w:fill="1F1F1F"/>
+        <w:spacing w:line="405" w:lineRule="atLeast"/>
+        <w:rPr>
+          <w:rFonts w:ascii="Menlo" w:hAnsi="Menlo" w:cs="Menlo"/>
+          <w:color w:val="CCCCCC"/>
+          <w:sz w:val="27"/>
+          <w:szCs w:val="27"/>
+        </w:rPr>
+      </w:pPr>
+      <w:r>
+        <w:rPr>
+          <w:rFonts w:ascii="Menlo" w:hAnsi="Menlo" w:cs="Menlo"/>
+          <w:color w:val="CCCCCC"/>
+          <w:sz w:val="27"/>
+          <w:szCs w:val="27"/>
+        </w:rPr>
+        <w:t xml:space="preserve">      </w:t>
+      </w:r>
+      <w:r>
+        <w:rPr>
+          <w:rFonts w:ascii="Menlo" w:hAnsi="Menlo" w:cs="Menlo"/>
+          <w:color w:val="9CDCFE"/>
+          <w:sz w:val="27"/>
+          <w:szCs w:val="27"/>
+        </w:rPr>
+        <w:t>alt</w:t>
+      </w:r>
+      <w:r>
+        <w:rPr>
+          <w:rFonts w:ascii="Menlo" w:hAnsi="Menlo" w:cs="Menlo"/>
+          <w:color w:val="D4D4D4"/>
+          <w:sz w:val="27"/>
+          <w:szCs w:val="27"/>
+        </w:rPr>
+        <w:t>=</w:t>
+      </w:r>
+      <w:r>
+        <w:rPr>
+          <w:rFonts w:ascii="Menlo" w:hAnsi="Menlo" w:cs="Menlo"/>
+          <w:color w:val="569CD6"/>
+          <w:sz w:val="27"/>
+          <w:szCs w:val="27"/>
+        </w:rPr>
+        <w:t>{</w:t>
+      </w:r>
+      <w:r>
+        <w:rPr>
+          <w:rFonts w:ascii="Menlo" w:hAnsi="Menlo" w:cs="Menlo"/>
+          <w:color w:val="9CDCFE"/>
+          <w:sz w:val="27"/>
+          <w:szCs w:val="27"/>
+        </w:rPr>
+        <w:t>alt</w:t>
+      </w:r>
+      <w:r>
+        <w:rPr>
+          <w:rFonts w:ascii="Menlo" w:hAnsi="Menlo" w:cs="Menlo"/>
+          <w:color w:val="569CD6"/>
+          <w:sz w:val="27"/>
+          <w:szCs w:val="27"/>
+        </w:rPr>
+        <w:t>}</w:t>
+      </w:r>
+    </w:p>
+    <w:p>
+      <w:pPr>
+        <w:shd w:val="clear" w:color="auto" w:fill="1F1F1F"/>
+        <w:spacing w:line="405" w:lineRule="atLeast"/>
+        <w:rPr>
+          <w:rFonts w:ascii="Menlo" w:hAnsi="Menlo" w:cs="Menlo"/>
+          <w:color w:val="CCCCCC"/>
+          <w:sz w:val="27"/>
+          <w:szCs w:val="27"/>
+        </w:rPr>
+      </w:pPr>
+      <w:r>
+        <w:rPr>
+          <w:rFonts w:ascii="Menlo" w:hAnsi="Menlo" w:cs="Menlo"/>
+          <w:color w:val="CCCCCC"/>
+          <w:sz w:val="27"/>
+          <w:szCs w:val="27"/>
+        </w:rPr>
+        <w:t xml:space="preserve">      </w:t>
+      </w:r>
+      <w:r>
+        <w:rPr>
+          <w:rFonts w:ascii="Menlo" w:hAnsi="Menlo" w:cs="Menlo"/>
+          <w:color w:val="9CDCFE"/>
+          <w:sz w:val="27"/>
+          <w:szCs w:val="27"/>
+        </w:rPr>
+        <w:t>width</w:t>
+      </w:r>
+      <w:r>
+        <w:rPr>
+          <w:rFonts w:ascii="Menlo" w:hAnsi="Menlo" w:cs="Menlo"/>
+          <w:color w:val="D4D4D4"/>
+          <w:sz w:val="27"/>
+          <w:szCs w:val="27"/>
+        </w:rPr>
+        <w:t>=</w:t>
+      </w:r>
+      <w:r>
+        <w:rPr>
+          <w:rFonts w:ascii="Menlo" w:hAnsi="Menlo" w:cs="Menlo"/>
+          <w:color w:val="569CD6"/>
+          <w:sz w:val="27"/>
+          <w:szCs w:val="27"/>
+        </w:rPr>
+        <w:t>{</w:t>
+      </w:r>
+      <w:r>
+        <w:rPr>
+          <w:rFonts w:ascii="Menlo" w:hAnsi="Menlo" w:cs="Menlo"/>
+          <w:color w:val="9CDCFE"/>
+          <w:sz w:val="27"/>
+          <w:szCs w:val="27"/>
+        </w:rPr>
+        <w:t>w</w:t>
+      </w:r>
+      <w:r>
+        <w:rPr>
+          <w:rFonts w:ascii="Menlo" w:hAnsi="Menlo" w:cs="Menlo"/>
+          <w:color w:val="569CD6"/>
+          <w:sz w:val="27"/>
+          <w:szCs w:val="27"/>
+        </w:rPr>
+        <w:t>}</w:t>
+      </w:r>
+    </w:p>
+    <w:p>
+      <w:pPr>
+        <w:shd w:val="clear" w:color="auto" w:fill="1F1F1F"/>
+        <w:spacing w:line="405" w:lineRule="atLeast"/>
+        <w:rPr>
+          <w:rFonts w:ascii="Menlo" w:hAnsi="Menlo" w:cs="Menlo"/>
+          <w:color w:val="CCCCCC"/>
+          <w:sz w:val="27"/>
+          <w:szCs w:val="27"/>
+        </w:rPr>
+      </w:pPr>
+      <w:r>
+        <w:rPr>
+          <w:rFonts w:ascii="Menlo" w:hAnsi="Menlo" w:cs="Menlo"/>
+          <w:color w:val="CCCCCC"/>
+          <w:sz w:val="27"/>
+          <w:szCs w:val="27"/>
+        </w:rPr>
+        <w:t xml:space="preserve">      </w:t>
+      </w:r>
+      <w:r>
+        <w:rPr>
+          <w:rFonts w:ascii="Menlo" w:hAnsi="Menlo" w:cs="Menlo"/>
+          <w:color w:val="9CDCFE"/>
+          <w:sz w:val="27"/>
+          <w:szCs w:val="27"/>
+        </w:rPr>
+        <w:t>height</w:t>
+      </w:r>
+      <w:r>
+        <w:rPr>
+          <w:rFonts w:ascii="Menlo" w:hAnsi="Menlo" w:cs="Menlo"/>
+          <w:color w:val="D4D4D4"/>
+          <w:sz w:val="27"/>
+          <w:szCs w:val="27"/>
+        </w:rPr>
+        <w:t>=</w:t>
+      </w:r>
+      <w:r>
+        <w:rPr>
+          <w:rFonts w:ascii="Menlo" w:hAnsi="Menlo" w:cs="Menlo"/>
+          <w:color w:val="569CD6"/>
+          <w:sz w:val="27"/>
+          <w:szCs w:val="27"/>
+        </w:rPr>
+        <w:t>{</w:t>
+      </w:r>
+      <w:r>
+        <w:rPr>
+          <w:rFonts w:ascii="Menlo" w:hAnsi="Menlo" w:cs="Menlo"/>
+          <w:color w:val="9CDCFE"/>
+          <w:sz w:val="27"/>
+          <w:szCs w:val="27"/>
+        </w:rPr>
+        <w:t>h</w:t>
+      </w:r>
+      <w:r>
+        <w:rPr>
+          <w:rFonts w:ascii="Menlo" w:hAnsi="Menlo" w:cs="Menlo"/>
+          <w:color w:val="569CD6"/>
+          <w:sz w:val="27"/>
+          <w:szCs w:val="27"/>
+        </w:rPr>
+        <w:t>}</w:t>
+      </w:r>
+    </w:p>
+    <w:p>
+      <w:pPr>
+        <w:shd w:val="clear" w:color="auto" w:fill="1F1F1F"/>
+        <w:spacing w:line="405" w:lineRule="atLeast"/>
+        <w:rPr>
+          <w:rFonts w:ascii="Menlo" w:hAnsi="Menlo" w:cs="Menlo"/>
+          <w:color w:val="CCCCCC"/>
+          <w:sz w:val="27"/>
+          <w:szCs w:val="27"/>
+        </w:rPr>
+      </w:pPr>
+      <w:r>
+        <w:rPr>
+          <w:rFonts w:ascii="Menlo" w:hAnsi="Menlo" w:cs="Menlo"/>
+          <w:color w:val="CCCCCC"/>
+          <w:sz w:val="27"/>
+          <w:szCs w:val="27"/>
+        </w:rPr>
+        <w:t xml:space="preserve">      </w:t>
+      </w:r>
+      <w:r>
+        <w:rPr>
+          <w:rFonts w:ascii="Menlo" w:hAnsi="Menlo" w:cs="Menlo"/>
+          <w:color w:val="9CDCFE"/>
+          <w:sz w:val="27"/>
+          <w:szCs w:val="27"/>
+        </w:rPr>
+        <w:t>transformation</w:t>
+      </w:r>
+      <w:r>
+        <w:rPr>
+          <w:rFonts w:ascii="Menlo" w:hAnsi="Menlo" w:cs="Menlo"/>
+          <w:color w:val="D4D4D4"/>
+          <w:sz w:val="27"/>
+          <w:szCs w:val="27"/>
+        </w:rPr>
+        <w:t>=</w:t>
+      </w:r>
+      <w:r>
+        <w:rPr>
+          <w:rFonts w:ascii="Menlo" w:hAnsi="Menlo" w:cs="Menlo"/>
+          <w:color w:val="569CD6"/>
+          <w:sz w:val="27"/>
+          <w:szCs w:val="27"/>
+        </w:rPr>
+        <w:t>{</w:t>
+      </w:r>
+      <w:r>
+        <w:rPr>
+          <w:rFonts w:ascii="Menlo" w:hAnsi="Menlo" w:cs="Menlo"/>
+          <w:color w:val="D4D4D4"/>
+          <w:sz w:val="27"/>
+          <w:szCs w:val="27"/>
+        </w:rPr>
+        <w:t>[</w:t>
+      </w:r>
+    </w:p>
+    <w:p>
+      <w:pPr>
+        <w:shd w:val="clear" w:color="auto" w:fill="1F1F1F"/>
+        <w:spacing w:line="405" w:lineRule="atLeast"/>
+        <w:rPr>
+          <w:rFonts w:ascii="Menlo" w:hAnsi="Menlo" w:cs="Menlo"/>
+          <w:color w:val="CCCCCC"/>
+          <w:sz w:val="27"/>
+          <w:szCs w:val="27"/>
+        </w:rPr>
+      </w:pPr>
+      <w:r>
+        <w:rPr>
+          <w:rFonts w:ascii="Menlo" w:hAnsi="Menlo" w:cs="Menlo"/>
+          <w:color w:val="D4D4D4"/>
+          <w:sz w:val="27"/>
+          <w:szCs w:val="27"/>
+        </w:rPr>
+        <w:t xml:space="preserve">        {</w:t>
+      </w:r>
+    </w:p>
+    <w:p>
+      <w:pPr>
+        <w:shd w:val="clear" w:color="auto" w:fill="1F1F1F"/>
+        <w:spacing w:line="405" w:lineRule="atLeast"/>
+        <w:rPr>
+          <w:rFonts w:ascii="Menlo" w:hAnsi="Menlo" w:cs="Menlo"/>
+          <w:color w:val="CCCCCC"/>
+          <w:sz w:val="27"/>
+          <w:szCs w:val="27"/>
+        </w:rPr>
+      </w:pPr>
+      <w:r>
+        <w:rPr>
+          <w:rFonts w:ascii="Menlo" w:hAnsi="Menlo" w:cs="Menlo"/>
+          <w:color w:val="D4D4D4"/>
+          <w:sz w:val="27"/>
+          <w:szCs w:val="27"/>
+        </w:rPr>
+        <w:lastRenderedPageBreak/>
+        <w:t xml:space="preserve">          </w:t>
+      </w:r>
+      <w:r>
+        <w:rPr>
+          <w:rFonts w:ascii="Menlo" w:hAnsi="Menlo" w:cs="Menlo"/>
+          <w:color w:val="9CDCFE"/>
+          <w:sz w:val="27"/>
+          <w:szCs w:val="27"/>
+        </w:rPr>
+        <w:t>width:</w:t>
+      </w:r>
+      <w:r>
+        <w:rPr>
+          <w:rFonts w:ascii="Menlo" w:hAnsi="Menlo" w:cs="Menlo"/>
+          <w:color w:val="D4D4D4"/>
+          <w:sz w:val="27"/>
+          <w:szCs w:val="27"/>
+        </w:rPr>
+        <w:t xml:space="preserve"> </w:t>
+      </w:r>
+      <w:r>
+        <w:rPr>
+          <w:rFonts w:ascii="Menlo" w:hAnsi="Menlo" w:cs="Menlo"/>
+          <w:color w:val="9CDCFE"/>
+          <w:sz w:val="27"/>
+          <w:szCs w:val="27"/>
+        </w:rPr>
+        <w:t>w</w:t>
+      </w:r>
+      <w:r>
+        <w:rPr>
+          <w:rFonts w:ascii="Menlo" w:hAnsi="Menlo" w:cs="Menlo"/>
+          <w:color w:val="D4D4D4"/>
+          <w:sz w:val="27"/>
+          <w:szCs w:val="27"/>
+        </w:rPr>
+        <w:t>,</w:t>
+      </w:r>
+    </w:p>
+    <w:p>
+      <w:pPr>
+        <w:shd w:val="clear" w:color="auto" w:fill="1F1F1F"/>
+        <w:spacing w:line="405" w:lineRule="atLeast"/>
+        <w:rPr>
+          <w:rFonts w:ascii="Menlo" w:hAnsi="Menlo" w:cs="Menlo"/>
+          <w:color w:val="CCCCCC"/>
+          <w:sz w:val="27"/>
+          <w:szCs w:val="27"/>
+        </w:rPr>
+      </w:pPr>
+      <w:r>
+        <w:rPr>
+          <w:rFonts w:ascii="Menlo" w:hAnsi="Menlo" w:cs="Menlo"/>
+          <w:color w:val="D4D4D4"/>
+          <w:sz w:val="27"/>
+          <w:szCs w:val="27"/>
+        </w:rPr>
+        <w:t xml:space="preserve">          </w:t>
+      </w:r>
+      <w:r>
+        <w:rPr>
+          <w:rFonts w:ascii="Menlo" w:hAnsi="Menlo" w:cs="Menlo"/>
+          <w:color w:val="9CDCFE"/>
+          <w:sz w:val="27"/>
+          <w:szCs w:val="27"/>
+        </w:rPr>
+        <w:t>height:</w:t>
+      </w:r>
+      <w:r>
+        <w:rPr>
+          <w:rFonts w:ascii="Menlo" w:hAnsi="Menlo" w:cs="Menlo"/>
+          <w:color w:val="D4D4D4"/>
+          <w:sz w:val="27"/>
+          <w:szCs w:val="27"/>
+        </w:rPr>
+        <w:t xml:space="preserve"> </w:t>
+      </w:r>
+      <w:r>
+        <w:rPr>
+          <w:rFonts w:ascii="Menlo" w:hAnsi="Menlo" w:cs="Menlo"/>
+          <w:color w:val="9CDCFE"/>
+          <w:sz w:val="27"/>
+          <w:szCs w:val="27"/>
+        </w:rPr>
+        <w:t>h</w:t>
+      </w:r>
+      <w:r>
+        <w:rPr>
+          <w:rFonts w:ascii="Menlo" w:hAnsi="Menlo" w:cs="Menlo"/>
+          <w:color w:val="D4D4D4"/>
+          <w:sz w:val="27"/>
+          <w:szCs w:val="27"/>
+        </w:rPr>
+        <w:t>,</w:t>
+      </w:r>
+    </w:p>
+    <w:p>
+      <w:pPr>
+        <w:shd w:val="clear" w:color="auto" w:fill="1F1F1F"/>
+        <w:spacing w:line="405" w:lineRule="atLeast"/>
+        <w:rPr>
+          <w:rFonts w:ascii="Menlo" w:hAnsi="Menlo" w:cs="Menlo"/>
+          <w:color w:val="CCCCCC"/>
+          <w:sz w:val="27"/>
+          <w:szCs w:val="27"/>
+        </w:rPr>
+      </w:pPr>
+      <w:r>
+        <w:rPr>
+          <w:rFonts w:ascii="Menlo" w:hAnsi="Menlo" w:cs="Menlo"/>
+          <w:color w:val="D4D4D4"/>
+          <w:sz w:val="27"/>
+          <w:szCs w:val="27"/>
+        </w:rPr>
+        <w:t xml:space="preserve">        },</w:t>
+      </w:r>
+    </w:p>
+    <w:p>
+      <w:pPr>
+        <w:shd w:val="clear" w:color="auto" w:fill="1F1F1F"/>
+        <w:spacing w:line="405" w:lineRule="atLeast"/>
+        <w:rPr>
+          <w:rFonts w:ascii="Menlo" w:hAnsi="Menlo" w:cs="Menlo"/>
+          <w:color w:val="CCCCCC"/>
+          <w:sz w:val="27"/>
+          <w:szCs w:val="27"/>
+        </w:rPr>
+      </w:pPr>
+      <w:r>
+        <w:rPr>
+          <w:rFonts w:ascii="Menlo" w:hAnsi="Menlo" w:cs="Menlo"/>
+          <w:color w:val="D4D4D4"/>
+          <w:sz w:val="27"/>
+          <w:szCs w:val="27"/>
+        </w:rPr>
+        <w:t xml:space="preserve">      ]</w:t>
+      </w:r>
+      <w:r>
+        <w:rPr>
+          <w:rFonts w:ascii="Menlo" w:hAnsi="Menlo" w:cs="Menlo"/>
+          <w:color w:val="569CD6"/>
+          <w:sz w:val="27"/>
+          <w:szCs w:val="27"/>
+        </w:rPr>
+        <w:t>}</w:t>
+      </w:r>
+    </w:p>
+    <w:p>
+      <w:pPr>
+        <w:shd w:val="clear" w:color="auto" w:fill="1F1F1F"/>
+        <w:spacing w:line="405" w:lineRule="atLeast"/>
+        <w:rPr>
+          <w:rFonts w:ascii="Menlo" w:hAnsi="Menlo" w:cs="Menlo"/>
+          <w:color w:val="CCCCCC"/>
+          <w:sz w:val="27"/>
+          <w:szCs w:val="27"/>
+        </w:rPr>
+      </w:pPr>
+      <w:r>
+        <w:rPr>
+          <w:rFonts w:ascii="Menlo" w:hAnsi="Menlo" w:cs="Menlo"/>
+          <w:color w:val="CCCCCC"/>
+          <w:sz w:val="27"/>
+          <w:szCs w:val="27"/>
+        </w:rPr>
+        <w:t xml:space="preserve">    </w:t>
+      </w:r>
+      <w:r>
+        <w:rPr>
+          <w:rFonts w:ascii="Menlo" w:hAnsi="Menlo" w:cs="Menlo"/>
+          <w:color w:val="808080"/>
+          <w:sz w:val="27"/>
+          <w:szCs w:val="27"/>
+        </w:rPr>
+        <w:t>/&gt;</w:t>
+      </w:r>
+    </w:p>
+    <w:p>
+      <w:pPr>
+        <w:shd w:val="clear" w:color="auto" w:fill="1F1F1F"/>
+        <w:spacing w:line="405" w:lineRule="atLeast"/>
+        <w:rPr>
+          <w:rFonts w:ascii="Menlo" w:hAnsi="Menlo" w:cs="Menlo"/>
+          <w:color w:val="CCCCCC"/>
+          <w:sz w:val="27"/>
+          <w:szCs w:val="27"/>
+        </w:rPr>
+      </w:pPr>
+      <w:r>
+        <w:rPr>
+          <w:rFonts w:ascii="Menlo" w:hAnsi="Menlo" w:cs="Menlo"/>
+          <w:color w:val="CCCCCC"/>
+          <w:sz w:val="27"/>
+          <w:szCs w:val="27"/>
+        </w:rPr>
+        <w:t xml:space="preserve">  );</w:t>
+      </w:r>
+    </w:p>
+    <w:p>
+      <w:pPr>
+        <w:shd w:val="clear" w:color="auto" w:fill="1F1F1F"/>
+        <w:spacing w:line="405" w:lineRule="atLeast"/>
+        <w:rPr>
+          <w:rFonts w:ascii="Menlo" w:hAnsi="Menlo" w:cs="Menlo"/>
+          <w:color w:val="CCCCCC"/>
+          <w:sz w:val="27"/>
+          <w:szCs w:val="27"/>
+        </w:rPr>
+      </w:pPr>
+      <w:r>
+        <w:rPr>
+          <w:rFonts w:ascii="Menlo" w:hAnsi="Menlo" w:cs="Menlo"/>
+          <w:color w:val="CCCCCC"/>
+          <w:sz w:val="27"/>
+          <w:szCs w:val="27"/>
+        </w:rPr>
+        <w:t>};</w:t>
+      </w:r>
+    </w:p>
+    <w:p>
+      <w:pPr>
+        <w:shd w:val="clear" w:color="auto" w:fill="1F1F1F"/>
+        <w:spacing w:line="405" w:lineRule="atLeast"/>
+        <w:rPr>
+          <w:rFonts w:ascii="Menlo" w:hAnsi="Menlo" w:cs="Menlo"/>
+          <w:color w:val="CCCCCC"/>
+          <w:sz w:val="27"/>
+          <w:szCs w:val="27"/>
+        </w:rPr>
+      </w:pPr>
+    </w:p>
+    <w:p>
+      <w:pPr>
+        <w:shd w:val="clear" w:color="auto" w:fill="1F1F1F"/>
+        <w:spacing w:line="405" w:lineRule="atLeast"/>
+        <w:rPr>
+          <w:rFonts w:ascii="Menlo" w:hAnsi="Menlo" w:cs="Menlo"/>
+          <w:color w:val="CCCCCC"/>
+          <w:sz w:val="27"/>
+          <w:szCs w:val="27"/>
+        </w:rPr>
+      </w:pPr>
+      <w:r>
+        <w:rPr>
+          <w:rFonts w:ascii="Menlo" w:hAnsi="Menlo" w:cs="Menlo"/>
+          <w:color w:val="C586C0"/>
+          <w:sz w:val="27"/>
+          <w:szCs w:val="27"/>
+        </w:rPr>
+        <w:t>export</w:t>
+      </w:r>
+      <w:r>
+        <w:rPr>
+          <w:rFonts w:ascii="Menlo" w:hAnsi="Menlo" w:cs="Menlo"/>
+          <w:color w:val="CCCCCC"/>
+          <w:sz w:val="27"/>
+          <w:szCs w:val="27"/>
+        </w:rPr>
+        <w:t xml:space="preserve"> </w:t>
+      </w:r>
+      <w:r>
+        <w:rPr>
+          <w:rFonts w:ascii="Menlo" w:hAnsi="Menlo" w:cs="Menlo"/>
+          <w:color w:val="C586C0"/>
+          <w:sz w:val="27"/>
+          <w:szCs w:val="27"/>
+        </w:rPr>
+        <w:t>default</w:t>
+      </w:r>
+      <w:r>
+        <w:rPr>
+          <w:rFonts w:ascii="Menlo" w:hAnsi="Menlo" w:cs="Menlo"/>
+          <w:color w:val="CCCCCC"/>
+          <w:sz w:val="27"/>
+          <w:szCs w:val="27"/>
+        </w:rPr>
+        <w:t xml:space="preserve"> </w:t>
+      </w:r>
+      <w:r>
+        <w:rPr>
+          <w:rFonts w:ascii="Menlo" w:hAnsi="Menlo" w:cs="Menlo"/>
+          <w:color w:val="DCDCAA"/>
+          <w:sz w:val="27"/>
+          <w:szCs w:val="27"/>
+        </w:rPr>
+        <w:t>Image</w:t>
+      </w:r>
+      <w:r>
+        <w:rPr>
+          <w:rFonts w:ascii="Menlo" w:hAnsi="Menlo" w:cs="Menlo"/>
+          <w:color w:val="CCCCCC"/>
+          <w:sz w:val="27"/>
+          <w:szCs w:val="27"/>
+        </w:rPr>
+        <w:t>;</w:t>
+      </w:r>
+    </w:p>
+    <w:p>
+      <w:pPr>
+        <w:shd w:val="clear" w:color="auto" w:fill="1F1F1F"/>
+        <w:spacing w:line="405" w:lineRule="atLeast"/>
+        <w:rPr>
+          <w:rFonts w:ascii="Menlo" w:hAnsi="Menlo" w:cs="Menlo"/>
+          <w:color w:val="CCCCCC"/>
+          <w:sz w:val="27"/>
+          <w:szCs w:val="27"/>
+        </w:rPr>
+      </w:pPr>
+    </w:p>
+    <w:p>
+      <w:pPr>
+        <w:jc w:val="both"/>
+        <w:rPr>
+          <w:rFonts w:ascii="Khmer UI" w:hAnsi="Khmer UI" w:cs="Khmer UI"/>
+          <w:lang w:val="en-US"/>
+        </w:rPr>
+      </w:pPr>
+    </w:p>
+    <w:p>
+      <w:pPr>
+        <w:jc w:val="both"/>
+        <w:rPr>
+          <w:rFonts w:ascii="Khmer OS Siemreap" w:hAnsi="Khmer OS Siemreap" w:cs="Khmer OS Siemreap"/>
+          <w:lang w:val="en-US"/>
+        </w:rPr>
+      </w:pPr>
+      <w:proofErr w:type="spellStart"/>
+      <w:r>
+        <w:rPr>
+          <w:rFonts w:ascii="Khmer OS Siemreap" w:hAnsi="Khmer OS Siemreap" w:cs="Khmer OS Siemreap"/>
+          <w:lang w:val="en-US"/>
+        </w:rPr>
+        <w:t>ហើយកំណត់ទំហំ</w:t>
+      </w:r>
+      <w:proofErr w:type="spellEnd"/>
+      <w:r>
+        <w:rPr>
+          <w:rFonts w:ascii="Khmer OS Siemreap" w:hAnsi="Khmer OS Siemreap" w:cs="Khmer OS Siemreap"/>
+          <w:lang w:val="en-US"/>
+        </w:rPr>
+        <w:t xml:space="preserve"> </w:t>
+      </w:r>
+      <w:r>
+        <w:rPr>
+          <w:rFonts w:ascii="Khmer OS Siemreap" w:hAnsi="Khmer OS Siemreap" w:cs="Khmer OS Siemreap"/>
+          <w:lang w:val="en-US"/>
+        </w:rPr>
+        <w:t>735</w:t>
+      </w:r>
+    </w:p>
+    <w:p>
+      <w:pPr>
+        <w:shd w:val="clear" w:color="auto" w:fill="1F1F1F"/>
+        <w:spacing w:line="405" w:lineRule="atLeast"/>
+        <w:rPr>
+          <w:rFonts w:ascii="Menlo" w:hAnsi="Menlo" w:cs="Menlo"/>
+          <w:color w:val="CCCCCC"/>
+          <w:sz w:val="27"/>
+          <w:szCs w:val="27"/>
+        </w:rPr>
+      </w:pPr>
+      <w:r>
+        <w:rPr>
+          <w:rFonts w:ascii="Menlo" w:hAnsi="Menlo" w:cs="Menlo"/>
+          <w:color w:val="808080"/>
+          <w:sz w:val="27"/>
+          <w:szCs w:val="27"/>
+        </w:rPr>
+        <w:t>&lt;</w:t>
+      </w:r>
+      <w:r>
+        <w:rPr>
+          <w:rFonts w:ascii="Menlo" w:hAnsi="Menlo" w:cs="Menlo"/>
+          <w:color w:val="4EC9B0"/>
+          <w:sz w:val="27"/>
+          <w:szCs w:val="27"/>
+        </w:rPr>
+        <w:t>Image</w:t>
+      </w:r>
+    </w:p>
+    <w:p>
+      <w:pPr>
+        <w:shd w:val="clear" w:color="auto" w:fill="1F1F1F"/>
+        <w:spacing w:line="405" w:lineRule="atLeast"/>
+        <w:rPr>
+          <w:rFonts w:ascii="Menlo" w:hAnsi="Menlo" w:cs="Menlo"/>
+          <w:color w:val="CCCCCC"/>
+          <w:sz w:val="27"/>
+          <w:szCs w:val="27"/>
+        </w:rPr>
+      </w:pPr>
+      <w:r>
+        <w:rPr>
+          <w:rFonts w:ascii="Menlo" w:hAnsi="Menlo" w:cs="Menlo"/>
+          <w:color w:val="CCCCCC"/>
+          <w:sz w:val="27"/>
+          <w:szCs w:val="27"/>
+        </w:rPr>
+        <w:t xml:space="preserve">          </w:t>
+      </w:r>
+      <w:r>
+        <w:rPr>
+          <w:rFonts w:ascii="Menlo" w:hAnsi="Menlo" w:cs="Menlo"/>
+          <w:color w:val="9CDCFE"/>
+          <w:sz w:val="27"/>
+          <w:szCs w:val="27"/>
+        </w:rPr>
+        <w:t>src</w:t>
+      </w:r>
+      <w:r>
+        <w:rPr>
+          <w:rFonts w:ascii="Menlo" w:hAnsi="Menlo" w:cs="Menlo"/>
+          <w:color w:val="D4D4D4"/>
+          <w:sz w:val="27"/>
+          <w:szCs w:val="27"/>
+        </w:rPr>
+        <w:t>=</w:t>
+      </w:r>
+      <w:r>
+        <w:rPr>
+          <w:rFonts w:ascii="Menlo" w:hAnsi="Menlo" w:cs="Menlo"/>
+          <w:color w:val="CE9178"/>
+          <w:sz w:val="27"/>
+          <w:szCs w:val="27"/>
+        </w:rPr>
+        <w:t>"postImg.jpeg"</w:t>
+      </w:r>
+    </w:p>
+    <w:p>
+      <w:pPr>
+        <w:shd w:val="clear" w:color="auto" w:fill="1F1F1F"/>
+        <w:spacing w:line="405" w:lineRule="atLeast"/>
+        <w:rPr>
+          <w:rFonts w:ascii="Menlo" w:hAnsi="Menlo" w:cs="Menlo"/>
+          <w:color w:val="CCCCCC"/>
+          <w:sz w:val="27"/>
+          <w:szCs w:val="27"/>
+        </w:rPr>
+      </w:pPr>
+      <w:r>
+        <w:rPr>
+          <w:rFonts w:ascii="Menlo" w:hAnsi="Menlo" w:cs="Menlo"/>
+          <w:color w:val="CCCCCC"/>
+          <w:sz w:val="27"/>
+          <w:szCs w:val="27"/>
+        </w:rPr>
+        <w:t xml:space="preserve">          </w:t>
+      </w:r>
+      <w:r>
+        <w:rPr>
+          <w:rFonts w:ascii="Menlo" w:hAnsi="Menlo" w:cs="Menlo"/>
+          <w:color w:val="9CDCFE"/>
+          <w:sz w:val="27"/>
+          <w:szCs w:val="27"/>
+        </w:rPr>
+        <w:t>classname</w:t>
+      </w:r>
+      <w:r>
+        <w:rPr>
+          <w:rFonts w:ascii="Menlo" w:hAnsi="Menlo" w:cs="Menlo"/>
+          <w:color w:val="D4D4D4"/>
+          <w:sz w:val="27"/>
+          <w:szCs w:val="27"/>
+        </w:rPr>
+        <w:t>=</w:t>
+      </w:r>
+      <w:r>
+        <w:rPr>
+          <w:rFonts w:ascii="Menlo" w:hAnsi="Menlo" w:cs="Menlo"/>
+          <w:color w:val="CE9178"/>
+          <w:sz w:val="27"/>
+          <w:szCs w:val="27"/>
+        </w:rPr>
+        <w:t>"rounded-2xl object-cover"</w:t>
+      </w:r>
+    </w:p>
+    <w:p>
+      <w:pPr>
+        <w:shd w:val="clear" w:color="auto" w:fill="1F1F1F"/>
+        <w:spacing w:line="405" w:lineRule="atLeast"/>
+        <w:rPr>
+          <w:rFonts w:ascii="Menlo" w:hAnsi="Menlo" w:cs="Menlo"/>
+          <w:color w:val="CCCCCC"/>
+          <w:sz w:val="27"/>
+          <w:szCs w:val="27"/>
+        </w:rPr>
+      </w:pPr>
+      <w:r>
+        <w:rPr>
+          <w:rFonts w:ascii="Menlo" w:hAnsi="Menlo" w:cs="Menlo"/>
+          <w:color w:val="CCCCCC"/>
+          <w:sz w:val="27"/>
+          <w:szCs w:val="27"/>
+        </w:rPr>
+        <w:t xml:space="preserve">          </w:t>
+      </w:r>
+      <w:r>
+        <w:rPr>
+          <w:rFonts w:ascii="Menlo" w:hAnsi="Menlo" w:cs="Menlo"/>
+          <w:color w:val="9CDCFE"/>
+          <w:sz w:val="27"/>
+          <w:szCs w:val="27"/>
+        </w:rPr>
+        <w:t>w</w:t>
+      </w:r>
+      <w:r>
+        <w:rPr>
+          <w:rFonts w:ascii="Menlo" w:hAnsi="Menlo" w:cs="Menlo"/>
+          <w:color w:val="D4D4D4"/>
+          <w:sz w:val="27"/>
+          <w:szCs w:val="27"/>
+        </w:rPr>
+        <w:t>=</w:t>
+      </w:r>
+      <w:r>
+        <w:rPr>
+          <w:rFonts w:ascii="Menlo" w:hAnsi="Menlo" w:cs="Menlo"/>
+          <w:color w:val="CE9178"/>
+          <w:sz w:val="27"/>
+          <w:szCs w:val="27"/>
+        </w:rPr>
+        <w:t>"</w:t>
+      </w:r>
+      <w:r>
+        <w:rPr>
+          <w:rFonts w:ascii="Menlo" w:hAnsi="Menlo" w:cs="Menlo"/>
+          <w:color w:val="CE9178"/>
+          <w:sz w:val="27"/>
+          <w:szCs w:val="27"/>
+        </w:rPr>
+        <w:t>735</w:t>
+      </w:r>
+      <w:r>
+        <w:rPr>
+          <w:rFonts w:ascii="Menlo" w:hAnsi="Menlo" w:cs="Menlo"/>
+          <w:color w:val="CE9178"/>
+          <w:sz w:val="27"/>
+          <w:szCs w:val="27"/>
+        </w:rPr>
+        <w:t>"</w:t>
+      </w:r>
+    </w:p>
+    <w:p>
+      <w:pPr>
+        <w:shd w:val="clear" w:color="auto" w:fill="1F1F1F"/>
+        <w:spacing w:line="405" w:lineRule="atLeast"/>
+        <w:rPr>
+          <w:rFonts w:ascii="Menlo" w:hAnsi="Menlo" w:cs="Menlo"/>
+          <w:color w:val="CCCCCC"/>
+          <w:sz w:val="27"/>
+          <w:szCs w:val="27"/>
+        </w:rPr>
+      </w:pPr>
+      <w:r>
+        <w:rPr>
+          <w:rFonts w:ascii="Menlo" w:hAnsi="Menlo" w:cs="Menlo"/>
+          <w:color w:val="CCCCCC"/>
+          <w:sz w:val="27"/>
+          <w:szCs w:val="27"/>
+        </w:rPr>
+        <w:t xml:space="preserve">        </w:t>
+      </w:r>
+      <w:r>
+        <w:rPr>
+          <w:rFonts w:ascii="Menlo" w:hAnsi="Menlo" w:cs="Menlo"/>
+          <w:color w:val="808080"/>
+          <w:sz w:val="27"/>
+          <w:szCs w:val="27"/>
+        </w:rPr>
+        <w:t>/&gt;</w:t>
+      </w:r>
+    </w:p>
+    <w:p>
+      <w:pPr>
+        <w:jc w:val="both"/>
+        <w:rPr>
+          <w:rFonts w:ascii="Khmer UI" w:hAnsi="Khmer UI" w:cs="Khmer UI"/>
+          <w:lang w:val="en-US"/>
+        </w:rPr>
+      </w:pPr>
+      <w:proofErr w:type="spellStart"/>
+      <w:r>
+        <w:rPr>
+          <w:rFonts w:ascii="Khmer OS Siemreap" w:hAnsi="Khmer OS Siemreap" w:cs="Khmer OS Siemreap"/>
+          <w:lang w:val="en-US"/>
+        </w:rPr>
+        <w:t>ចុះធ្វើមិចយើងដឹងថាត្រូវកំណត់ទំហំនេះ</w:t>
+      </w:r>
+      <w:proofErr w:type="spellEnd"/>
+      <w:r>
+        <w:rPr>
+          <w:rFonts w:ascii="Khmer OS Siemreap" w:hAnsi="Khmer OS Siemreap" w:cs="Khmer OS Siemreap"/>
+          <w:lang w:val="en-US"/>
+        </w:rPr>
+        <w:t xml:space="preserve"> </w:t>
+      </w:r>
+      <w:proofErr w:type="spellStart"/>
+      <w:r>
+        <w:rPr>
+          <w:rFonts w:ascii="Khmer OS Siemreap" w:hAnsi="Khmer OS Siemreap" w:cs="Khmer OS Siemreap"/>
+          <w:lang w:val="en-US"/>
+        </w:rPr>
+        <w:t>បើ</w:t>
+      </w:r>
+      <w:r>
+        <w:rPr>
+          <w:rFonts w:ascii="Khmer OS Siemreap" w:hAnsi="Khmer OS Siemreap" w:cs="Khmer OS Siemreap"/>
+          <w:lang w:val="en-US"/>
+        </w:rPr>
+        <w:t>យើងបង្រួមbrowser</w:t>
+      </w:r>
+      <w:proofErr w:type="spellEnd"/>
+      <w:r>
+        <w:rPr>
+          <w:rFonts w:ascii="Khmer OS Siemreap" w:hAnsi="Khmer OS Siemreap" w:cs="Khmer OS Siemreap"/>
+          <w:lang w:val="en-US"/>
+        </w:rPr>
+        <w:t xml:space="preserve"> </w:t>
+      </w:r>
+      <w:proofErr w:type="spellStart"/>
+      <w:r>
+        <w:rPr>
+          <w:rFonts w:ascii="Khmer OS Siemreap" w:hAnsi="Khmer OS Siemreap" w:cs="Khmer OS Siemreap"/>
+          <w:lang w:val="en-US"/>
+        </w:rPr>
+        <w:t>មកmdរូបភាពនឹងប្រើ</w:t>
+      </w:r>
+      <w:proofErr w:type="spellEnd"/>
+      <w:r>
+        <w:rPr>
+          <w:rFonts w:ascii="Khmer OS Siemreap" w:hAnsi="Khmer OS Siemreap" w:cs="Khmer OS Siemreap"/>
+          <w:lang w:val="en-US"/>
+        </w:rPr>
+        <w:t xml:space="preserve"> maximum size </w:t>
+      </w:r>
+      <w:proofErr w:type="spellStart"/>
+      <w:r>
+        <w:rPr>
+          <w:rFonts w:ascii="Khmer OS Siemreap" w:hAnsi="Khmer OS Siemreap" w:cs="Khmer OS Siemreap"/>
+          <w:lang w:val="en-US"/>
+        </w:rPr>
+        <w:t>យើងដឹងហើយថានៅក្នុងMainLayout.jsx</w:t>
+      </w:r>
+      <w:proofErr w:type="spellEnd"/>
+      <w:r>
+        <w:rPr>
+          <w:rFonts w:ascii="Khmer OS Siemreap" w:hAnsi="Khmer OS Siemreap" w:cs="Khmer OS Siemreap"/>
+          <w:lang w:val="en-US"/>
+        </w:rPr>
+        <w:t xml:space="preserve"> យើងបានកំណត់px-4 </w:t>
+      </w:r>
+      <w:proofErr w:type="spellStart"/>
+      <w:r>
+        <w:rPr>
+          <w:rFonts w:ascii="Khmer OS Siemreap" w:hAnsi="Khmer OS Siemreap" w:cs="Khmer OS Siemreap"/>
+          <w:lang w:val="en-US"/>
+        </w:rPr>
+        <w:t>ស្មើនឹង</w:t>
+      </w:r>
+      <w:proofErr w:type="spellEnd"/>
+      <w:r>
+        <w:rPr>
+          <w:rFonts w:ascii="Khmer OS Siemreap" w:hAnsi="Khmer OS Siemreap" w:cs="Khmer OS Siemreap"/>
+          <w:lang w:val="en-US"/>
+        </w:rPr>
+        <w:t xml:space="preserve"> 16px </w:t>
+      </w:r>
+      <w:proofErr w:type="spellStart"/>
+      <w:r>
+        <w:rPr>
+          <w:rFonts w:ascii="Khmer OS Siemreap" w:hAnsi="Khmer OS Siemreap" w:cs="Khmer OS Siemreap"/>
+          <w:lang w:val="en-US"/>
+        </w:rPr>
+        <w:t>ហើយ</w:t>
+      </w:r>
+      <w:r>
+        <w:rPr>
+          <w:rFonts w:ascii="Khmer OS Siemreap" w:hAnsi="Khmer OS Siemreap" w:cs="Khmer OS Siemreap"/>
+          <w:lang w:val="en-US"/>
+        </w:rPr>
+        <w:t>ទំហំscreen</w:t>
+      </w:r>
+      <w:proofErr w:type="spellEnd"/>
+      <w:r>
+        <w:rPr>
+          <w:rFonts w:ascii="Khmer OS Siemreap" w:hAnsi="Khmer OS Siemreap" w:cs="Khmer OS Siemreap"/>
+          <w:lang w:val="en-US"/>
+        </w:rPr>
+        <w:t xml:space="preserve"> size md </w:t>
+      </w:r>
+      <w:proofErr w:type="spellStart"/>
+      <w:r>
+        <w:rPr>
+          <w:rFonts w:ascii="Khmer OS Siemreap" w:hAnsi="Khmer OS Siemreap" w:cs="Khmer OS Siemreap"/>
+          <w:lang w:val="en-US"/>
+        </w:rPr>
+        <w:t>ធំបំផុត</w:t>
+      </w:r>
+      <w:proofErr w:type="spellEnd"/>
+      <w:r>
+        <w:rPr>
+          <w:rFonts w:ascii="Khmer OS Siemreap" w:hAnsi="Khmer OS Siemreap" w:cs="Khmer OS Siemreap"/>
+          <w:lang w:val="en-US"/>
+        </w:rPr>
+        <w:t xml:space="preserve"> 767px </w:t>
+      </w:r>
+      <w:proofErr w:type="spellStart"/>
+      <w:r>
+        <w:rPr>
+          <w:rFonts w:ascii="Khmer OS Siemreap" w:hAnsi="Khmer OS Siemreap" w:cs="Khmer OS Siemreap"/>
+          <w:lang w:val="en-US"/>
+        </w:rPr>
+        <w:t>បើ</w:t>
+      </w:r>
+      <w:proofErr w:type="spellEnd"/>
+      <w:r>
+        <w:rPr>
+          <w:rFonts w:ascii="Khmer OS Siemreap" w:hAnsi="Khmer OS Siemreap" w:cs="Khmer OS Siemreap"/>
+          <w:lang w:val="en-US"/>
+        </w:rPr>
+        <w:t xml:space="preserve"> 767px-32px(16x</w:t>
+      </w:r>
+      <w:proofErr w:type="gramStart"/>
+      <w:r>
+        <w:rPr>
+          <w:rFonts w:ascii="Khmer OS Siemreap" w:hAnsi="Khmer OS Siemreap" w:cs="Khmer OS Siemreap"/>
+          <w:lang w:val="en-US"/>
+        </w:rPr>
+        <w:t>2)</w:t>
+      </w:r>
+      <w:r>
+        <w:rPr>
+          <w:rFonts w:ascii="Khmer OS Siemreap" w:hAnsi="Khmer OS Siemreap" w:cs="Khmer OS Siemreap"/>
+          <w:lang w:val="en-US"/>
+        </w:rPr>
+        <w:t>=</w:t>
+      </w:r>
+      <w:proofErr w:type="gramEnd"/>
+      <w:r>
+        <w:rPr>
+          <w:rFonts w:ascii="Khmer OS Siemreap" w:hAnsi="Khmer OS Siemreap" w:cs="Khmer OS Siemreap"/>
+          <w:lang w:val="en-US"/>
+        </w:rPr>
+        <w:t xml:space="preserve">735px </w:t>
+      </w:r>
+      <w:proofErr w:type="spellStart"/>
+      <w:r>
+        <w:rPr>
+          <w:rFonts w:ascii="Khmer OS Siemreap" w:hAnsi="Khmer OS Siemreap" w:cs="Khmer OS Siemreap"/>
+          <w:lang w:val="en-US"/>
+        </w:rPr>
+        <w:t>នេះហើយគឺជា</w:t>
+      </w:r>
+      <w:proofErr w:type="spellEnd"/>
+      <w:r>
+        <w:rPr>
+          <w:rFonts w:ascii="Khmer OS Siemreap" w:hAnsi="Khmer OS Siemreap" w:cs="Khmer OS Siemreap"/>
+          <w:lang w:val="en-US"/>
+        </w:rPr>
+        <w:t xml:space="preserve"> maximum image size</w:t>
+      </w:r>
+      <w:r>
+        <w:rPr>
+          <w:rFonts w:ascii="Khmer OS Siemreap" w:hAnsi="Khmer OS Siemreap" w:cs="Khmer OS Siemreap"/>
+          <w:lang w:val="en-US"/>
+        </w:rPr>
+        <w:t xml:space="preserve"> ។ </w:t>
+      </w:r>
+      <w:proofErr w:type="spellStart"/>
+      <w:r>
+        <w:rPr>
+          <w:rFonts w:ascii="Khmer OS Siemreap" w:hAnsi="Khmer OS Siemreap" w:cs="Khmer OS Siemreap"/>
+          <w:lang w:val="en-US"/>
+        </w:rPr>
+        <w:t>បែបនេះធ្វើអោយ</w:t>
+      </w:r>
+      <w:proofErr w:type="spellEnd"/>
+      <w:r>
+        <w:rPr>
+          <w:rFonts w:ascii="Khmer OS Siemreap" w:hAnsi="Khmer OS Siemreap" w:cs="Khmer OS Siemreap"/>
+          <w:lang w:val="en-US"/>
+        </w:rPr>
+        <w:t xml:space="preserve"> website </w:t>
+      </w:r>
+      <w:proofErr w:type="spellStart"/>
+      <w:r>
+        <w:rPr>
+          <w:rFonts w:ascii="Khmer OS Siemreap" w:hAnsi="Khmer OS Siemreap" w:cs="Khmer OS Siemreap"/>
+          <w:lang w:val="en-US"/>
+        </w:rPr>
+        <w:t>យើងមានល្បឿន</w:t>
+      </w:r>
+      <w:proofErr w:type="spellEnd"/>
+      <w:r>
+        <w:rPr>
+          <w:rFonts w:ascii="Khmer OS Siemreap" w:hAnsi="Khmer OS Siemreap" w:cs="Khmer OS Siemreap"/>
+          <w:lang w:val="en-US"/>
+        </w:rPr>
+        <w:t xml:space="preserve"> loading </w:t>
+      </w:r>
+      <w:proofErr w:type="spellStart"/>
+      <w:r>
+        <w:rPr>
+          <w:rFonts w:ascii="Khmer OS Siemreap" w:hAnsi="Khmer OS Siemreap" w:cs="Khmer OS Siemreap"/>
+          <w:lang w:val="en-US"/>
+        </w:rPr>
+        <w:t>កាន់តែលឿន</w:t>
+      </w:r>
+      <w:proofErr w:type="spellEnd"/>
+      <w:r>
+        <w:rPr>
+          <w:rFonts w:ascii="Khmer OS Siemreap" w:hAnsi="Khmer OS Siemreap" w:cs="Khmer OS Siemreap"/>
+          <w:lang w:val="en-US"/>
+        </w:rPr>
+        <w:t>។</w:t>
+      </w:r>
     </w:p>
     <w:sectPr>
       <w:pgSz w:w="12240" w:h="15840"/>
@@ -16765,7 +19165,7 @@
   <w:style w:type="paragraph" w:default="1" w:styleId="Normal">
     <w:name w:val="Normal"/>
     <w:qFormat/>
-    <w:rsid w:val="00245CBC"/>
+    <w:rsid w:val="003C4A1F"/>
     <w:rPr>
       <w:rFonts w:ascii="Times New Roman" w:eastAsia="Times New Roman" w:hAnsi="Times New Roman" w:cs="Times New Roman"/>
       <w:kern w:val="0"/>

</xml_diff>